<commit_message>
Updated Project Report and added test_case_2.cpp
The only thing left to do in the Report is the UML diagram. I also added test_case_2 and copied each comment from test_case_1 and test_case_2 and paste them both in section 4 of the report.
</commit_message>
<xml_diff>
--- a/Team 1 Project 1B Report.docx
+++ b/Team 1 Project 1B Report.docx
@@ -20,7 +20,7 @@
         <mc:AlternateContent>
           <mc:Choice Requires="wpg">
             <w:drawing>
-              <wp:anchor distT="0" distB="0" distL="0" distR="0" simplePos="0" relativeHeight="251658240" behindDoc="0" locked="0" layoutInCell="1" hidden="0" allowOverlap="1" wp14:anchorId="7B819F05" wp14:editId="36BE8591">
+              <wp:anchor distT="0" distB="0" distL="0" distR="0" simplePos="0" relativeHeight="251659264" behindDoc="0" locked="0" layoutInCell="1" hidden="0" allowOverlap="1" wp14:anchorId="2B2D1E90" wp14:editId="7CFA3B1F">
                 <wp:simplePos x="0" y="0"/>
                 <wp:positionH relativeFrom="column">
                   <wp:posOffset>-676274</wp:posOffset>
@@ -125,7 +125,7 @@
           </mc:Choice>
           <mc:Fallback>
             <w:pict>
-              <v:group w14:anchorId="7B819F05" id="Group 3" o:spid="_x0000_s1026" style="position:absolute;margin-left:-53.25pt;margin-top:22pt;width:35.25pt;height:35.25pt;z-index:251658240;mso-wrap-distance-left:0;mso-wrap-distance-right:0" coordorigin="26357,22135" coordsize="5007,4996" o:gfxdata="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">
+              <v:group w14:anchorId="2B2D1E90" id="Group 3" o:spid="_x0000_s1026" style="position:absolute;margin-left:-53.25pt;margin-top:22pt;width:35.25pt;height:35.25pt;z-index:251659264;mso-wrap-distance-left:0;mso-wrap-distance-right:0" coordorigin="26357,22135" coordsize="5007,4996" o:gfxdata="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">
                 <v:shape id="Partial Circle 2005086005" o:spid="_x0000_s1027" style="position:absolute;left:26357;top:17138;width:9993;height:9993;rotation:-90;visibility:visible;mso-wrap-style:square;v-text-anchor:middle" coordsize="999300,999300" o:spt="100" o:gfxdata="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" adj="-11796480,,5400" path="m1,500691c-275,367996,52244,240640,145976,146712,239708,52784,366954,,499650,r,499650l1,500691xe" fillcolor="#0b6374" stroked="f">
                   <v:stroke joinstyle="miter"/>
                   <v:formulas/>
@@ -348,7 +348,7 @@
         <mc:AlternateContent>
           <mc:Choice Requires="wpg">
             <w:drawing>
-              <wp:anchor distT="0" distB="0" distL="0" distR="0" simplePos="0" relativeHeight="251659264" behindDoc="0" locked="0" layoutInCell="1" hidden="0" allowOverlap="1" wp14:anchorId="4616E42B" wp14:editId="773C0CF3">
+              <wp:anchor distT="0" distB="0" distL="0" distR="0" simplePos="0" relativeHeight="251660288" behindDoc="0" locked="0" layoutInCell="1" hidden="0" allowOverlap="1" wp14:anchorId="26BB1909" wp14:editId="72BC4303">
                 <wp:simplePos x="0" y="0"/>
                 <wp:positionH relativeFrom="column">
                   <wp:posOffset>-666749</wp:posOffset>
@@ -453,7 +453,7 @@
           </mc:Choice>
           <mc:Fallback>
             <w:pict>
-              <v:group w14:anchorId="4616E42B" id="Group 4" o:spid="_x0000_s1029" style="position:absolute;left:0;text-align:left;margin-left:-52.5pt;margin-top:11.25pt;width:35.25pt;height:35.25pt;z-index:251659264;mso-wrap-distance-left:0;mso-wrap-distance-right:0" coordorigin="26357,22135" coordsize="5007,4996" o:gfxdata="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">
+              <v:group w14:anchorId="26BB1909" id="Group 4" o:spid="_x0000_s1029" style="position:absolute;left:0;text-align:left;margin-left:-52.5pt;margin-top:11.25pt;width:35.25pt;height:35.25pt;z-index:251660288;mso-wrap-distance-left:0;mso-wrap-distance-right:0" coordorigin="26357,22135" coordsize="5007,4996" o:gfxdata="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">
                 <v:shape id="Partial Circle 683963998" o:spid="_x0000_s1030" style="position:absolute;left:26357;top:17138;width:9993;height:9993;rotation:-90;visibility:visible;mso-wrap-style:square;v-text-anchor:middle" coordsize="999300,999300" o:spt="100" o:gfxdata="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" adj="-11796480,,5400" path="m1,500691c-275,367996,52244,240640,145976,146712,239708,52784,366954,,499650,r,499650l1,500691xe" fillcolor="#0b6374" stroked="f">
                   <v:stroke joinstyle="miter"/>
                   <v:formulas/>
@@ -523,19 +523,7 @@
         <w:rPr>
           <w:color w:val="262626" w:themeColor="text1" w:themeTint="D9"/>
         </w:rPr>
-        <w:t xml:space="preserve">The system is designed by </w:t>
-      </w:r>
-      <w:r>
-        <w:rPr>
-          <w:color w:val="262626" w:themeColor="text1" w:themeTint="D9"/>
-        </w:rPr>
-        <w:t xml:space="preserve">creating a class Polynomial with a child class Term, which has two variables (int coefficient and int exponent). </w:t>
-      </w:r>
-      <w:r>
-        <w:rPr>
-          <w:color w:val="262626" w:themeColor="text1" w:themeTint="D9"/>
-        </w:rPr>
-        <w:t xml:space="preserve">The Polynomial class has a </w:t>
+        <w:t xml:space="preserve">The system is designed by creating a class Polynomial with a child class Term, which has two variables (int coefficient and int exponent). The Polynomial class has a </w:t>
       </w:r>
       <w:proofErr w:type="spellStart"/>
       <w:r>
@@ -549,13 +537,7 @@
         <w:rPr>
           <w:color w:val="262626" w:themeColor="text1" w:themeTint="D9"/>
         </w:rPr>
-        <w:t xml:space="preserve"> variable, which has a type of list&lt;Term&gt;. </w:t>
-      </w:r>
-      <w:r>
-        <w:rPr>
-          <w:color w:val="262626" w:themeColor="text1" w:themeTint="D9"/>
-        </w:rPr>
-        <w:t>All functions inside the Polynomial class and Term child class are declared in the “</w:t>
+        <w:t xml:space="preserve"> variable, which has a type of list&lt;Term&gt;. All functions inside the Polynomial class and Term child class are declared in the “</w:t>
       </w:r>
       <w:proofErr w:type="spellStart"/>
       <w:r>
@@ -681,13 +663,7 @@
         <w:rPr>
           <w:color w:val="262626" w:themeColor="text1" w:themeTint="D9"/>
         </w:rPr>
-        <w:t xml:space="preserve">”. Once the first and second Polynomial object have been added together, </w:t>
-      </w:r>
-      <w:r>
-        <w:rPr>
-          <w:color w:val="262626" w:themeColor="text1" w:themeTint="D9"/>
-        </w:rPr>
-        <w:t xml:space="preserve">the third polynomial storing the result will be sorted through </w:t>
+        <w:t xml:space="preserve">”. Once the first and second Polynomial object have been added together, the third polynomial storing the result will be sorted through </w:t>
       </w:r>
       <w:proofErr w:type="gramStart"/>
       <w:r>
@@ -820,7 +796,7 @@
         <mc:AlternateContent>
           <mc:Choice Requires="wpg">
             <w:drawing>
-              <wp:anchor distT="0" distB="0" distL="0" distR="0" simplePos="0" relativeHeight="251660288" behindDoc="0" locked="0" layoutInCell="1" hidden="0" allowOverlap="1" wp14:anchorId="55C9C37B" wp14:editId="385D339B">
+              <wp:anchor distT="0" distB="0" distL="0" distR="0" simplePos="0" relativeHeight="251661312" behindDoc="0" locked="0" layoutInCell="1" hidden="0" allowOverlap="1" wp14:anchorId="3B63B4A3" wp14:editId="7B15B671">
                 <wp:simplePos x="0" y="0"/>
                 <wp:positionH relativeFrom="column">
                   <wp:posOffset>-666749</wp:posOffset>
@@ -925,7 +901,7 @@
           </mc:Choice>
           <mc:Fallback>
             <w:pict>
-              <v:group w14:anchorId="55C9C37B" id="Group 1" o:spid="_x0000_s1032" style="position:absolute;left:0;text-align:left;margin-left:-52.5pt;margin-top:11.25pt;width:35.25pt;height:35.25pt;z-index:251660288;mso-wrap-distance-left:0;mso-wrap-distance-right:0" coordorigin="26357,22135" coordsize="5007,4996" o:gfxdata="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">
+              <v:group w14:anchorId="3B63B4A3" id="Group 1" o:spid="_x0000_s1032" style="position:absolute;left:0;text-align:left;margin-left:-52.5pt;margin-top:11.25pt;width:35.25pt;height:35.25pt;z-index:251661312;mso-wrap-distance-left:0;mso-wrap-distance-right:0" coordorigin="26357,22135" coordsize="5007,4996" o:gfxdata="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">
                 <v:shape id="Partial Circle 790917654" o:spid="_x0000_s1033" style="position:absolute;left:26357;top:17138;width:9993;height:9993;rotation:-90;visibility:visible;mso-wrap-style:square;v-text-anchor:middle" coordsize="999300,999300" o:spt="100" o:gfxdata="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" adj="-11796480,,5400" path="m1,500691c-275,367996,52244,240640,145976,146712,239708,52784,366954,,499650,r,499650l1,500691xe" fillcolor="#0b6374" stroked="f">
                   <v:stroke joinstyle="miter"/>
                   <v:formulas/>
@@ -1123,7 +1099,7 @@
         <mc:AlternateContent>
           <mc:Choice Requires="wpg">
             <w:drawing>
-              <wp:anchor distT="0" distB="0" distL="0" distR="0" simplePos="0" relativeHeight="251661312" behindDoc="0" locked="0" layoutInCell="1" hidden="0" allowOverlap="1" wp14:anchorId="6A9186B1" wp14:editId="6BE915C8">
+              <wp:anchor distT="0" distB="0" distL="0" distR="0" simplePos="0" relativeHeight="251662336" behindDoc="0" locked="0" layoutInCell="1" hidden="0" allowOverlap="1" wp14:anchorId="0B04F61B" wp14:editId="58621065">
                 <wp:simplePos x="0" y="0"/>
                 <wp:positionH relativeFrom="column">
                   <wp:posOffset>-666749</wp:posOffset>
@@ -1228,7 +1204,7 @@
           </mc:Choice>
           <mc:Fallback>
             <w:pict>
-              <v:group w14:anchorId="6A9186B1" id="Group 6" o:spid="_x0000_s1035" style="position:absolute;left:0;text-align:left;margin-left:-52.5pt;margin-top:11.25pt;width:35.25pt;height:35.25pt;z-index:251661312;mso-wrap-distance-left:0;mso-wrap-distance-right:0" coordorigin="26357,22135" coordsize="5007,4996" o:gfxdata="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">
+              <v:group w14:anchorId="0B04F61B" id="Group 6" o:spid="_x0000_s1035" style="position:absolute;left:0;text-align:left;margin-left:-52.5pt;margin-top:11.25pt;width:35.25pt;height:35.25pt;z-index:251662336;mso-wrap-distance-left:0;mso-wrap-distance-right:0" coordorigin="26357,22135" coordsize="5007,4996" o:gfxdata="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">
                 <v:shape id="Partial Circle 1732379214" o:spid="_x0000_s1036" style="position:absolute;left:26357;top:17138;width:9993;height:9993;rotation:-90;visibility:visible;mso-wrap-style:square;v-text-anchor:middle" coordsize="999300,999300" o:spt="100" o:gfxdata="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" adj="-11796480,,5400" path="m1,500691c-275,367996,52244,240640,145976,146712,239708,52784,366954,,499650,r,499650l1,500691xe" fillcolor="#0b6374" stroked="f">
                   <v:stroke joinstyle="miter"/>
                   <v:formulas/>
@@ -1305,38 +1281,1661 @@
     <w:p>
       <w:pPr>
         <w:spacing w:after="200"/>
-        <w:ind w:left="0" w:right="-41"/>
-      </w:pPr>
-    </w:p>
-    <w:p>
-      <w:pPr>
-        <w:spacing w:after="200"/>
         <w:ind w:right="-41"/>
-      </w:pPr>
-    </w:p>
-    <w:p>
-      <w:pPr>
-        <w:spacing w:after="200"/>
-        <w:ind w:right="-41"/>
-      </w:pPr>
-    </w:p>
-    <w:p>
-      <w:pPr>
-        <w:spacing w:after="200"/>
-        <w:ind w:right="-41"/>
-      </w:pPr>
-    </w:p>
-    <w:p>
-      <w:pPr>
-        <w:spacing w:after="200"/>
-        <w:ind w:right="-41"/>
-      </w:pPr>
-    </w:p>
-    <w:p>
-      <w:pPr>
-        <w:spacing w:after="200"/>
-        <w:ind w:right="-41"/>
-      </w:pPr>
+        <w:rPr>
+          <w:color w:val="262626" w:themeColor="text1" w:themeTint="D9"/>
+        </w:rPr>
+      </w:pPr>
+      <w:r>
+        <w:rPr>
+          <w:color w:val="262626" w:themeColor="text1" w:themeTint="D9"/>
+        </w:rPr>
+        <w:t>Each test case can be found inside the GitHub repository.</w:t>
+      </w:r>
+    </w:p>
+    <w:p>
+      <w:pPr>
+        <w:pStyle w:val="Heading1"/>
+      </w:pPr>
+      <w:r>
+        <w:t>Test Case 1:</w:t>
+      </w:r>
+    </w:p>
+    <w:p>
+      <w:pPr>
+        <w:autoSpaceDE w:val="0"/>
+        <w:autoSpaceDN w:val="0"/>
+        <w:adjustRightInd w:val="0"/>
+        <w:spacing w:before="0" w:line="240" w:lineRule="auto"/>
+        <w:ind w:left="0" w:right="0"/>
+        <w:rPr>
+          <w:rFonts w:ascii="Cascadia Mono" w:hAnsi="Cascadia Mono" w:cs="Cascadia Mono"/>
+          <w:color w:val="000000"/>
+          <w:sz w:val="19"/>
+          <w:szCs w:val="19"/>
+          <w:lang w:val="en-US"/>
+        </w:rPr>
+      </w:pPr>
+      <w:r>
+        <w:rPr>
+          <w:rFonts w:ascii="Cascadia Mono" w:hAnsi="Cascadia Mono" w:cs="Cascadia Mono"/>
+          <w:color w:val="008000"/>
+          <w:sz w:val="19"/>
+          <w:szCs w:val="19"/>
+          <w:lang w:val="en-US"/>
+        </w:rPr>
+        <w:t xml:space="preserve">This test case is going to test the Polynomial </w:t>
+      </w:r>
+      <w:proofErr w:type="gramStart"/>
+      <w:r>
+        <w:rPr>
+          <w:rFonts w:ascii="Cascadia Mono" w:hAnsi="Cascadia Mono" w:cs="Cascadia Mono"/>
+          <w:color w:val="008000"/>
+          <w:sz w:val="19"/>
+          <w:szCs w:val="19"/>
+          <w:lang w:val="en-US"/>
+        </w:rPr>
+        <w:t>class's .sort</w:t>
+      </w:r>
+      <w:proofErr w:type="gramEnd"/>
+      <w:r>
+        <w:rPr>
+          <w:rFonts w:ascii="Cascadia Mono" w:hAnsi="Cascadia Mono" w:cs="Cascadia Mono"/>
+          <w:color w:val="008000"/>
+          <w:sz w:val="19"/>
+          <w:szCs w:val="19"/>
+          <w:lang w:val="en-US"/>
+        </w:rPr>
+        <w:t>() function.</w:t>
+      </w:r>
+    </w:p>
+    <w:p>
+      <w:pPr>
+        <w:autoSpaceDE w:val="0"/>
+        <w:autoSpaceDN w:val="0"/>
+        <w:adjustRightInd w:val="0"/>
+        <w:spacing w:before="0" w:line="240" w:lineRule="auto"/>
+        <w:ind w:left="0" w:right="0"/>
+        <w:rPr>
+          <w:rFonts w:ascii="Cascadia Mono" w:hAnsi="Cascadia Mono" w:cs="Cascadia Mono"/>
+          <w:color w:val="000000"/>
+          <w:sz w:val="19"/>
+          <w:szCs w:val="19"/>
+          <w:lang w:val="en-US"/>
+        </w:rPr>
+      </w:pPr>
+    </w:p>
+    <w:p>
+      <w:pPr>
+        <w:autoSpaceDE w:val="0"/>
+        <w:autoSpaceDN w:val="0"/>
+        <w:adjustRightInd w:val="0"/>
+        <w:spacing w:before="0" w:line="240" w:lineRule="auto"/>
+        <w:ind w:left="0" w:right="0"/>
+        <w:rPr>
+          <w:rFonts w:ascii="Cascadia Mono" w:hAnsi="Cascadia Mono" w:cs="Cascadia Mono"/>
+          <w:color w:val="000000"/>
+          <w:sz w:val="19"/>
+          <w:szCs w:val="19"/>
+          <w:lang w:val="en-US"/>
+        </w:rPr>
+      </w:pPr>
+      <w:r>
+        <w:rPr>
+          <w:rFonts w:ascii="Cascadia Mono" w:hAnsi="Cascadia Mono" w:cs="Cascadia Mono"/>
+          <w:color w:val="008000"/>
+          <w:sz w:val="19"/>
+          <w:szCs w:val="19"/>
+          <w:lang w:val="en-US"/>
+        </w:rPr>
+        <w:t>for s_1, we would expect it to become sorted from:</w:t>
+      </w:r>
+    </w:p>
+    <w:p>
+      <w:pPr>
+        <w:autoSpaceDE w:val="0"/>
+        <w:autoSpaceDN w:val="0"/>
+        <w:adjustRightInd w:val="0"/>
+        <w:spacing w:before="0" w:line="240" w:lineRule="auto"/>
+        <w:ind w:left="0" w:right="0"/>
+        <w:rPr>
+          <w:rFonts w:ascii="Cascadia Mono" w:hAnsi="Cascadia Mono" w:cs="Cascadia Mono"/>
+          <w:color w:val="000000"/>
+          <w:sz w:val="19"/>
+          <w:szCs w:val="19"/>
+          <w:lang w:val="en-US"/>
+        </w:rPr>
+      </w:pPr>
+    </w:p>
+    <w:p>
+      <w:pPr>
+        <w:autoSpaceDE w:val="0"/>
+        <w:autoSpaceDN w:val="0"/>
+        <w:adjustRightInd w:val="0"/>
+        <w:spacing w:before="0" w:line="240" w:lineRule="auto"/>
+        <w:ind w:left="0" w:right="0"/>
+        <w:rPr>
+          <w:rFonts w:ascii="Cascadia Mono" w:hAnsi="Cascadia Mono" w:cs="Cascadia Mono"/>
+          <w:color w:val="000000"/>
+          <w:sz w:val="19"/>
+          <w:szCs w:val="19"/>
+          <w:lang w:val="en-US"/>
+        </w:rPr>
+      </w:pPr>
+      <w:r>
+        <w:rPr>
+          <w:rFonts w:ascii="Cascadia Mono" w:hAnsi="Cascadia Mono" w:cs="Cascadia Mono"/>
+          <w:color w:val="008000"/>
+          <w:sz w:val="19"/>
+          <w:szCs w:val="19"/>
+          <w:lang w:val="en-US"/>
+        </w:rPr>
+        <w:t>"-x+5+x^2-10"</w:t>
+      </w:r>
+    </w:p>
+    <w:p>
+      <w:pPr>
+        <w:autoSpaceDE w:val="0"/>
+        <w:autoSpaceDN w:val="0"/>
+        <w:adjustRightInd w:val="0"/>
+        <w:spacing w:before="0" w:line="240" w:lineRule="auto"/>
+        <w:ind w:left="0" w:right="0"/>
+        <w:rPr>
+          <w:rFonts w:ascii="Cascadia Mono" w:hAnsi="Cascadia Mono" w:cs="Cascadia Mono"/>
+          <w:color w:val="000000"/>
+          <w:sz w:val="19"/>
+          <w:szCs w:val="19"/>
+          <w:lang w:val="en-US"/>
+        </w:rPr>
+      </w:pPr>
+    </w:p>
+    <w:p>
+      <w:pPr>
+        <w:autoSpaceDE w:val="0"/>
+        <w:autoSpaceDN w:val="0"/>
+        <w:adjustRightInd w:val="0"/>
+        <w:spacing w:before="0" w:line="240" w:lineRule="auto"/>
+        <w:ind w:left="0" w:right="0"/>
+        <w:rPr>
+          <w:rFonts w:ascii="Cascadia Mono" w:hAnsi="Cascadia Mono" w:cs="Cascadia Mono"/>
+          <w:color w:val="000000"/>
+          <w:sz w:val="19"/>
+          <w:szCs w:val="19"/>
+          <w:lang w:val="en-US"/>
+        </w:rPr>
+      </w:pPr>
+      <w:r>
+        <w:rPr>
+          <w:rFonts w:ascii="Cascadia Mono" w:hAnsi="Cascadia Mono" w:cs="Cascadia Mono"/>
+          <w:color w:val="008000"/>
+          <w:sz w:val="19"/>
+          <w:szCs w:val="19"/>
+          <w:lang w:val="en-US"/>
+        </w:rPr>
+        <w:t>to</w:t>
+      </w:r>
+    </w:p>
+    <w:p>
+      <w:pPr>
+        <w:autoSpaceDE w:val="0"/>
+        <w:autoSpaceDN w:val="0"/>
+        <w:adjustRightInd w:val="0"/>
+        <w:spacing w:before="0" w:line="240" w:lineRule="auto"/>
+        <w:ind w:left="0" w:right="0"/>
+        <w:rPr>
+          <w:rFonts w:ascii="Cascadia Mono" w:hAnsi="Cascadia Mono" w:cs="Cascadia Mono"/>
+          <w:color w:val="000000"/>
+          <w:sz w:val="19"/>
+          <w:szCs w:val="19"/>
+          <w:lang w:val="en-US"/>
+        </w:rPr>
+      </w:pPr>
+    </w:p>
+    <w:p>
+      <w:pPr>
+        <w:autoSpaceDE w:val="0"/>
+        <w:autoSpaceDN w:val="0"/>
+        <w:adjustRightInd w:val="0"/>
+        <w:spacing w:before="0" w:line="240" w:lineRule="auto"/>
+        <w:ind w:left="0" w:right="0"/>
+        <w:rPr>
+          <w:rFonts w:ascii="Cascadia Mono" w:hAnsi="Cascadia Mono" w:cs="Cascadia Mono"/>
+          <w:color w:val="000000"/>
+          <w:sz w:val="19"/>
+          <w:szCs w:val="19"/>
+          <w:lang w:val="en-US"/>
+        </w:rPr>
+      </w:pPr>
+      <w:r>
+        <w:rPr>
+          <w:rFonts w:ascii="Cascadia Mono" w:hAnsi="Cascadia Mono" w:cs="Cascadia Mono"/>
+          <w:color w:val="008000"/>
+          <w:sz w:val="19"/>
+          <w:szCs w:val="19"/>
+          <w:lang w:val="en-US"/>
+        </w:rPr>
+        <w:t>"x^2-x+5-10"</w:t>
+      </w:r>
+    </w:p>
+    <w:p>
+      <w:pPr>
+        <w:autoSpaceDE w:val="0"/>
+        <w:autoSpaceDN w:val="0"/>
+        <w:adjustRightInd w:val="0"/>
+        <w:spacing w:before="0" w:line="240" w:lineRule="auto"/>
+        <w:ind w:left="0" w:right="0"/>
+        <w:rPr>
+          <w:rFonts w:ascii="Cascadia Mono" w:hAnsi="Cascadia Mono" w:cs="Cascadia Mono"/>
+          <w:color w:val="000000"/>
+          <w:sz w:val="19"/>
+          <w:szCs w:val="19"/>
+          <w:lang w:val="en-US"/>
+        </w:rPr>
+      </w:pPr>
+    </w:p>
+    <w:p>
+      <w:pPr>
+        <w:autoSpaceDE w:val="0"/>
+        <w:autoSpaceDN w:val="0"/>
+        <w:adjustRightInd w:val="0"/>
+        <w:spacing w:before="0" w:line="240" w:lineRule="auto"/>
+        <w:ind w:left="0" w:right="0"/>
+        <w:rPr>
+          <w:rFonts w:ascii="Cascadia Mono" w:hAnsi="Cascadia Mono" w:cs="Cascadia Mono"/>
+          <w:color w:val="000000"/>
+          <w:sz w:val="19"/>
+          <w:szCs w:val="19"/>
+          <w:lang w:val="en-US"/>
+        </w:rPr>
+      </w:pPr>
+      <w:r>
+        <w:rPr>
+          <w:rFonts w:ascii="Cascadia Mono" w:hAnsi="Cascadia Mono" w:cs="Cascadia Mono"/>
+          <w:color w:val="008000"/>
+          <w:sz w:val="19"/>
+          <w:szCs w:val="19"/>
+          <w:lang w:val="en-US"/>
+        </w:rPr>
+        <w:t xml:space="preserve">The constant values (5 and -10) might swap </w:t>
+      </w:r>
+      <w:proofErr w:type="gramStart"/>
+      <w:r>
+        <w:rPr>
+          <w:rFonts w:ascii="Cascadia Mono" w:hAnsi="Cascadia Mono" w:cs="Cascadia Mono"/>
+          <w:color w:val="008000"/>
+          <w:sz w:val="19"/>
+          <w:szCs w:val="19"/>
+          <w:lang w:val="en-US"/>
+        </w:rPr>
+        <w:t>places, since</w:t>
+      </w:r>
+      <w:proofErr w:type="gramEnd"/>
+      <w:r>
+        <w:rPr>
+          <w:rFonts w:ascii="Cascadia Mono" w:hAnsi="Cascadia Mono" w:cs="Cascadia Mono"/>
+          <w:color w:val="008000"/>
+          <w:sz w:val="19"/>
+          <w:szCs w:val="19"/>
+          <w:lang w:val="en-US"/>
+        </w:rPr>
+        <w:t xml:space="preserve"> we are sorting </w:t>
+      </w:r>
+      <w:proofErr w:type="spellStart"/>
+      <w:r>
+        <w:rPr>
+          <w:rFonts w:ascii="Cascadia Mono" w:hAnsi="Cascadia Mono" w:cs="Cascadia Mono"/>
+          <w:color w:val="008000"/>
+          <w:sz w:val="19"/>
+          <w:szCs w:val="19"/>
+          <w:lang w:val="en-US"/>
+        </w:rPr>
+        <w:t>exclusivly</w:t>
+      </w:r>
+      <w:proofErr w:type="spellEnd"/>
+      <w:r>
+        <w:rPr>
+          <w:rFonts w:ascii="Cascadia Mono" w:hAnsi="Cascadia Mono" w:cs="Cascadia Mono"/>
+          <w:color w:val="008000"/>
+          <w:sz w:val="19"/>
+          <w:szCs w:val="19"/>
+          <w:lang w:val="en-US"/>
+        </w:rPr>
+        <w:t xml:space="preserve"> by the term's exponents.</w:t>
+      </w:r>
+    </w:p>
+    <w:p>
+      <w:pPr>
+        <w:autoSpaceDE w:val="0"/>
+        <w:autoSpaceDN w:val="0"/>
+        <w:adjustRightInd w:val="0"/>
+        <w:spacing w:before="0" w:line="240" w:lineRule="auto"/>
+        <w:ind w:left="0" w:right="0"/>
+        <w:rPr>
+          <w:rFonts w:ascii="Cascadia Mono" w:hAnsi="Cascadia Mono" w:cs="Cascadia Mono"/>
+          <w:color w:val="000000"/>
+          <w:sz w:val="19"/>
+          <w:szCs w:val="19"/>
+          <w:lang w:val="en-US"/>
+        </w:rPr>
+      </w:pPr>
+    </w:p>
+    <w:p>
+      <w:pPr>
+        <w:autoSpaceDE w:val="0"/>
+        <w:autoSpaceDN w:val="0"/>
+        <w:adjustRightInd w:val="0"/>
+        <w:spacing w:before="0" w:line="240" w:lineRule="auto"/>
+        <w:ind w:left="0" w:right="0"/>
+        <w:rPr>
+          <w:rFonts w:ascii="Cascadia Mono" w:hAnsi="Cascadia Mono" w:cs="Cascadia Mono"/>
+          <w:color w:val="000000"/>
+          <w:sz w:val="19"/>
+          <w:szCs w:val="19"/>
+          <w:lang w:val="en-US"/>
+        </w:rPr>
+      </w:pPr>
+      <w:r>
+        <w:rPr>
+          <w:rFonts w:ascii="Cascadia Mono" w:hAnsi="Cascadia Mono" w:cs="Cascadia Mono"/>
+          <w:color w:val="008000"/>
+          <w:sz w:val="19"/>
+          <w:szCs w:val="19"/>
+          <w:lang w:val="en-US"/>
+        </w:rPr>
+        <w:t>I will run the program and see what we get...</w:t>
+      </w:r>
+    </w:p>
+    <w:p>
+      <w:pPr>
+        <w:autoSpaceDE w:val="0"/>
+        <w:autoSpaceDN w:val="0"/>
+        <w:adjustRightInd w:val="0"/>
+        <w:spacing w:before="0" w:line="240" w:lineRule="auto"/>
+        <w:ind w:left="0" w:right="0"/>
+        <w:rPr>
+          <w:rFonts w:ascii="Cascadia Mono" w:hAnsi="Cascadia Mono" w:cs="Cascadia Mono"/>
+          <w:color w:val="000000"/>
+          <w:sz w:val="19"/>
+          <w:szCs w:val="19"/>
+          <w:lang w:val="en-US"/>
+        </w:rPr>
+      </w:pPr>
+    </w:p>
+    <w:p>
+      <w:pPr>
+        <w:autoSpaceDE w:val="0"/>
+        <w:autoSpaceDN w:val="0"/>
+        <w:adjustRightInd w:val="0"/>
+        <w:spacing w:before="0" w:line="240" w:lineRule="auto"/>
+        <w:ind w:left="0" w:right="0"/>
+        <w:rPr>
+          <w:rFonts w:ascii="Cascadia Mono" w:hAnsi="Cascadia Mono" w:cs="Cascadia Mono"/>
+          <w:color w:val="000000"/>
+          <w:sz w:val="19"/>
+          <w:szCs w:val="19"/>
+          <w:lang w:val="en-US"/>
+        </w:rPr>
+      </w:pPr>
+      <w:r>
+        <w:rPr>
+          <w:rFonts w:ascii="Cascadia Mono" w:hAnsi="Cascadia Mono" w:cs="Cascadia Mono"/>
+          <w:color w:val="008000"/>
+          <w:sz w:val="19"/>
+          <w:szCs w:val="19"/>
+          <w:lang w:val="en-US"/>
+        </w:rPr>
+        <w:t>We got:</w:t>
+      </w:r>
+    </w:p>
+    <w:p>
+      <w:pPr>
+        <w:autoSpaceDE w:val="0"/>
+        <w:autoSpaceDN w:val="0"/>
+        <w:adjustRightInd w:val="0"/>
+        <w:spacing w:before="0" w:line="240" w:lineRule="auto"/>
+        <w:ind w:left="0" w:right="0"/>
+        <w:rPr>
+          <w:rFonts w:ascii="Cascadia Mono" w:hAnsi="Cascadia Mono" w:cs="Cascadia Mono"/>
+          <w:color w:val="000000"/>
+          <w:sz w:val="19"/>
+          <w:szCs w:val="19"/>
+          <w:lang w:val="en-US"/>
+        </w:rPr>
+      </w:pPr>
+    </w:p>
+    <w:p>
+      <w:pPr>
+        <w:autoSpaceDE w:val="0"/>
+        <w:autoSpaceDN w:val="0"/>
+        <w:adjustRightInd w:val="0"/>
+        <w:spacing w:before="0" w:line="240" w:lineRule="auto"/>
+        <w:ind w:left="0" w:right="0"/>
+        <w:rPr>
+          <w:rFonts w:ascii="Cascadia Mono" w:hAnsi="Cascadia Mono" w:cs="Cascadia Mono"/>
+          <w:color w:val="000000"/>
+          <w:sz w:val="19"/>
+          <w:szCs w:val="19"/>
+          <w:lang w:val="en-US"/>
+        </w:rPr>
+      </w:pPr>
+      <w:r>
+        <w:rPr>
+          <w:rFonts w:ascii="Cascadia Mono" w:hAnsi="Cascadia Mono" w:cs="Cascadia Mono"/>
+          <w:color w:val="008000"/>
+          <w:sz w:val="19"/>
+          <w:szCs w:val="19"/>
+          <w:lang w:val="en-US"/>
+        </w:rPr>
+        <w:t>"x^2-x-10+5"</w:t>
+      </w:r>
+    </w:p>
+    <w:p>
+      <w:pPr>
+        <w:autoSpaceDE w:val="0"/>
+        <w:autoSpaceDN w:val="0"/>
+        <w:adjustRightInd w:val="0"/>
+        <w:spacing w:before="0" w:line="240" w:lineRule="auto"/>
+        <w:ind w:left="0" w:right="0"/>
+        <w:rPr>
+          <w:rFonts w:ascii="Cascadia Mono" w:hAnsi="Cascadia Mono" w:cs="Cascadia Mono"/>
+          <w:color w:val="000000"/>
+          <w:sz w:val="19"/>
+          <w:szCs w:val="19"/>
+          <w:lang w:val="en-US"/>
+        </w:rPr>
+      </w:pPr>
+    </w:p>
+    <w:p>
+      <w:pPr>
+        <w:autoSpaceDE w:val="0"/>
+        <w:autoSpaceDN w:val="0"/>
+        <w:adjustRightInd w:val="0"/>
+        <w:spacing w:before="0" w:line="240" w:lineRule="auto"/>
+        <w:ind w:left="0" w:right="0"/>
+        <w:rPr>
+          <w:rFonts w:ascii="Cascadia Mono" w:hAnsi="Cascadia Mono" w:cs="Cascadia Mono"/>
+          <w:color w:val="000000"/>
+          <w:sz w:val="19"/>
+          <w:szCs w:val="19"/>
+          <w:lang w:val="en-US"/>
+        </w:rPr>
+      </w:pPr>
+      <w:r>
+        <w:rPr>
+          <w:rFonts w:ascii="Cascadia Mono" w:hAnsi="Cascadia Mono" w:cs="Cascadia Mono"/>
+          <w:color w:val="008000"/>
+          <w:sz w:val="19"/>
+          <w:szCs w:val="19"/>
+          <w:lang w:val="en-US"/>
+        </w:rPr>
+        <w:t>Nice! As expected, they are ordered by their term's exponents. The constants are swapped but that isn't a surprise (or a problem).</w:t>
+      </w:r>
+    </w:p>
+    <w:p>
+      <w:pPr>
+        <w:autoSpaceDE w:val="0"/>
+        <w:autoSpaceDN w:val="0"/>
+        <w:adjustRightInd w:val="0"/>
+        <w:spacing w:before="0" w:line="240" w:lineRule="auto"/>
+        <w:ind w:left="0" w:right="0"/>
+        <w:rPr>
+          <w:rFonts w:ascii="Cascadia Mono" w:hAnsi="Cascadia Mono" w:cs="Cascadia Mono"/>
+          <w:color w:val="000000"/>
+          <w:sz w:val="19"/>
+          <w:szCs w:val="19"/>
+          <w:lang w:val="en-US"/>
+        </w:rPr>
+      </w:pPr>
+    </w:p>
+    <w:p>
+      <w:pPr>
+        <w:autoSpaceDE w:val="0"/>
+        <w:autoSpaceDN w:val="0"/>
+        <w:adjustRightInd w:val="0"/>
+        <w:spacing w:before="0" w:line="240" w:lineRule="auto"/>
+        <w:ind w:left="0" w:right="0"/>
+        <w:rPr>
+          <w:rFonts w:ascii="Cascadia Mono" w:hAnsi="Cascadia Mono" w:cs="Cascadia Mono"/>
+          <w:color w:val="000000"/>
+          <w:sz w:val="19"/>
+          <w:szCs w:val="19"/>
+          <w:lang w:val="en-US"/>
+        </w:rPr>
+      </w:pPr>
+      <w:r>
+        <w:rPr>
+          <w:rFonts w:ascii="Cascadia Mono" w:hAnsi="Cascadia Mono" w:cs="Cascadia Mono"/>
+          <w:color w:val="008000"/>
+          <w:sz w:val="19"/>
+          <w:szCs w:val="19"/>
+          <w:lang w:val="en-US"/>
+        </w:rPr>
+        <w:t>--------------------</w:t>
+      </w:r>
+    </w:p>
+    <w:p>
+      <w:pPr>
+        <w:autoSpaceDE w:val="0"/>
+        <w:autoSpaceDN w:val="0"/>
+        <w:adjustRightInd w:val="0"/>
+        <w:spacing w:before="0" w:line="240" w:lineRule="auto"/>
+        <w:ind w:left="0" w:right="0"/>
+        <w:rPr>
+          <w:rFonts w:ascii="Cascadia Mono" w:hAnsi="Cascadia Mono" w:cs="Cascadia Mono"/>
+          <w:color w:val="000000"/>
+          <w:sz w:val="19"/>
+          <w:szCs w:val="19"/>
+          <w:lang w:val="en-US"/>
+        </w:rPr>
+      </w:pPr>
+    </w:p>
+    <w:p>
+      <w:pPr>
+        <w:autoSpaceDE w:val="0"/>
+        <w:autoSpaceDN w:val="0"/>
+        <w:adjustRightInd w:val="0"/>
+        <w:spacing w:before="0" w:line="240" w:lineRule="auto"/>
+        <w:ind w:left="0" w:right="0"/>
+        <w:rPr>
+          <w:rFonts w:ascii="Cascadia Mono" w:hAnsi="Cascadia Mono" w:cs="Cascadia Mono"/>
+          <w:color w:val="000000"/>
+          <w:sz w:val="19"/>
+          <w:szCs w:val="19"/>
+          <w:lang w:val="en-US"/>
+        </w:rPr>
+      </w:pPr>
+      <w:r>
+        <w:rPr>
+          <w:rFonts w:ascii="Cascadia Mono" w:hAnsi="Cascadia Mono" w:cs="Cascadia Mono"/>
+          <w:color w:val="008000"/>
+          <w:sz w:val="19"/>
+          <w:szCs w:val="19"/>
+          <w:lang w:val="en-US"/>
+        </w:rPr>
+        <w:t>Let's try s_2.</w:t>
+      </w:r>
+    </w:p>
+    <w:p>
+      <w:pPr>
+        <w:autoSpaceDE w:val="0"/>
+        <w:autoSpaceDN w:val="0"/>
+        <w:adjustRightInd w:val="0"/>
+        <w:spacing w:before="0" w:line="240" w:lineRule="auto"/>
+        <w:ind w:left="0" w:right="0"/>
+        <w:rPr>
+          <w:rFonts w:ascii="Cascadia Mono" w:hAnsi="Cascadia Mono" w:cs="Cascadia Mono"/>
+          <w:color w:val="000000"/>
+          <w:sz w:val="19"/>
+          <w:szCs w:val="19"/>
+          <w:lang w:val="en-US"/>
+        </w:rPr>
+      </w:pPr>
+    </w:p>
+    <w:p>
+      <w:pPr>
+        <w:autoSpaceDE w:val="0"/>
+        <w:autoSpaceDN w:val="0"/>
+        <w:adjustRightInd w:val="0"/>
+        <w:spacing w:before="0" w:line="240" w:lineRule="auto"/>
+        <w:ind w:left="0" w:right="0"/>
+        <w:rPr>
+          <w:rFonts w:ascii="Cascadia Mono" w:hAnsi="Cascadia Mono" w:cs="Cascadia Mono"/>
+          <w:color w:val="000000"/>
+          <w:sz w:val="19"/>
+          <w:szCs w:val="19"/>
+          <w:lang w:val="en-US"/>
+        </w:rPr>
+      </w:pPr>
+      <w:r>
+        <w:rPr>
+          <w:rFonts w:ascii="Cascadia Mono" w:hAnsi="Cascadia Mono" w:cs="Cascadia Mono"/>
+          <w:color w:val="008000"/>
+          <w:sz w:val="19"/>
+          <w:szCs w:val="19"/>
+          <w:lang w:val="en-US"/>
+        </w:rPr>
+        <w:t>The expected output would be:</w:t>
+      </w:r>
+    </w:p>
+    <w:p>
+      <w:pPr>
+        <w:autoSpaceDE w:val="0"/>
+        <w:autoSpaceDN w:val="0"/>
+        <w:adjustRightInd w:val="0"/>
+        <w:spacing w:before="0" w:line="240" w:lineRule="auto"/>
+        <w:ind w:left="0" w:right="0"/>
+        <w:rPr>
+          <w:rFonts w:ascii="Cascadia Mono" w:hAnsi="Cascadia Mono" w:cs="Cascadia Mono"/>
+          <w:color w:val="000000"/>
+          <w:sz w:val="19"/>
+          <w:szCs w:val="19"/>
+          <w:lang w:val="en-US"/>
+        </w:rPr>
+      </w:pPr>
+    </w:p>
+    <w:p>
+      <w:pPr>
+        <w:autoSpaceDE w:val="0"/>
+        <w:autoSpaceDN w:val="0"/>
+        <w:adjustRightInd w:val="0"/>
+        <w:spacing w:before="0" w:line="240" w:lineRule="auto"/>
+        <w:ind w:left="0" w:right="0"/>
+        <w:rPr>
+          <w:rFonts w:ascii="Cascadia Mono" w:hAnsi="Cascadia Mono" w:cs="Cascadia Mono"/>
+          <w:color w:val="000000"/>
+          <w:sz w:val="19"/>
+          <w:szCs w:val="19"/>
+          <w:lang w:val="en-US"/>
+        </w:rPr>
+      </w:pPr>
+      <w:r>
+        <w:rPr>
+          <w:rFonts w:ascii="Cascadia Mono" w:hAnsi="Cascadia Mono" w:cs="Cascadia Mono"/>
+          <w:color w:val="008000"/>
+          <w:sz w:val="19"/>
+          <w:szCs w:val="19"/>
+          <w:lang w:val="en-US"/>
+        </w:rPr>
+        <w:t>"5x-5x^-2+10-5x+x^2-0x"</w:t>
+      </w:r>
+    </w:p>
+    <w:p>
+      <w:pPr>
+        <w:autoSpaceDE w:val="0"/>
+        <w:autoSpaceDN w:val="0"/>
+        <w:adjustRightInd w:val="0"/>
+        <w:spacing w:before="0" w:line="240" w:lineRule="auto"/>
+        <w:ind w:left="0" w:right="0"/>
+        <w:rPr>
+          <w:rFonts w:ascii="Cascadia Mono" w:hAnsi="Cascadia Mono" w:cs="Cascadia Mono"/>
+          <w:color w:val="000000"/>
+          <w:sz w:val="19"/>
+          <w:szCs w:val="19"/>
+          <w:lang w:val="en-US"/>
+        </w:rPr>
+      </w:pPr>
+    </w:p>
+    <w:p>
+      <w:pPr>
+        <w:autoSpaceDE w:val="0"/>
+        <w:autoSpaceDN w:val="0"/>
+        <w:adjustRightInd w:val="0"/>
+        <w:spacing w:before="0" w:line="240" w:lineRule="auto"/>
+        <w:ind w:left="0" w:right="0"/>
+        <w:rPr>
+          <w:rFonts w:ascii="Cascadia Mono" w:hAnsi="Cascadia Mono" w:cs="Cascadia Mono"/>
+          <w:color w:val="000000"/>
+          <w:sz w:val="19"/>
+          <w:szCs w:val="19"/>
+          <w:lang w:val="en-US"/>
+        </w:rPr>
+      </w:pPr>
+      <w:r>
+        <w:rPr>
+          <w:rFonts w:ascii="Cascadia Mono" w:hAnsi="Cascadia Mono" w:cs="Cascadia Mono"/>
+          <w:color w:val="008000"/>
+          <w:sz w:val="19"/>
+          <w:szCs w:val="19"/>
+          <w:lang w:val="en-US"/>
+        </w:rPr>
+        <w:t>to</w:t>
+      </w:r>
+    </w:p>
+    <w:p>
+      <w:pPr>
+        <w:autoSpaceDE w:val="0"/>
+        <w:autoSpaceDN w:val="0"/>
+        <w:adjustRightInd w:val="0"/>
+        <w:spacing w:before="0" w:line="240" w:lineRule="auto"/>
+        <w:ind w:left="0" w:right="0"/>
+        <w:rPr>
+          <w:rFonts w:ascii="Cascadia Mono" w:hAnsi="Cascadia Mono" w:cs="Cascadia Mono"/>
+          <w:color w:val="000000"/>
+          <w:sz w:val="19"/>
+          <w:szCs w:val="19"/>
+          <w:lang w:val="en-US"/>
+        </w:rPr>
+      </w:pPr>
+    </w:p>
+    <w:p>
+      <w:pPr>
+        <w:autoSpaceDE w:val="0"/>
+        <w:autoSpaceDN w:val="0"/>
+        <w:adjustRightInd w:val="0"/>
+        <w:spacing w:before="0" w:line="240" w:lineRule="auto"/>
+        <w:ind w:left="0" w:right="0"/>
+        <w:rPr>
+          <w:rFonts w:ascii="Cascadia Mono" w:hAnsi="Cascadia Mono" w:cs="Cascadia Mono"/>
+          <w:color w:val="000000"/>
+          <w:sz w:val="19"/>
+          <w:szCs w:val="19"/>
+          <w:lang w:val="en-US"/>
+        </w:rPr>
+      </w:pPr>
+      <w:r>
+        <w:rPr>
+          <w:rFonts w:ascii="Cascadia Mono" w:hAnsi="Cascadia Mono" w:cs="Cascadia Mono"/>
+          <w:color w:val="008000"/>
+          <w:sz w:val="19"/>
+          <w:szCs w:val="19"/>
+          <w:lang w:val="en-US"/>
+        </w:rPr>
+        <w:t>"x^2+0x-5x+5x+10-5x^-2"</w:t>
+      </w:r>
+    </w:p>
+    <w:p>
+      <w:pPr>
+        <w:autoSpaceDE w:val="0"/>
+        <w:autoSpaceDN w:val="0"/>
+        <w:adjustRightInd w:val="0"/>
+        <w:spacing w:before="0" w:line="240" w:lineRule="auto"/>
+        <w:ind w:left="0" w:right="0"/>
+        <w:rPr>
+          <w:rFonts w:ascii="Cascadia Mono" w:hAnsi="Cascadia Mono" w:cs="Cascadia Mono"/>
+          <w:color w:val="000000"/>
+          <w:sz w:val="19"/>
+          <w:szCs w:val="19"/>
+          <w:lang w:val="en-US"/>
+        </w:rPr>
+      </w:pPr>
+    </w:p>
+    <w:p>
+      <w:pPr>
+        <w:autoSpaceDE w:val="0"/>
+        <w:autoSpaceDN w:val="0"/>
+        <w:adjustRightInd w:val="0"/>
+        <w:spacing w:before="0" w:line="240" w:lineRule="auto"/>
+        <w:ind w:left="0" w:right="0"/>
+        <w:rPr>
+          <w:rFonts w:ascii="Cascadia Mono" w:hAnsi="Cascadia Mono" w:cs="Cascadia Mono"/>
+          <w:color w:val="000000"/>
+          <w:sz w:val="19"/>
+          <w:szCs w:val="19"/>
+          <w:lang w:val="en-US"/>
+        </w:rPr>
+      </w:pPr>
+      <w:r>
+        <w:rPr>
+          <w:rFonts w:ascii="Cascadia Mono" w:hAnsi="Cascadia Mono" w:cs="Cascadia Mono"/>
+          <w:color w:val="008000"/>
+          <w:sz w:val="19"/>
+          <w:szCs w:val="19"/>
+          <w:lang w:val="en-US"/>
+        </w:rPr>
+        <w:t>Let's run it...</w:t>
+      </w:r>
+    </w:p>
+    <w:p>
+      <w:pPr>
+        <w:autoSpaceDE w:val="0"/>
+        <w:autoSpaceDN w:val="0"/>
+        <w:adjustRightInd w:val="0"/>
+        <w:spacing w:before="0" w:line="240" w:lineRule="auto"/>
+        <w:ind w:left="0" w:right="0"/>
+        <w:rPr>
+          <w:rFonts w:ascii="Cascadia Mono" w:hAnsi="Cascadia Mono" w:cs="Cascadia Mono"/>
+          <w:color w:val="000000"/>
+          <w:sz w:val="19"/>
+          <w:szCs w:val="19"/>
+          <w:lang w:val="en-US"/>
+        </w:rPr>
+      </w:pPr>
+    </w:p>
+    <w:p>
+      <w:pPr>
+        <w:autoSpaceDE w:val="0"/>
+        <w:autoSpaceDN w:val="0"/>
+        <w:adjustRightInd w:val="0"/>
+        <w:spacing w:before="0" w:line="240" w:lineRule="auto"/>
+        <w:ind w:left="0" w:right="0"/>
+        <w:rPr>
+          <w:rFonts w:ascii="Cascadia Mono" w:hAnsi="Cascadia Mono" w:cs="Cascadia Mono"/>
+          <w:color w:val="000000"/>
+          <w:sz w:val="19"/>
+          <w:szCs w:val="19"/>
+          <w:lang w:val="en-US"/>
+        </w:rPr>
+      </w:pPr>
+      <w:r>
+        <w:rPr>
+          <w:rFonts w:ascii="Cascadia Mono" w:hAnsi="Cascadia Mono" w:cs="Cascadia Mono"/>
+          <w:color w:val="008000"/>
+          <w:sz w:val="19"/>
+          <w:szCs w:val="19"/>
+          <w:lang w:val="en-US"/>
+        </w:rPr>
+        <w:t>We got:</w:t>
+      </w:r>
+    </w:p>
+    <w:p>
+      <w:pPr>
+        <w:autoSpaceDE w:val="0"/>
+        <w:autoSpaceDN w:val="0"/>
+        <w:adjustRightInd w:val="0"/>
+        <w:spacing w:before="0" w:line="240" w:lineRule="auto"/>
+        <w:ind w:left="0" w:right="0"/>
+        <w:rPr>
+          <w:rFonts w:ascii="Cascadia Mono" w:hAnsi="Cascadia Mono" w:cs="Cascadia Mono"/>
+          <w:color w:val="000000"/>
+          <w:sz w:val="19"/>
+          <w:szCs w:val="19"/>
+          <w:lang w:val="en-US"/>
+        </w:rPr>
+      </w:pPr>
+    </w:p>
+    <w:p>
+      <w:pPr>
+        <w:autoSpaceDE w:val="0"/>
+        <w:autoSpaceDN w:val="0"/>
+        <w:adjustRightInd w:val="0"/>
+        <w:spacing w:before="0" w:line="240" w:lineRule="auto"/>
+        <w:ind w:left="0" w:right="0"/>
+        <w:rPr>
+          <w:rFonts w:ascii="Cascadia Mono" w:hAnsi="Cascadia Mono" w:cs="Cascadia Mono"/>
+          <w:color w:val="000000"/>
+          <w:sz w:val="19"/>
+          <w:szCs w:val="19"/>
+          <w:lang w:val="en-US"/>
+        </w:rPr>
+      </w:pPr>
+      <w:r>
+        <w:rPr>
+          <w:rFonts w:ascii="Cascadia Mono" w:hAnsi="Cascadia Mono" w:cs="Cascadia Mono"/>
+          <w:color w:val="008000"/>
+          <w:sz w:val="19"/>
+          <w:szCs w:val="19"/>
+          <w:lang w:val="en-US"/>
+        </w:rPr>
+        <w:t>"x^2+0x-5x+5x+10-5x^-2"</w:t>
+      </w:r>
+    </w:p>
+    <w:p>
+      <w:pPr>
+        <w:autoSpaceDE w:val="0"/>
+        <w:autoSpaceDN w:val="0"/>
+        <w:adjustRightInd w:val="0"/>
+        <w:spacing w:before="0" w:line="240" w:lineRule="auto"/>
+        <w:ind w:left="0" w:right="0"/>
+        <w:rPr>
+          <w:rFonts w:ascii="Cascadia Mono" w:hAnsi="Cascadia Mono" w:cs="Cascadia Mono"/>
+          <w:color w:val="000000"/>
+          <w:sz w:val="19"/>
+          <w:szCs w:val="19"/>
+          <w:lang w:val="en-US"/>
+        </w:rPr>
+      </w:pPr>
+    </w:p>
+    <w:p>
+      <w:pPr>
+        <w:rPr>
+          <w:rFonts w:ascii="Cascadia Mono" w:hAnsi="Cascadia Mono" w:cs="Cascadia Mono"/>
+          <w:color w:val="008000"/>
+          <w:sz w:val="19"/>
+          <w:szCs w:val="19"/>
+          <w:lang w:val="en-US"/>
+        </w:rPr>
+      </w:pPr>
+      <w:r>
+        <w:rPr>
+          <w:rFonts w:ascii="Cascadia Mono" w:hAnsi="Cascadia Mono" w:cs="Cascadia Mono"/>
+          <w:color w:val="008000"/>
+          <w:sz w:val="19"/>
+          <w:szCs w:val="19"/>
+          <w:lang w:val="en-US"/>
+        </w:rPr>
+        <w:t>Wonderful! The -0x changed into a 0x, but there is no such thing as negative 0, and adding or subtracting by 0 has the same result.</w:t>
+      </w:r>
+    </w:p>
+    <w:p>
+      <w:pPr>
+        <w:rPr>
+          <w:rFonts w:ascii="Cascadia Mono" w:hAnsi="Cascadia Mono" w:cs="Cascadia Mono"/>
+          <w:color w:val="008000"/>
+          <w:sz w:val="19"/>
+          <w:szCs w:val="19"/>
+          <w:lang w:val="en-US"/>
+        </w:rPr>
+      </w:pPr>
+    </w:p>
+    <w:p>
+      <w:pPr>
+        <w:pStyle w:val="Heading1"/>
+      </w:pPr>
+      <w:r>
+        <w:t>Test Case 2:</w:t>
+      </w:r>
+    </w:p>
+    <w:p/>
+    <w:p>
+      <w:pPr>
+        <w:autoSpaceDE w:val="0"/>
+        <w:autoSpaceDN w:val="0"/>
+        <w:adjustRightInd w:val="0"/>
+        <w:spacing w:before="0" w:line="240" w:lineRule="auto"/>
+        <w:ind w:left="0" w:right="0"/>
+        <w:rPr>
+          <w:rFonts w:ascii="Cascadia Mono" w:hAnsi="Cascadia Mono" w:cs="Cascadia Mono"/>
+          <w:color w:val="000000"/>
+          <w:sz w:val="19"/>
+          <w:szCs w:val="19"/>
+          <w:lang w:val="en-US"/>
+        </w:rPr>
+      </w:pPr>
+      <w:r>
+        <w:rPr>
+          <w:rFonts w:ascii="Cascadia Mono" w:hAnsi="Cascadia Mono" w:cs="Cascadia Mono"/>
+          <w:color w:val="008000"/>
+          <w:sz w:val="19"/>
+          <w:szCs w:val="19"/>
+          <w:lang w:val="en-US"/>
+        </w:rPr>
+        <w:t>This test case is going to test the overloaded '+' operator.</w:t>
+      </w:r>
+    </w:p>
+    <w:p>
+      <w:pPr>
+        <w:autoSpaceDE w:val="0"/>
+        <w:autoSpaceDN w:val="0"/>
+        <w:adjustRightInd w:val="0"/>
+        <w:spacing w:before="0" w:line="240" w:lineRule="auto"/>
+        <w:ind w:left="0" w:right="0"/>
+        <w:rPr>
+          <w:rFonts w:ascii="Cascadia Mono" w:hAnsi="Cascadia Mono" w:cs="Cascadia Mono"/>
+          <w:color w:val="000000"/>
+          <w:sz w:val="19"/>
+          <w:szCs w:val="19"/>
+          <w:lang w:val="en-US"/>
+        </w:rPr>
+      </w:pPr>
+    </w:p>
+    <w:p>
+      <w:pPr>
+        <w:autoSpaceDE w:val="0"/>
+        <w:autoSpaceDN w:val="0"/>
+        <w:adjustRightInd w:val="0"/>
+        <w:spacing w:before="0" w:line="240" w:lineRule="auto"/>
+        <w:ind w:left="0" w:right="0"/>
+        <w:rPr>
+          <w:rFonts w:ascii="Cascadia Mono" w:hAnsi="Cascadia Mono" w:cs="Cascadia Mono"/>
+          <w:color w:val="000000"/>
+          <w:sz w:val="19"/>
+          <w:szCs w:val="19"/>
+          <w:lang w:val="en-US"/>
+        </w:rPr>
+      </w:pPr>
+      <w:r>
+        <w:rPr>
+          <w:rFonts w:ascii="Cascadia Mono" w:hAnsi="Cascadia Mono" w:cs="Cascadia Mono"/>
+          <w:color w:val="008000"/>
+          <w:sz w:val="19"/>
+          <w:szCs w:val="19"/>
+          <w:lang w:val="en-US"/>
+        </w:rPr>
+        <w:t>for the first polynomial, we expect an output of:</w:t>
+      </w:r>
+    </w:p>
+    <w:p>
+      <w:pPr>
+        <w:autoSpaceDE w:val="0"/>
+        <w:autoSpaceDN w:val="0"/>
+        <w:adjustRightInd w:val="0"/>
+        <w:spacing w:before="0" w:line="240" w:lineRule="auto"/>
+        <w:ind w:left="0" w:right="0"/>
+        <w:rPr>
+          <w:rFonts w:ascii="Cascadia Mono" w:hAnsi="Cascadia Mono" w:cs="Cascadia Mono"/>
+          <w:color w:val="000000"/>
+          <w:sz w:val="19"/>
+          <w:szCs w:val="19"/>
+          <w:lang w:val="en-US"/>
+        </w:rPr>
+      </w:pPr>
+    </w:p>
+    <w:p>
+      <w:pPr>
+        <w:autoSpaceDE w:val="0"/>
+        <w:autoSpaceDN w:val="0"/>
+        <w:adjustRightInd w:val="0"/>
+        <w:spacing w:before="0" w:line="240" w:lineRule="auto"/>
+        <w:ind w:left="0" w:right="0"/>
+        <w:rPr>
+          <w:rFonts w:ascii="Cascadia Mono" w:hAnsi="Cascadia Mono" w:cs="Cascadia Mono"/>
+          <w:color w:val="000000"/>
+          <w:sz w:val="19"/>
+          <w:szCs w:val="19"/>
+          <w:lang w:val="en-US"/>
+        </w:rPr>
+      </w:pPr>
+      <w:r>
+        <w:rPr>
+          <w:rFonts w:ascii="Cascadia Mono" w:hAnsi="Cascadia Mono" w:cs="Cascadia Mono"/>
+          <w:color w:val="008000"/>
+          <w:sz w:val="19"/>
+          <w:szCs w:val="19"/>
+          <w:lang w:val="en-US"/>
+        </w:rPr>
+        <w:t>"First Polynomial: -3x^7+2x^7-83x^12+30"</w:t>
+      </w:r>
+    </w:p>
+    <w:p>
+      <w:pPr>
+        <w:autoSpaceDE w:val="0"/>
+        <w:autoSpaceDN w:val="0"/>
+        <w:adjustRightInd w:val="0"/>
+        <w:spacing w:before="0" w:line="240" w:lineRule="auto"/>
+        <w:ind w:left="0" w:right="0"/>
+        <w:rPr>
+          <w:rFonts w:ascii="Cascadia Mono" w:hAnsi="Cascadia Mono" w:cs="Cascadia Mono"/>
+          <w:color w:val="000000"/>
+          <w:sz w:val="19"/>
+          <w:szCs w:val="19"/>
+          <w:lang w:val="en-US"/>
+        </w:rPr>
+      </w:pPr>
+    </w:p>
+    <w:p>
+      <w:pPr>
+        <w:autoSpaceDE w:val="0"/>
+        <w:autoSpaceDN w:val="0"/>
+        <w:adjustRightInd w:val="0"/>
+        <w:spacing w:before="0" w:line="240" w:lineRule="auto"/>
+        <w:ind w:left="0" w:right="0"/>
+        <w:rPr>
+          <w:rFonts w:ascii="Cascadia Mono" w:hAnsi="Cascadia Mono" w:cs="Cascadia Mono"/>
+          <w:color w:val="000000"/>
+          <w:sz w:val="19"/>
+          <w:szCs w:val="19"/>
+          <w:lang w:val="en-US"/>
+        </w:rPr>
+      </w:pPr>
+      <w:r>
+        <w:rPr>
+          <w:rFonts w:ascii="Cascadia Mono" w:hAnsi="Cascadia Mono" w:cs="Cascadia Mono"/>
+          <w:color w:val="008000"/>
+          <w:sz w:val="19"/>
+          <w:szCs w:val="19"/>
+          <w:lang w:val="en-US"/>
+        </w:rPr>
+        <w:t xml:space="preserve">and we got: </w:t>
+      </w:r>
+    </w:p>
+    <w:p>
+      <w:pPr>
+        <w:autoSpaceDE w:val="0"/>
+        <w:autoSpaceDN w:val="0"/>
+        <w:adjustRightInd w:val="0"/>
+        <w:spacing w:before="0" w:line="240" w:lineRule="auto"/>
+        <w:ind w:left="0" w:right="0"/>
+        <w:rPr>
+          <w:rFonts w:ascii="Cascadia Mono" w:hAnsi="Cascadia Mono" w:cs="Cascadia Mono"/>
+          <w:color w:val="000000"/>
+          <w:sz w:val="19"/>
+          <w:szCs w:val="19"/>
+          <w:lang w:val="en-US"/>
+        </w:rPr>
+      </w:pPr>
+    </w:p>
+    <w:p>
+      <w:pPr>
+        <w:autoSpaceDE w:val="0"/>
+        <w:autoSpaceDN w:val="0"/>
+        <w:adjustRightInd w:val="0"/>
+        <w:spacing w:before="0" w:line="240" w:lineRule="auto"/>
+        <w:ind w:left="0" w:right="0"/>
+        <w:rPr>
+          <w:rFonts w:ascii="Cascadia Mono" w:hAnsi="Cascadia Mono" w:cs="Cascadia Mono"/>
+          <w:color w:val="000000"/>
+          <w:sz w:val="19"/>
+          <w:szCs w:val="19"/>
+          <w:lang w:val="en-US"/>
+        </w:rPr>
+      </w:pPr>
+      <w:r>
+        <w:rPr>
+          <w:rFonts w:ascii="Cascadia Mono" w:hAnsi="Cascadia Mono" w:cs="Cascadia Mono"/>
+          <w:color w:val="008000"/>
+          <w:sz w:val="19"/>
+          <w:szCs w:val="19"/>
+          <w:lang w:val="en-US"/>
+        </w:rPr>
+        <w:t>"First Polynomial: -3x^7+2x^7-83x^12+30"</w:t>
+      </w:r>
+    </w:p>
+    <w:p>
+      <w:pPr>
+        <w:autoSpaceDE w:val="0"/>
+        <w:autoSpaceDN w:val="0"/>
+        <w:adjustRightInd w:val="0"/>
+        <w:spacing w:before="0" w:line="240" w:lineRule="auto"/>
+        <w:ind w:left="0" w:right="0"/>
+        <w:rPr>
+          <w:rFonts w:ascii="Cascadia Mono" w:hAnsi="Cascadia Mono" w:cs="Cascadia Mono"/>
+          <w:color w:val="000000"/>
+          <w:sz w:val="19"/>
+          <w:szCs w:val="19"/>
+          <w:lang w:val="en-US"/>
+        </w:rPr>
+      </w:pPr>
+    </w:p>
+    <w:p>
+      <w:pPr>
+        <w:autoSpaceDE w:val="0"/>
+        <w:autoSpaceDN w:val="0"/>
+        <w:adjustRightInd w:val="0"/>
+        <w:spacing w:before="0" w:line="240" w:lineRule="auto"/>
+        <w:ind w:left="0" w:right="0"/>
+        <w:rPr>
+          <w:rFonts w:ascii="Cascadia Mono" w:hAnsi="Cascadia Mono" w:cs="Cascadia Mono"/>
+          <w:color w:val="000000"/>
+          <w:sz w:val="19"/>
+          <w:szCs w:val="19"/>
+          <w:lang w:val="en-US"/>
+        </w:rPr>
+      </w:pPr>
+      <w:r>
+        <w:rPr>
+          <w:rFonts w:ascii="Cascadia Mono" w:hAnsi="Cascadia Mono" w:cs="Cascadia Mono"/>
+          <w:color w:val="008000"/>
+          <w:sz w:val="19"/>
+          <w:szCs w:val="19"/>
+          <w:lang w:val="en-US"/>
+        </w:rPr>
+        <w:t xml:space="preserve">The actual output is correct! </w:t>
+      </w:r>
+    </w:p>
+    <w:p>
+      <w:pPr>
+        <w:autoSpaceDE w:val="0"/>
+        <w:autoSpaceDN w:val="0"/>
+        <w:adjustRightInd w:val="0"/>
+        <w:spacing w:before="0" w:line="240" w:lineRule="auto"/>
+        <w:ind w:left="0" w:right="0"/>
+        <w:rPr>
+          <w:rFonts w:ascii="Cascadia Mono" w:hAnsi="Cascadia Mono" w:cs="Cascadia Mono"/>
+          <w:color w:val="000000"/>
+          <w:sz w:val="19"/>
+          <w:szCs w:val="19"/>
+          <w:lang w:val="en-US"/>
+        </w:rPr>
+      </w:pPr>
+    </w:p>
+    <w:p>
+      <w:pPr>
+        <w:autoSpaceDE w:val="0"/>
+        <w:autoSpaceDN w:val="0"/>
+        <w:adjustRightInd w:val="0"/>
+        <w:spacing w:before="0" w:line="240" w:lineRule="auto"/>
+        <w:ind w:left="0" w:right="0"/>
+        <w:rPr>
+          <w:rFonts w:ascii="Cascadia Mono" w:hAnsi="Cascadia Mono" w:cs="Cascadia Mono"/>
+          <w:color w:val="000000"/>
+          <w:sz w:val="19"/>
+          <w:szCs w:val="19"/>
+          <w:lang w:val="en-US"/>
+        </w:rPr>
+      </w:pPr>
+      <w:r>
+        <w:rPr>
+          <w:rFonts w:ascii="Cascadia Mono" w:hAnsi="Cascadia Mono" w:cs="Cascadia Mono"/>
+          <w:color w:val="008000"/>
+          <w:sz w:val="19"/>
+          <w:szCs w:val="19"/>
+          <w:lang w:val="en-US"/>
+        </w:rPr>
+        <w:t>Next, we're going to test the second polynomial. We should get an output of:</w:t>
+      </w:r>
+    </w:p>
+    <w:p>
+      <w:pPr>
+        <w:autoSpaceDE w:val="0"/>
+        <w:autoSpaceDN w:val="0"/>
+        <w:adjustRightInd w:val="0"/>
+        <w:spacing w:before="0" w:line="240" w:lineRule="auto"/>
+        <w:ind w:left="0" w:right="0"/>
+        <w:rPr>
+          <w:rFonts w:ascii="Cascadia Mono" w:hAnsi="Cascadia Mono" w:cs="Cascadia Mono"/>
+          <w:color w:val="000000"/>
+          <w:sz w:val="19"/>
+          <w:szCs w:val="19"/>
+          <w:lang w:val="en-US"/>
+        </w:rPr>
+      </w:pPr>
+    </w:p>
+    <w:p>
+      <w:pPr>
+        <w:autoSpaceDE w:val="0"/>
+        <w:autoSpaceDN w:val="0"/>
+        <w:adjustRightInd w:val="0"/>
+        <w:spacing w:before="0" w:line="240" w:lineRule="auto"/>
+        <w:ind w:left="0" w:right="0"/>
+        <w:rPr>
+          <w:rFonts w:ascii="Cascadia Mono" w:hAnsi="Cascadia Mono" w:cs="Cascadia Mono"/>
+          <w:color w:val="000000"/>
+          <w:sz w:val="19"/>
+          <w:szCs w:val="19"/>
+          <w:lang w:val="en-US"/>
+        </w:rPr>
+      </w:pPr>
+      <w:r>
+        <w:rPr>
+          <w:rFonts w:ascii="Cascadia Mono" w:hAnsi="Cascadia Mono" w:cs="Cascadia Mono"/>
+          <w:color w:val="008000"/>
+          <w:sz w:val="19"/>
+          <w:szCs w:val="19"/>
+          <w:lang w:val="en-US"/>
+        </w:rPr>
+        <w:t>"Second Polynomial: 45x^2-8x+0x-0x^-3"</w:t>
+      </w:r>
+    </w:p>
+    <w:p>
+      <w:pPr>
+        <w:autoSpaceDE w:val="0"/>
+        <w:autoSpaceDN w:val="0"/>
+        <w:adjustRightInd w:val="0"/>
+        <w:spacing w:before="0" w:line="240" w:lineRule="auto"/>
+        <w:ind w:left="0" w:right="0"/>
+        <w:rPr>
+          <w:rFonts w:ascii="Cascadia Mono" w:hAnsi="Cascadia Mono" w:cs="Cascadia Mono"/>
+          <w:color w:val="000000"/>
+          <w:sz w:val="19"/>
+          <w:szCs w:val="19"/>
+          <w:lang w:val="en-US"/>
+        </w:rPr>
+      </w:pPr>
+    </w:p>
+    <w:p>
+      <w:pPr>
+        <w:autoSpaceDE w:val="0"/>
+        <w:autoSpaceDN w:val="0"/>
+        <w:adjustRightInd w:val="0"/>
+        <w:spacing w:before="0" w:line="240" w:lineRule="auto"/>
+        <w:ind w:left="0" w:right="0"/>
+        <w:rPr>
+          <w:rFonts w:ascii="Cascadia Mono" w:hAnsi="Cascadia Mono" w:cs="Cascadia Mono"/>
+          <w:color w:val="000000"/>
+          <w:sz w:val="19"/>
+          <w:szCs w:val="19"/>
+          <w:lang w:val="en-US"/>
+        </w:rPr>
+      </w:pPr>
+      <w:r>
+        <w:rPr>
+          <w:rFonts w:ascii="Cascadia Mono" w:hAnsi="Cascadia Mono" w:cs="Cascadia Mono"/>
+          <w:color w:val="008000"/>
+          <w:sz w:val="19"/>
+          <w:szCs w:val="19"/>
+          <w:lang w:val="en-US"/>
+        </w:rPr>
+        <w:t>Let's see the actual result:</w:t>
+      </w:r>
+    </w:p>
+    <w:p>
+      <w:pPr>
+        <w:autoSpaceDE w:val="0"/>
+        <w:autoSpaceDN w:val="0"/>
+        <w:adjustRightInd w:val="0"/>
+        <w:spacing w:before="0" w:line="240" w:lineRule="auto"/>
+        <w:ind w:left="0" w:right="0"/>
+        <w:rPr>
+          <w:rFonts w:ascii="Cascadia Mono" w:hAnsi="Cascadia Mono" w:cs="Cascadia Mono"/>
+          <w:color w:val="000000"/>
+          <w:sz w:val="19"/>
+          <w:szCs w:val="19"/>
+          <w:lang w:val="en-US"/>
+        </w:rPr>
+      </w:pPr>
+    </w:p>
+    <w:p>
+      <w:pPr>
+        <w:autoSpaceDE w:val="0"/>
+        <w:autoSpaceDN w:val="0"/>
+        <w:adjustRightInd w:val="0"/>
+        <w:spacing w:before="0" w:line="240" w:lineRule="auto"/>
+        <w:ind w:left="0" w:right="0"/>
+        <w:rPr>
+          <w:rFonts w:ascii="Cascadia Mono" w:hAnsi="Cascadia Mono" w:cs="Cascadia Mono"/>
+          <w:color w:val="000000"/>
+          <w:sz w:val="19"/>
+          <w:szCs w:val="19"/>
+          <w:lang w:val="en-US"/>
+        </w:rPr>
+      </w:pPr>
+      <w:r>
+        <w:rPr>
+          <w:rFonts w:ascii="Cascadia Mono" w:hAnsi="Cascadia Mono" w:cs="Cascadia Mono"/>
+          <w:color w:val="008000"/>
+          <w:sz w:val="19"/>
+          <w:szCs w:val="19"/>
+          <w:lang w:val="en-US"/>
+        </w:rPr>
+        <w:t>"Second Polynomial: 45x^2-8x+0x-0x^-3"</w:t>
+      </w:r>
+    </w:p>
+    <w:p>
+      <w:pPr>
+        <w:autoSpaceDE w:val="0"/>
+        <w:autoSpaceDN w:val="0"/>
+        <w:adjustRightInd w:val="0"/>
+        <w:spacing w:before="0" w:line="240" w:lineRule="auto"/>
+        <w:ind w:left="0" w:right="0"/>
+        <w:rPr>
+          <w:rFonts w:ascii="Cascadia Mono" w:hAnsi="Cascadia Mono" w:cs="Cascadia Mono"/>
+          <w:color w:val="000000"/>
+          <w:sz w:val="19"/>
+          <w:szCs w:val="19"/>
+          <w:lang w:val="en-US"/>
+        </w:rPr>
+      </w:pPr>
+    </w:p>
+    <w:p>
+      <w:pPr>
+        <w:autoSpaceDE w:val="0"/>
+        <w:autoSpaceDN w:val="0"/>
+        <w:adjustRightInd w:val="0"/>
+        <w:spacing w:before="0" w:line="240" w:lineRule="auto"/>
+        <w:ind w:left="0" w:right="0"/>
+        <w:rPr>
+          <w:rFonts w:ascii="Cascadia Mono" w:hAnsi="Cascadia Mono" w:cs="Cascadia Mono"/>
+          <w:color w:val="000000"/>
+          <w:sz w:val="19"/>
+          <w:szCs w:val="19"/>
+          <w:lang w:val="en-US"/>
+        </w:rPr>
+      </w:pPr>
+      <w:r>
+        <w:rPr>
+          <w:rFonts w:ascii="Cascadia Mono" w:hAnsi="Cascadia Mono" w:cs="Cascadia Mono"/>
+          <w:color w:val="008000"/>
+          <w:sz w:val="19"/>
+          <w:szCs w:val="19"/>
+          <w:lang w:val="en-US"/>
+        </w:rPr>
+        <w:t>The actual result is good! Now for the real test; Adding them both together, sorting, and combining. We should get the following result:</w:t>
+      </w:r>
+    </w:p>
+    <w:p>
+      <w:pPr>
+        <w:autoSpaceDE w:val="0"/>
+        <w:autoSpaceDN w:val="0"/>
+        <w:adjustRightInd w:val="0"/>
+        <w:spacing w:before="0" w:line="240" w:lineRule="auto"/>
+        <w:ind w:left="0" w:right="0"/>
+        <w:rPr>
+          <w:rFonts w:ascii="Cascadia Mono" w:hAnsi="Cascadia Mono" w:cs="Cascadia Mono"/>
+          <w:color w:val="000000"/>
+          <w:sz w:val="19"/>
+          <w:szCs w:val="19"/>
+          <w:lang w:val="en-US"/>
+        </w:rPr>
+      </w:pPr>
+    </w:p>
+    <w:p>
+      <w:pPr>
+        <w:autoSpaceDE w:val="0"/>
+        <w:autoSpaceDN w:val="0"/>
+        <w:adjustRightInd w:val="0"/>
+        <w:spacing w:before="0" w:line="240" w:lineRule="auto"/>
+        <w:ind w:left="0" w:right="0"/>
+        <w:rPr>
+          <w:rFonts w:ascii="Cascadia Mono" w:hAnsi="Cascadia Mono" w:cs="Cascadia Mono"/>
+          <w:color w:val="000000"/>
+          <w:sz w:val="19"/>
+          <w:szCs w:val="19"/>
+          <w:lang w:val="en-US"/>
+        </w:rPr>
+      </w:pPr>
+      <w:r>
+        <w:rPr>
+          <w:rFonts w:ascii="Cascadia Mono" w:hAnsi="Cascadia Mono" w:cs="Cascadia Mono"/>
+          <w:color w:val="008000"/>
+          <w:sz w:val="19"/>
+          <w:szCs w:val="19"/>
+          <w:lang w:val="en-US"/>
+        </w:rPr>
+        <w:t>"Printing result: -83x^12-x^7+45x^2-8x+30"</w:t>
+      </w:r>
+    </w:p>
+    <w:p>
+      <w:pPr>
+        <w:autoSpaceDE w:val="0"/>
+        <w:autoSpaceDN w:val="0"/>
+        <w:adjustRightInd w:val="0"/>
+        <w:spacing w:before="0" w:line="240" w:lineRule="auto"/>
+        <w:ind w:left="0" w:right="0"/>
+        <w:rPr>
+          <w:rFonts w:ascii="Cascadia Mono" w:hAnsi="Cascadia Mono" w:cs="Cascadia Mono"/>
+          <w:color w:val="000000"/>
+          <w:sz w:val="19"/>
+          <w:szCs w:val="19"/>
+          <w:lang w:val="en-US"/>
+        </w:rPr>
+      </w:pPr>
+    </w:p>
+    <w:p>
+      <w:pPr>
+        <w:autoSpaceDE w:val="0"/>
+        <w:autoSpaceDN w:val="0"/>
+        <w:adjustRightInd w:val="0"/>
+        <w:spacing w:before="0" w:line="240" w:lineRule="auto"/>
+        <w:ind w:left="0" w:right="0"/>
+        <w:rPr>
+          <w:rFonts w:ascii="Cascadia Mono" w:hAnsi="Cascadia Mono" w:cs="Cascadia Mono"/>
+          <w:color w:val="000000"/>
+          <w:sz w:val="19"/>
+          <w:szCs w:val="19"/>
+          <w:lang w:val="en-US"/>
+        </w:rPr>
+      </w:pPr>
+      <w:r>
+        <w:rPr>
+          <w:rFonts w:ascii="Cascadia Mono" w:hAnsi="Cascadia Mono" w:cs="Cascadia Mono"/>
+          <w:color w:val="008000"/>
+          <w:sz w:val="19"/>
+          <w:szCs w:val="19"/>
+          <w:lang w:val="en-US"/>
+        </w:rPr>
+        <w:t xml:space="preserve">Notice how it should get rid of the "+0x-0x^-91". Let's see what we </w:t>
+      </w:r>
+      <w:proofErr w:type="gramStart"/>
+      <w:r>
+        <w:rPr>
+          <w:rFonts w:ascii="Cascadia Mono" w:hAnsi="Cascadia Mono" w:cs="Cascadia Mono"/>
+          <w:color w:val="008000"/>
+          <w:sz w:val="19"/>
+          <w:szCs w:val="19"/>
+          <w:lang w:val="en-US"/>
+        </w:rPr>
+        <w:t>actually get</w:t>
+      </w:r>
+      <w:proofErr w:type="gramEnd"/>
+      <w:r>
+        <w:rPr>
+          <w:rFonts w:ascii="Cascadia Mono" w:hAnsi="Cascadia Mono" w:cs="Cascadia Mono"/>
+          <w:color w:val="008000"/>
+          <w:sz w:val="19"/>
+          <w:szCs w:val="19"/>
+          <w:lang w:val="en-US"/>
+        </w:rPr>
+        <w:t>.</w:t>
+      </w:r>
+    </w:p>
+    <w:p>
+      <w:pPr>
+        <w:autoSpaceDE w:val="0"/>
+        <w:autoSpaceDN w:val="0"/>
+        <w:adjustRightInd w:val="0"/>
+        <w:spacing w:before="0" w:line="240" w:lineRule="auto"/>
+        <w:ind w:left="0" w:right="0"/>
+        <w:rPr>
+          <w:rFonts w:ascii="Cascadia Mono" w:hAnsi="Cascadia Mono" w:cs="Cascadia Mono"/>
+          <w:color w:val="000000"/>
+          <w:sz w:val="19"/>
+          <w:szCs w:val="19"/>
+          <w:lang w:val="en-US"/>
+        </w:rPr>
+      </w:pPr>
+    </w:p>
+    <w:p>
+      <w:pPr>
+        <w:autoSpaceDE w:val="0"/>
+        <w:autoSpaceDN w:val="0"/>
+        <w:adjustRightInd w:val="0"/>
+        <w:spacing w:before="0" w:line="240" w:lineRule="auto"/>
+        <w:ind w:left="0" w:right="0"/>
+        <w:rPr>
+          <w:rFonts w:ascii="Cascadia Mono" w:hAnsi="Cascadia Mono" w:cs="Cascadia Mono"/>
+          <w:color w:val="000000"/>
+          <w:sz w:val="19"/>
+          <w:szCs w:val="19"/>
+          <w:lang w:val="en-US"/>
+        </w:rPr>
+      </w:pPr>
+      <w:r>
+        <w:rPr>
+          <w:rFonts w:ascii="Cascadia Mono" w:hAnsi="Cascadia Mono" w:cs="Cascadia Mono"/>
+          <w:color w:val="008000"/>
+          <w:sz w:val="19"/>
+          <w:szCs w:val="19"/>
+          <w:lang w:val="en-US"/>
+        </w:rPr>
+        <w:t>"Printing result: -83x^12-1x^7+45x^2-8x^1+30"</w:t>
+      </w:r>
+    </w:p>
+    <w:p>
+      <w:pPr>
+        <w:autoSpaceDE w:val="0"/>
+        <w:autoSpaceDN w:val="0"/>
+        <w:adjustRightInd w:val="0"/>
+        <w:spacing w:before="0" w:line="240" w:lineRule="auto"/>
+        <w:ind w:left="0" w:right="0"/>
+        <w:rPr>
+          <w:rFonts w:ascii="Cascadia Mono" w:hAnsi="Cascadia Mono" w:cs="Cascadia Mono"/>
+          <w:color w:val="000000"/>
+          <w:sz w:val="19"/>
+          <w:szCs w:val="19"/>
+          <w:lang w:val="en-US"/>
+        </w:rPr>
+      </w:pPr>
+    </w:p>
+    <w:p>
+      <w:pPr>
+        <w:autoSpaceDE w:val="0"/>
+        <w:autoSpaceDN w:val="0"/>
+        <w:adjustRightInd w:val="0"/>
+        <w:spacing w:before="0" w:line="240" w:lineRule="auto"/>
+        <w:ind w:left="0" w:right="0"/>
+        <w:rPr>
+          <w:rFonts w:ascii="Cascadia Mono" w:hAnsi="Cascadia Mono" w:cs="Cascadia Mono"/>
+          <w:color w:val="000000"/>
+          <w:sz w:val="19"/>
+          <w:szCs w:val="19"/>
+          <w:lang w:val="en-US"/>
+        </w:rPr>
+      </w:pPr>
+      <w:r>
+        <w:rPr>
+          <w:rFonts w:ascii="Cascadia Mono" w:hAnsi="Cascadia Mono" w:cs="Cascadia Mono"/>
+          <w:color w:val="008000"/>
+          <w:sz w:val="19"/>
+          <w:szCs w:val="19"/>
+          <w:lang w:val="en-US"/>
+        </w:rPr>
+        <w:t xml:space="preserve">Looking at the actual result and </w:t>
+      </w:r>
+      <w:proofErr w:type="gramStart"/>
+      <w:r>
+        <w:rPr>
+          <w:rFonts w:ascii="Cascadia Mono" w:hAnsi="Cascadia Mono" w:cs="Cascadia Mono"/>
+          <w:color w:val="008000"/>
+          <w:sz w:val="19"/>
+          <w:szCs w:val="19"/>
+          <w:lang w:val="en-US"/>
+        </w:rPr>
+        <w:t>comparing</w:t>
+      </w:r>
+      <w:proofErr w:type="gramEnd"/>
+      <w:r>
+        <w:rPr>
+          <w:rFonts w:ascii="Cascadia Mono" w:hAnsi="Cascadia Mono" w:cs="Cascadia Mono"/>
+          <w:color w:val="008000"/>
+          <w:sz w:val="19"/>
+          <w:szCs w:val="19"/>
+          <w:lang w:val="en-US"/>
+        </w:rPr>
+        <w:t xml:space="preserve"> with the expected result, we can see a few key differences. </w:t>
+      </w:r>
+    </w:p>
+    <w:p>
+      <w:pPr>
+        <w:autoSpaceDE w:val="0"/>
+        <w:autoSpaceDN w:val="0"/>
+        <w:adjustRightInd w:val="0"/>
+        <w:spacing w:before="0" w:line="240" w:lineRule="auto"/>
+        <w:ind w:left="0" w:right="0"/>
+        <w:rPr>
+          <w:rFonts w:ascii="Cascadia Mono" w:hAnsi="Cascadia Mono" w:cs="Cascadia Mono"/>
+          <w:color w:val="000000"/>
+          <w:sz w:val="19"/>
+          <w:szCs w:val="19"/>
+          <w:lang w:val="en-US"/>
+        </w:rPr>
+      </w:pPr>
+    </w:p>
+    <w:p>
+      <w:pPr>
+        <w:autoSpaceDE w:val="0"/>
+        <w:autoSpaceDN w:val="0"/>
+        <w:adjustRightInd w:val="0"/>
+        <w:spacing w:before="0" w:line="240" w:lineRule="auto"/>
+        <w:ind w:left="0" w:right="0"/>
+        <w:rPr>
+          <w:rFonts w:ascii="Cascadia Mono" w:hAnsi="Cascadia Mono" w:cs="Cascadia Mono"/>
+          <w:color w:val="000000"/>
+          <w:sz w:val="19"/>
+          <w:szCs w:val="19"/>
+          <w:lang w:val="en-US"/>
+        </w:rPr>
+      </w:pPr>
+      <w:r>
+        <w:rPr>
+          <w:rFonts w:ascii="Cascadia Mono" w:hAnsi="Cascadia Mono" w:cs="Cascadia Mono"/>
+          <w:color w:val="008000"/>
+          <w:sz w:val="19"/>
+          <w:szCs w:val="19"/>
+          <w:lang w:val="en-US"/>
+        </w:rPr>
+        <w:t>The "-x^7" is now "-1x^7", but those are the same thing, so nothing to worry about. Another difference is that "-8x" is now "-8x^1".</w:t>
+      </w:r>
+    </w:p>
+    <w:p>
+      <w:pPr>
+        <w:autoSpaceDE w:val="0"/>
+        <w:autoSpaceDN w:val="0"/>
+        <w:adjustRightInd w:val="0"/>
+        <w:spacing w:before="0" w:line="240" w:lineRule="auto"/>
+        <w:ind w:left="0" w:right="0"/>
+        <w:rPr>
+          <w:rFonts w:ascii="Cascadia Mono" w:hAnsi="Cascadia Mono" w:cs="Cascadia Mono"/>
+          <w:color w:val="000000"/>
+          <w:sz w:val="19"/>
+          <w:szCs w:val="19"/>
+          <w:lang w:val="en-US"/>
+        </w:rPr>
+      </w:pPr>
+    </w:p>
+    <w:p>
+      <w:pPr>
+        <w:ind w:left="0"/>
+      </w:pPr>
+      <w:r>
+        <w:rPr>
+          <w:rFonts w:ascii="Cascadia Mono" w:hAnsi="Cascadia Mono" w:cs="Cascadia Mono"/>
+          <w:color w:val="008000"/>
+          <w:sz w:val="19"/>
+          <w:szCs w:val="19"/>
+          <w:lang w:val="en-US"/>
+        </w:rPr>
+        <w:t xml:space="preserve">As with the previous term, this isn't that big of a deal as they are both the same thing. </w:t>
+      </w:r>
       <w:r>
         <w:br w:type="page"/>
       </w:r>
@@ -1358,7 +2957,7 @@
         <mc:AlternateContent>
           <mc:Choice Requires="wpg">
             <w:drawing>
-              <wp:anchor distT="0" distB="0" distL="0" distR="0" simplePos="0" relativeHeight="251662336" behindDoc="0" locked="0" layoutInCell="1" hidden="0" allowOverlap="1" wp14:anchorId="67F57F8E" wp14:editId="502B6BFD">
+              <wp:anchor distT="0" distB="0" distL="0" distR="0" simplePos="0" relativeHeight="251663360" behindDoc="0" locked="0" layoutInCell="1" hidden="0" allowOverlap="1" wp14:anchorId="451BE16F" wp14:editId="59A44AFF">
                 <wp:simplePos x="0" y="0"/>
                 <wp:positionH relativeFrom="column">
                   <wp:posOffset>-666749</wp:posOffset>
@@ -1463,7 +3062,7 @@
           </mc:Choice>
           <mc:Fallback>
             <w:pict>
-              <v:group w14:anchorId="67F57F8E" id="Group 2" o:spid="_x0000_s1038" style="position:absolute;left:0;text-align:left;margin-left:-52.5pt;margin-top:11.25pt;width:35.25pt;height:35.25pt;z-index:251662336;mso-wrap-distance-left:0;mso-wrap-distance-right:0" coordorigin="26357,22135" coordsize="5007,4996" o:gfxdata="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">
+              <v:group w14:anchorId="451BE16F" id="Group 2" o:spid="_x0000_s1038" style="position:absolute;left:0;text-align:left;margin-left:-52.5pt;margin-top:11.25pt;width:35.25pt;height:35.25pt;z-index:251663360;mso-wrap-distance-left:0;mso-wrap-distance-right:0" coordorigin="26357,22135" coordsize="5007,4996" o:gfxdata="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">
                 <v:shape id="Partial Circle 922213945" o:spid="_x0000_s1039" style="position:absolute;left:26357;top:17138;width:9993;height:9993;rotation:-90;visibility:visible;mso-wrap-style:square;v-text-anchor:middle" coordsize="999300,999300" o:spt="100" o:gfxdata="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" adj="-11796480,,5400" path="m1,500691c-275,367996,52244,240640,145976,146712,239708,52784,366954,,499650,r,499650l1,500691xe" fillcolor="#0b6374" stroked="f">
                   <v:stroke joinstyle="miter"/>
                   <v:formulas/>
@@ -1618,37 +3217,7 @@
           <w:szCs w:val="19"/>
           <w:lang w:val="en-US"/>
         </w:rPr>
-        <w:t>()</w:t>
-      </w:r>
-      <w:r>
-        <w:rPr>
-          <w:rFonts w:ascii="Cascadia Mono" w:hAnsi="Cascadia Mono" w:cs="Cascadia Mono"/>
-          <w:color w:val="000000"/>
-          <w:sz w:val="19"/>
-          <w:szCs w:val="19"/>
-          <w:lang w:val="en-US"/>
-        </w:rPr>
-        <w:t xml:space="preserve">, </w:t>
-      </w:r>
-      <w:r>
-        <w:rPr>
-          <w:rFonts w:ascii="Cascadia Mono" w:hAnsi="Cascadia Mono" w:cs="Cascadia Mono"/>
-          <w:color w:val="000000"/>
-          <w:sz w:val="19"/>
-          <w:szCs w:val="19"/>
-          <w:lang w:val="en-US"/>
-        </w:rPr>
-        <w:t>sort()</w:t>
-      </w:r>
-      <w:r>
-        <w:rPr>
-          <w:rFonts w:ascii="Cascadia Mono" w:hAnsi="Cascadia Mono" w:cs="Cascadia Mono"/>
-          <w:color w:val="000000"/>
-          <w:sz w:val="19"/>
-          <w:szCs w:val="19"/>
-          <w:lang w:val="en-US"/>
-        </w:rPr>
-        <w:t>,</w:t>
+        <w:t>(), sort(),</w:t>
       </w:r>
       <w:r>
         <w:rPr>
@@ -1668,17 +3237,7 @@
           <w:szCs w:val="19"/>
           <w:lang w:val="en-US"/>
         </w:rPr>
-        <w:t>combine()</w:t>
-      </w:r>
-      <w:r>
-        <w:rPr>
-          <w:rFonts w:ascii="Cascadia Mono" w:hAnsi="Cascadia Mono" w:cs="Cascadia Mono"/>
-          <w:color w:val="000000"/>
-          <w:sz w:val="19"/>
-          <w:szCs w:val="19"/>
-          <w:lang w:val="en-US"/>
-        </w:rPr>
-        <w:t xml:space="preserve">, </w:t>
+        <w:t xml:space="preserve">combine(), </w:t>
       </w:r>
       <w:r>
         <w:rPr>
@@ -1688,7 +3247,25 @@
           <w:szCs w:val="19"/>
           <w:lang w:val="en-US"/>
         </w:rPr>
-        <w:t>operator +</w:t>
+        <w:t xml:space="preserve">operator +(), </w:t>
+      </w:r>
+      <w:r>
+        <w:rPr>
+          <w:rFonts w:cs="Cascadia Mono"/>
+          <w:color w:val="262626" w:themeColor="text1" w:themeTint="D9"/>
+          <w:lang w:val="en-US"/>
+        </w:rPr>
+        <w:t>and</w:t>
+      </w:r>
+      <w:r>
+        <w:rPr>
+          <w:rFonts w:ascii="Cascadia Mono" w:hAnsi="Cascadia Mono" w:cs="Cascadia Mono"/>
+          <w:color w:val="262626" w:themeColor="text1" w:themeTint="D9"/>
+          <w:sz w:val="19"/>
+          <w:szCs w:val="19"/>
+          <w:lang w:val="en-US"/>
+        </w:rPr>
+        <w:t xml:space="preserve"> </w:t>
       </w:r>
       <w:r>
         <w:rPr>
@@ -1698,10 +3275,94 @@
           <w:szCs w:val="19"/>
           <w:lang w:val="en-US"/>
         </w:rPr>
+        <w:t xml:space="preserve">operator &lt;&lt;() </w:t>
+      </w:r>
+      <w:r>
+        <w:rPr>
+          <w:rFonts w:cs="Cascadia Mono"/>
+          <w:color w:val="262626" w:themeColor="text1" w:themeTint="D9"/>
+          <w:lang w:val="en-US"/>
+        </w:rPr>
+        <w:t xml:space="preserve">functions. Initialized </w:t>
+      </w:r>
+      <w:proofErr w:type="spellStart"/>
+      <w:r>
+        <w:rPr>
+          <w:rFonts w:ascii="Cascadia Mono" w:hAnsi="Cascadia Mono" w:cs="Cascadia Mono"/>
+          <w:color w:val="000000"/>
+          <w:sz w:val="19"/>
+          <w:szCs w:val="19"/>
+          <w:lang w:val="en-US"/>
+        </w:rPr>
+        <w:t>set_polynomial_from_</w:t>
+      </w:r>
+      <w:proofErr w:type="gramStart"/>
+      <w:r>
+        <w:rPr>
+          <w:rFonts w:ascii="Cascadia Mono" w:hAnsi="Cascadia Mono" w:cs="Cascadia Mono"/>
+          <w:color w:val="000000"/>
+          <w:sz w:val="19"/>
+          <w:szCs w:val="19"/>
+          <w:lang w:val="en-US"/>
+        </w:rPr>
+        <w:t>string</w:t>
+      </w:r>
+      <w:proofErr w:type="spellEnd"/>
+      <w:r>
+        <w:rPr>
+          <w:rFonts w:ascii="Cascadia Mono" w:hAnsi="Cascadia Mono" w:cs="Cascadia Mono"/>
+          <w:color w:val="000000"/>
+          <w:sz w:val="19"/>
+          <w:szCs w:val="19"/>
+          <w:lang w:val="en-US"/>
+        </w:rPr>
+        <w:t>(</w:t>
+      </w:r>
+      <w:proofErr w:type="gramEnd"/>
+      <w:r>
+        <w:rPr>
+          <w:rFonts w:ascii="Cascadia Mono" w:hAnsi="Cascadia Mono" w:cs="Cascadia Mono"/>
+          <w:color w:val="000000"/>
+          <w:sz w:val="19"/>
+          <w:szCs w:val="19"/>
+          <w:lang w:val="en-US"/>
+        </w:rPr>
+        <w:t xml:space="preserve">), </w:t>
+      </w:r>
+      <w:proofErr w:type="spellStart"/>
+      <w:r>
+        <w:rPr>
+          <w:rFonts w:ascii="Cascadia Mono" w:hAnsi="Cascadia Mono" w:cs="Cascadia Mono"/>
+          <w:color w:val="000000"/>
+          <w:sz w:val="19"/>
+          <w:szCs w:val="19"/>
+          <w:lang w:val="en-US"/>
+        </w:rPr>
+        <w:t>output_term_list</w:t>
+      </w:r>
+      <w:proofErr w:type="spellEnd"/>
+      <w:r>
+        <w:rPr>
+          <w:rFonts w:ascii="Cascadia Mono" w:hAnsi="Cascadia Mono" w:cs="Cascadia Mono"/>
+          <w:color w:val="000000"/>
+          <w:sz w:val="19"/>
+          <w:szCs w:val="19"/>
+          <w:lang w:val="en-US"/>
+        </w:rPr>
         <w:t xml:space="preserve">(), </w:t>
       </w:r>
       <w:r>
         <w:rPr>
+          <w:rFonts w:ascii="Cascadia Mono" w:hAnsi="Cascadia Mono" w:cs="Cascadia Mono"/>
+          <w:color w:val="008080"/>
+          <w:sz w:val="19"/>
+          <w:szCs w:val="19"/>
+          <w:lang w:val="en-US"/>
+        </w:rPr>
+        <w:t xml:space="preserve">operator +(), </w:t>
+      </w:r>
+      <w:r>
+        <w:rPr>
           <w:rFonts w:cs="Cascadia Mono"/>
           <w:color w:val="262626" w:themeColor="text1" w:themeTint="D9"/>
           <w:lang w:val="en-US"/>
@@ -1726,149 +3387,7 @@
           <w:szCs w:val="19"/>
           <w:lang w:val="en-US"/>
         </w:rPr>
-        <w:t>operator &lt;&lt;</w:t>
-      </w:r>
-      <w:r>
-        <w:rPr>
-          <w:rFonts w:ascii="Cascadia Mono" w:hAnsi="Cascadia Mono" w:cs="Cascadia Mono"/>
-          <w:color w:val="008080"/>
-          <w:sz w:val="19"/>
-          <w:szCs w:val="19"/>
-          <w:lang w:val="en-US"/>
-        </w:rPr>
-        <w:t xml:space="preserve">() </w:t>
-      </w:r>
-      <w:r>
-        <w:rPr>
-          <w:rFonts w:cs="Cascadia Mono"/>
-          <w:color w:val="262626" w:themeColor="text1" w:themeTint="D9"/>
-          <w:lang w:val="en-US"/>
-        </w:rPr>
-        <w:t xml:space="preserve">functions. Initialized </w:t>
-      </w:r>
-      <w:proofErr w:type="spellStart"/>
-      <w:r>
-        <w:rPr>
-          <w:rFonts w:ascii="Cascadia Mono" w:hAnsi="Cascadia Mono" w:cs="Cascadia Mono"/>
-          <w:color w:val="000000"/>
-          <w:sz w:val="19"/>
-          <w:szCs w:val="19"/>
-          <w:lang w:val="en-US"/>
-        </w:rPr>
-        <w:t>set_polynomial_from_</w:t>
-      </w:r>
-      <w:proofErr w:type="gramStart"/>
-      <w:r>
-        <w:rPr>
-          <w:rFonts w:ascii="Cascadia Mono" w:hAnsi="Cascadia Mono" w:cs="Cascadia Mono"/>
-          <w:color w:val="000000"/>
-          <w:sz w:val="19"/>
-          <w:szCs w:val="19"/>
-          <w:lang w:val="en-US"/>
-        </w:rPr>
-        <w:t>string</w:t>
-      </w:r>
-      <w:proofErr w:type="spellEnd"/>
-      <w:r>
-        <w:rPr>
-          <w:rFonts w:ascii="Cascadia Mono" w:hAnsi="Cascadia Mono" w:cs="Cascadia Mono"/>
-          <w:color w:val="000000"/>
-          <w:sz w:val="19"/>
-          <w:szCs w:val="19"/>
-          <w:lang w:val="en-US"/>
-        </w:rPr>
-        <w:t>(</w:t>
-      </w:r>
-      <w:proofErr w:type="gramEnd"/>
-      <w:r>
-        <w:rPr>
-          <w:rFonts w:ascii="Cascadia Mono" w:hAnsi="Cascadia Mono" w:cs="Cascadia Mono"/>
-          <w:color w:val="000000"/>
-          <w:sz w:val="19"/>
-          <w:szCs w:val="19"/>
-          <w:lang w:val="en-US"/>
-        </w:rPr>
-        <w:t xml:space="preserve">), </w:t>
-      </w:r>
-      <w:proofErr w:type="spellStart"/>
-      <w:r>
-        <w:rPr>
-          <w:rFonts w:ascii="Cascadia Mono" w:hAnsi="Cascadia Mono" w:cs="Cascadia Mono"/>
-          <w:color w:val="000000"/>
-          <w:sz w:val="19"/>
-          <w:szCs w:val="19"/>
-          <w:lang w:val="en-US"/>
-        </w:rPr>
-        <w:t>output_term_list</w:t>
-      </w:r>
-      <w:proofErr w:type="spellEnd"/>
-      <w:r>
-        <w:rPr>
-          <w:rFonts w:ascii="Cascadia Mono" w:hAnsi="Cascadia Mono" w:cs="Cascadia Mono"/>
-          <w:color w:val="000000"/>
-          <w:sz w:val="19"/>
-          <w:szCs w:val="19"/>
-          <w:lang w:val="en-US"/>
-        </w:rPr>
-        <w:t>()</w:t>
-      </w:r>
-      <w:r>
-        <w:rPr>
-          <w:rFonts w:ascii="Cascadia Mono" w:hAnsi="Cascadia Mono" w:cs="Cascadia Mono"/>
-          <w:color w:val="000000"/>
-          <w:sz w:val="19"/>
-          <w:szCs w:val="19"/>
-          <w:lang w:val="en-US"/>
-        </w:rPr>
-        <w:t xml:space="preserve">, </w:t>
-      </w:r>
-      <w:r>
-        <w:rPr>
-          <w:rFonts w:ascii="Cascadia Mono" w:hAnsi="Cascadia Mono" w:cs="Cascadia Mono"/>
-          <w:color w:val="008080"/>
-          <w:sz w:val="19"/>
-          <w:szCs w:val="19"/>
-          <w:lang w:val="en-US"/>
-        </w:rPr>
-        <w:t xml:space="preserve">operator +(), </w:t>
-      </w:r>
-      <w:r>
-        <w:rPr>
-          <w:rFonts w:cs="Cascadia Mono"/>
-          <w:color w:val="262626" w:themeColor="text1" w:themeTint="D9"/>
-          <w:lang w:val="en-US"/>
-        </w:rPr>
-        <w:t>and</w:t>
-      </w:r>
-      <w:r>
-        <w:rPr>
-          <w:rFonts w:ascii="Cascadia Mono" w:hAnsi="Cascadia Mono" w:cs="Cascadia Mono"/>
-          <w:color w:val="262626" w:themeColor="text1" w:themeTint="D9"/>
-          <w:sz w:val="19"/>
-          <w:szCs w:val="19"/>
-          <w:lang w:val="en-US"/>
-        </w:rPr>
-        <w:t xml:space="preserve"> </w:t>
-      </w:r>
-      <w:r>
-        <w:rPr>
-          <w:rFonts w:ascii="Cascadia Mono" w:hAnsi="Cascadia Mono" w:cs="Cascadia Mono"/>
-          <w:color w:val="008080"/>
-          <w:sz w:val="19"/>
-          <w:szCs w:val="19"/>
-          <w:lang w:val="en-US"/>
-        </w:rPr>
-        <w:t>operator &lt;&lt;()</w:t>
-      </w:r>
-      <w:r>
-        <w:rPr>
-          <w:rFonts w:ascii="Cascadia Mono" w:hAnsi="Cascadia Mono" w:cs="Cascadia Mono"/>
-          <w:color w:val="008080"/>
-          <w:sz w:val="19"/>
-          <w:szCs w:val="19"/>
-          <w:lang w:val="en-US"/>
-        </w:rPr>
-        <w:t xml:space="preserve"> </w:t>
+        <w:t xml:space="preserve">operator &lt;&lt;() </w:t>
       </w:r>
       <w:r>
         <w:rPr>
@@ -1916,13 +3435,7 @@
         <w:rPr>
           <w:color w:val="262626" w:themeColor="text1" w:themeTint="D9"/>
         </w:rPr>
-        <w:t xml:space="preserve">Created </w:t>
-      </w:r>
-      <w:r>
-        <w:rPr>
-          <w:color w:val="262626" w:themeColor="text1" w:themeTint="D9"/>
-        </w:rPr>
-        <w:t>“</w:t>
+        <w:t>Created “</w:t>
       </w:r>
       <w:proofErr w:type="spellStart"/>
       <w:r>
@@ -1936,13 +3449,7 @@
         <w:rPr>
           <w:color w:val="262626" w:themeColor="text1" w:themeTint="D9"/>
         </w:rPr>
-        <w:t>”</w:t>
-      </w:r>
-      <w:r>
-        <w:rPr>
-          <w:color w:val="262626" w:themeColor="text1" w:themeTint="D9"/>
-        </w:rPr>
-        <w:t xml:space="preserve">, “Polynomial.cpp”, and “test_case_1.cpp” files. </w:t>
+        <w:t xml:space="preserve">”, “Polynomial.cpp”, and “test_case_1.cpp” files. </w:t>
       </w:r>
       <w:r>
         <w:rPr>
@@ -1954,13 +3461,7 @@
         <w:rPr>
           <w:color w:val="262626" w:themeColor="text1" w:themeTint="D9"/>
         </w:rPr>
-        <w:t>Declared the Polynomial and Term classes</w:t>
-      </w:r>
-      <w:r>
-        <w:rPr>
-          <w:color w:val="262626" w:themeColor="text1" w:themeTint="D9"/>
-        </w:rPr>
-        <w:t xml:space="preserve"> inside “</w:t>
+        <w:t>Declared the Polynomial and Term classes inside “</w:t>
       </w:r>
       <w:proofErr w:type="spellStart"/>
       <w:r>
@@ -1974,7 +3475,29 @@
         <w:rPr>
           <w:color w:val="262626" w:themeColor="text1" w:themeTint="D9"/>
         </w:rPr>
-        <w:t>” file</w:t>
+        <w:t xml:space="preserve">” file, Initialized </w:t>
+      </w:r>
+      <w:proofErr w:type="gramStart"/>
+      <w:r>
+        <w:rPr>
+          <w:rFonts w:ascii="Cascadia Mono" w:hAnsi="Cascadia Mono" w:cs="Cascadia Mono"/>
+          <w:color w:val="000000"/>
+          <w:sz w:val="19"/>
+          <w:szCs w:val="19"/>
+          <w:lang w:val="en-US"/>
+        </w:rPr>
+        <w:t>sort(</w:t>
+      </w:r>
+      <w:proofErr w:type="gramEnd"/>
+      <w:r>
+        <w:rPr>
+          <w:rFonts w:ascii="Cascadia Mono" w:hAnsi="Cascadia Mono" w:cs="Cascadia Mono"/>
+          <w:color w:val="000000"/>
+          <w:sz w:val="19"/>
+          <w:szCs w:val="19"/>
+          <w:lang w:val="en-US"/>
+        </w:rPr>
+        <w:t>)</w:t>
       </w:r>
       <w:r>
         <w:rPr>
@@ -1984,9 +3507,74 @@
       </w:r>
       <w:r>
         <w:rPr>
-          <w:color w:val="262626" w:themeColor="text1" w:themeTint="D9"/>
-        </w:rPr>
-        <w:t xml:space="preserve">Initialized </w:t>
+          <w:rFonts w:ascii="Cascadia Mono" w:hAnsi="Cascadia Mono" w:cs="Cascadia Mono"/>
+          <w:color w:val="000000"/>
+          <w:sz w:val="19"/>
+          <w:szCs w:val="19"/>
+          <w:lang w:val="en-US"/>
+        </w:rPr>
+        <w:t>clear()</w:t>
+      </w:r>
+      <w:r>
+        <w:rPr>
+          <w:color w:val="262626" w:themeColor="text1" w:themeTint="D9"/>
+        </w:rPr>
+        <w:t xml:space="preserve">, </w:t>
+      </w:r>
+      <w:r>
+        <w:rPr>
+          <w:rFonts w:ascii="Cascadia Mono" w:hAnsi="Cascadia Mono" w:cs="Cascadia Mono"/>
+          <w:color w:val="000000"/>
+          <w:sz w:val="19"/>
+          <w:szCs w:val="19"/>
+          <w:lang w:val="en-US"/>
+        </w:rPr>
+        <w:t>combine()</w:t>
+      </w:r>
+      <w:r>
+        <w:rPr>
+          <w:color w:val="262626" w:themeColor="text1" w:themeTint="D9"/>
+        </w:rPr>
+        <w:t xml:space="preserve">, and </w:t>
+      </w:r>
+      <w:proofErr w:type="spellStart"/>
+      <w:r>
+        <w:rPr>
+          <w:rFonts w:ascii="Cascadia Mono" w:hAnsi="Cascadia Mono" w:cs="Cascadia Mono"/>
+          <w:color w:val="000000"/>
+          <w:sz w:val="19"/>
+          <w:szCs w:val="19"/>
+          <w:lang w:val="en-US"/>
+        </w:rPr>
+        <w:t>get_polynomial</w:t>
+      </w:r>
+      <w:proofErr w:type="spellEnd"/>
+      <w:r>
+        <w:rPr>
+          <w:rFonts w:ascii="Cascadia Mono" w:hAnsi="Cascadia Mono" w:cs="Cascadia Mono"/>
+          <w:color w:val="000000"/>
+          <w:sz w:val="19"/>
+          <w:szCs w:val="19"/>
+          <w:lang w:val="en-US"/>
+        </w:rPr>
+        <w:t>()</w:t>
+      </w:r>
+      <w:r>
+        <w:rPr>
+          <w:color w:val="262626" w:themeColor="text1" w:themeTint="D9"/>
+        </w:rPr>
+        <w:t xml:space="preserve"> functions in the Polynomial public section. Redefined the </w:t>
+      </w:r>
+      <w:proofErr w:type="spellStart"/>
+      <w:r>
+        <w:rPr>
+          <w:rFonts w:ascii="Cascadia Mono" w:hAnsi="Cascadia Mono" w:cs="Cascadia Mono"/>
+          <w:color w:val="000000"/>
+          <w:sz w:val="19"/>
+          <w:szCs w:val="19"/>
+          <w:lang w:val="en-US"/>
+        </w:rPr>
+        <w:t>set_polynomial_from_</w:t>
       </w:r>
       <w:proofErr w:type="gramStart"/>
       <w:r>
@@ -1997,7 +3585,18 @@
           <w:szCs w:val="19"/>
           <w:lang w:val="en-US"/>
         </w:rPr>
-        <w:t>sort(</w:t>
+        <w:t>string</w:t>
+      </w:r>
+      <w:proofErr w:type="spellEnd"/>
+      <w:r>
+        <w:rPr>
+          <w:rFonts w:ascii="Cascadia Mono" w:hAnsi="Cascadia Mono" w:cs="Cascadia Mono"/>
+          <w:color w:val="000000"/>
+          <w:sz w:val="19"/>
+          <w:szCs w:val="19"/>
+          <w:lang w:val="en-US"/>
+        </w:rPr>
+        <w:t>(</w:t>
       </w:r>
       <w:proofErr w:type="gramEnd"/>
       <w:r>
@@ -2014,39 +3613,41 @@
         <w:rPr>
           <w:color w:val="262626" w:themeColor="text1" w:themeTint="D9"/>
         </w:rPr>
-        <w:t xml:space="preserve">, </w:t>
-      </w:r>
-      <w:r>
-        <w:rPr>
-          <w:rFonts w:ascii="Cascadia Mono" w:hAnsi="Cascadia Mono" w:cs="Cascadia Mono"/>
-          <w:color w:val="000000"/>
-          <w:sz w:val="19"/>
-          <w:szCs w:val="19"/>
-          <w:lang w:val="en-US"/>
-        </w:rPr>
-        <w:t>clear()</w:t>
-      </w:r>
-      <w:r>
-        <w:rPr>
-          <w:color w:val="262626" w:themeColor="text1" w:themeTint="D9"/>
-        </w:rPr>
-        <w:t xml:space="preserve">, </w:t>
-      </w:r>
-      <w:r>
-        <w:rPr>
-          <w:rFonts w:ascii="Cascadia Mono" w:hAnsi="Cascadia Mono" w:cs="Cascadia Mono"/>
-          <w:color w:val="000000"/>
-          <w:sz w:val="19"/>
-          <w:szCs w:val="19"/>
-          <w:lang w:val="en-US"/>
-        </w:rPr>
-        <w:t>combine()</w:t>
-      </w:r>
-      <w:r>
-        <w:rPr>
-          <w:color w:val="262626" w:themeColor="text1" w:themeTint="D9"/>
-        </w:rPr>
-        <w:t xml:space="preserve">, and </w:t>
+        <w:t xml:space="preserve"> </w:t>
+      </w:r>
+      <w:r>
+        <w:rPr>
+          <w:color w:val="262626" w:themeColor="text1" w:themeTint="D9"/>
+        </w:rPr>
+        <w:t xml:space="preserve">and </w:t>
+      </w:r>
+      <w:r>
+        <w:rPr>
+          <w:rFonts w:ascii="Cascadia Mono" w:hAnsi="Cascadia Mono" w:cs="Cascadia Mono"/>
+          <w:color w:val="008080"/>
+          <w:sz w:val="19"/>
+          <w:szCs w:val="19"/>
+          <w:lang w:val="en-US"/>
+        </w:rPr>
+        <w:t xml:space="preserve">operator +() </w:t>
+      </w:r>
+      <w:r>
+        <w:rPr>
+          <w:color w:val="262626" w:themeColor="text1" w:themeTint="D9"/>
+        </w:rPr>
+        <w:t>functions.</w:t>
+      </w:r>
+      <w:r>
+        <w:rPr>
+          <w:color w:val="262626" w:themeColor="text1" w:themeTint="D9"/>
+        </w:rPr>
+        <w:t xml:space="preserve"> </w:t>
+      </w:r>
+      <w:r>
+        <w:rPr>
+          <w:color w:val="262626" w:themeColor="text1" w:themeTint="D9"/>
+        </w:rPr>
+        <w:t xml:space="preserve">Declared and initialized the variables for the Term class and </w:t>
       </w:r>
       <w:proofErr w:type="spellStart"/>
       <w:r>
@@ -2057,7 +3658,18 @@
           <w:szCs w:val="19"/>
           <w:lang w:val="en-US"/>
         </w:rPr>
-        <w:t>get_polynomial</w:t>
+        <w:t>get_</w:t>
+      </w:r>
+      <w:proofErr w:type="gramStart"/>
+      <w:r>
+        <w:rPr>
+          <w:rFonts w:ascii="Cascadia Mono" w:hAnsi="Cascadia Mono" w:cs="Cascadia Mono"/>
+          <w:color w:val="000000"/>
+          <w:sz w:val="19"/>
+          <w:szCs w:val="19"/>
+          <w:lang w:val="en-US"/>
+        </w:rPr>
+        <w:t>coefficent</w:t>
       </w:r>
       <w:proofErr w:type="spellEnd"/>
       <w:r>
@@ -2068,13 +3680,18 @@
           <w:szCs w:val="19"/>
           <w:lang w:val="en-US"/>
         </w:rPr>
-        <w:t>()</w:t>
-      </w:r>
-      <w:r>
-        <w:rPr>
-          <w:color w:val="262626" w:themeColor="text1" w:themeTint="D9"/>
-        </w:rPr>
-        <w:t xml:space="preserve"> functions in the Polynomial public section. Redefined the </w:t>
+        <w:t>(</w:t>
+      </w:r>
+      <w:proofErr w:type="gramEnd"/>
+      <w:r>
+        <w:rPr>
+          <w:rFonts w:ascii="Cascadia Mono" w:hAnsi="Cascadia Mono" w:cs="Cascadia Mono"/>
+          <w:color w:val="000000"/>
+          <w:sz w:val="19"/>
+          <w:szCs w:val="19"/>
+          <w:lang w:val="en-US"/>
+        </w:rPr>
+        <w:t xml:space="preserve">), </w:t>
       </w:r>
       <w:proofErr w:type="spellStart"/>
       <w:r>
@@ -2085,18 +3702,7 @@
           <w:szCs w:val="19"/>
           <w:lang w:val="en-US"/>
         </w:rPr>
-        <w:t>set_polynomial_from_</w:t>
-      </w:r>
-      <w:proofErr w:type="gramStart"/>
-      <w:r>
-        <w:rPr>
-          <w:rFonts w:ascii="Cascadia Mono" w:hAnsi="Cascadia Mono" w:cs="Cascadia Mono"/>
-          <w:color w:val="000000"/>
-          <w:sz w:val="19"/>
-          <w:szCs w:val="19"/>
-          <w:lang w:val="en-US"/>
-        </w:rPr>
-        <w:t>string</w:t>
+        <w:t>get_exponent</w:t>
       </w:r>
       <w:proofErr w:type="spellEnd"/>
       <w:r>
@@ -2107,24 +3713,29 @@
           <w:szCs w:val="19"/>
           <w:lang w:val="en-US"/>
         </w:rPr>
-        <w:t>(</w:t>
-      </w:r>
-      <w:proofErr w:type="gramEnd"/>
-      <w:r>
-        <w:rPr>
-          <w:rFonts w:ascii="Cascadia Mono" w:hAnsi="Cascadia Mono" w:cs="Cascadia Mono"/>
-          <w:color w:val="000000"/>
-          <w:sz w:val="19"/>
-          <w:szCs w:val="19"/>
-          <w:lang w:val="en-US"/>
-        </w:rPr>
-        <w:t>)</w:t>
-      </w:r>
-      <w:r>
-        <w:rPr>
-          <w:color w:val="262626" w:themeColor="text1" w:themeTint="D9"/>
-        </w:rPr>
-        <w:t xml:space="preserve"> </w:t>
+        <w:t xml:space="preserve">(), </w:t>
+      </w:r>
+      <w:proofErr w:type="spellStart"/>
+      <w:r>
+        <w:rPr>
+          <w:rFonts w:ascii="Cascadia Mono" w:hAnsi="Cascadia Mono" w:cs="Cascadia Mono"/>
+          <w:color w:val="000000"/>
+          <w:sz w:val="19"/>
+          <w:szCs w:val="19"/>
+          <w:lang w:val="en-US"/>
+        </w:rPr>
+        <w:t>set_coefficent</w:t>
+      </w:r>
+      <w:proofErr w:type="spellEnd"/>
+      <w:r>
+        <w:rPr>
+          <w:rFonts w:ascii="Cascadia Mono" w:hAnsi="Cascadia Mono" w:cs="Cascadia Mono"/>
+          <w:color w:val="000000"/>
+          <w:sz w:val="19"/>
+          <w:szCs w:val="19"/>
+          <w:lang w:val="en-US"/>
+        </w:rPr>
+        <w:t xml:space="preserve">(), </w:t>
       </w:r>
       <w:r>
         <w:rPr>
@@ -2132,6 +3743,28 @@
         </w:rPr>
         <w:t xml:space="preserve">and </w:t>
       </w:r>
+      <w:proofErr w:type="spellStart"/>
+      <w:r>
+        <w:rPr>
+          <w:rFonts w:ascii="Cascadia Mono" w:hAnsi="Cascadia Mono" w:cs="Cascadia Mono"/>
+          <w:color w:val="000000"/>
+          <w:sz w:val="19"/>
+          <w:szCs w:val="19"/>
+          <w:lang w:val="en-US"/>
+        </w:rPr>
+        <w:t>set_exponent</w:t>
+      </w:r>
+      <w:proofErr w:type="spellEnd"/>
+      <w:r>
+        <w:rPr>
+          <w:rFonts w:ascii="Cascadia Mono" w:hAnsi="Cascadia Mono" w:cs="Cascadia Mono"/>
+          <w:color w:val="000000"/>
+          <w:sz w:val="19"/>
+          <w:szCs w:val="19"/>
+          <w:lang w:val="en-US"/>
+        </w:rPr>
+        <w:t xml:space="preserve">(), </w:t>
+      </w:r>
       <w:r>
         <w:rPr>
           <w:rFonts w:ascii="Cascadia Mono" w:hAnsi="Cascadia Mono" w:cs="Cascadia Mono"/>
@@ -2140,301 +3773,7 @@
           <w:szCs w:val="19"/>
           <w:lang w:val="en-US"/>
         </w:rPr>
-        <w:t>operator +()</w:t>
-      </w:r>
-      <w:r>
-        <w:rPr>
-          <w:rFonts w:ascii="Cascadia Mono" w:hAnsi="Cascadia Mono" w:cs="Cascadia Mono"/>
-          <w:color w:val="008080"/>
-          <w:sz w:val="19"/>
-          <w:szCs w:val="19"/>
-          <w:lang w:val="en-US"/>
-        </w:rPr>
-        <w:t xml:space="preserve"> </w:t>
-      </w:r>
-      <w:r>
-        <w:rPr>
-          <w:color w:val="262626" w:themeColor="text1" w:themeTint="D9"/>
-        </w:rPr>
-        <w:t>functions.</w:t>
-      </w:r>
-      <w:r>
-        <w:rPr>
-          <w:color w:val="262626" w:themeColor="text1" w:themeTint="D9"/>
-        </w:rPr>
-        <w:t xml:space="preserve"> </w:t>
-      </w:r>
-      <w:r>
-        <w:rPr>
-          <w:color w:val="262626" w:themeColor="text1" w:themeTint="D9"/>
-        </w:rPr>
-        <w:t xml:space="preserve">Declared and initialized the variables for the Term class and </w:t>
-      </w:r>
-      <w:proofErr w:type="spellStart"/>
-      <w:r>
-        <w:rPr>
-          <w:rFonts w:ascii="Cascadia Mono" w:hAnsi="Cascadia Mono" w:cs="Cascadia Mono"/>
-          <w:color w:val="000000"/>
-          <w:sz w:val="19"/>
-          <w:szCs w:val="19"/>
-          <w:lang w:val="en-US"/>
-        </w:rPr>
-        <w:t>get_</w:t>
-      </w:r>
-      <w:proofErr w:type="gramStart"/>
-      <w:r>
-        <w:rPr>
-          <w:rFonts w:ascii="Cascadia Mono" w:hAnsi="Cascadia Mono" w:cs="Cascadia Mono"/>
-          <w:color w:val="000000"/>
-          <w:sz w:val="19"/>
-          <w:szCs w:val="19"/>
-          <w:lang w:val="en-US"/>
-        </w:rPr>
-        <w:t>coefficent</w:t>
-      </w:r>
-      <w:proofErr w:type="spellEnd"/>
-      <w:r>
-        <w:rPr>
-          <w:rFonts w:ascii="Cascadia Mono" w:hAnsi="Cascadia Mono" w:cs="Cascadia Mono"/>
-          <w:color w:val="000000"/>
-          <w:sz w:val="19"/>
-          <w:szCs w:val="19"/>
-          <w:lang w:val="en-US"/>
-        </w:rPr>
-        <w:t>(</w:t>
-      </w:r>
-      <w:proofErr w:type="gramEnd"/>
-      <w:r>
-        <w:rPr>
-          <w:rFonts w:ascii="Cascadia Mono" w:hAnsi="Cascadia Mono" w:cs="Cascadia Mono"/>
-          <w:color w:val="000000"/>
-          <w:sz w:val="19"/>
-          <w:szCs w:val="19"/>
-          <w:lang w:val="en-US"/>
-        </w:rPr>
-        <w:t>)</w:t>
-      </w:r>
-      <w:r>
-        <w:rPr>
-          <w:rFonts w:ascii="Cascadia Mono" w:hAnsi="Cascadia Mono" w:cs="Cascadia Mono"/>
-          <w:color w:val="000000"/>
-          <w:sz w:val="19"/>
-          <w:szCs w:val="19"/>
-          <w:lang w:val="en-US"/>
-        </w:rPr>
-        <w:t xml:space="preserve">, </w:t>
-      </w:r>
-      <w:proofErr w:type="spellStart"/>
-      <w:r>
-        <w:rPr>
-          <w:rFonts w:ascii="Cascadia Mono" w:hAnsi="Cascadia Mono" w:cs="Cascadia Mono"/>
-          <w:color w:val="000000"/>
-          <w:sz w:val="19"/>
-          <w:szCs w:val="19"/>
-          <w:lang w:val="en-US"/>
-        </w:rPr>
-        <w:t>get_exponent</w:t>
-      </w:r>
-      <w:proofErr w:type="spellEnd"/>
-      <w:r>
-        <w:rPr>
-          <w:rFonts w:ascii="Cascadia Mono" w:hAnsi="Cascadia Mono" w:cs="Cascadia Mono"/>
-          <w:color w:val="000000"/>
-          <w:sz w:val="19"/>
-          <w:szCs w:val="19"/>
-          <w:lang w:val="en-US"/>
-        </w:rPr>
-        <w:t>()</w:t>
-      </w:r>
-      <w:r>
-        <w:rPr>
-          <w:rFonts w:ascii="Cascadia Mono" w:hAnsi="Cascadia Mono" w:cs="Cascadia Mono"/>
-          <w:color w:val="000000"/>
-          <w:sz w:val="19"/>
-          <w:szCs w:val="19"/>
-          <w:lang w:val="en-US"/>
-        </w:rPr>
-        <w:t xml:space="preserve">, </w:t>
-      </w:r>
-      <w:proofErr w:type="spellStart"/>
-      <w:r>
-        <w:rPr>
-          <w:rFonts w:ascii="Cascadia Mono" w:hAnsi="Cascadia Mono" w:cs="Cascadia Mono"/>
-          <w:color w:val="000000"/>
-          <w:sz w:val="19"/>
-          <w:szCs w:val="19"/>
-          <w:lang w:val="en-US"/>
-        </w:rPr>
-        <w:t>set_coefficent</w:t>
-      </w:r>
-      <w:proofErr w:type="spellEnd"/>
-      <w:r>
-        <w:rPr>
-          <w:rFonts w:ascii="Cascadia Mono" w:hAnsi="Cascadia Mono" w:cs="Cascadia Mono"/>
-          <w:color w:val="000000"/>
-          <w:sz w:val="19"/>
-          <w:szCs w:val="19"/>
-          <w:lang w:val="en-US"/>
-        </w:rPr>
-        <w:t xml:space="preserve">(), </w:t>
-      </w:r>
-      <w:r>
-        <w:rPr>
-          <w:color w:val="262626" w:themeColor="text1" w:themeTint="D9"/>
-        </w:rPr>
-        <w:t xml:space="preserve">and </w:t>
-      </w:r>
-      <w:proofErr w:type="spellStart"/>
-      <w:r>
-        <w:rPr>
-          <w:rFonts w:ascii="Cascadia Mono" w:hAnsi="Cascadia Mono" w:cs="Cascadia Mono"/>
-          <w:color w:val="000000"/>
-          <w:sz w:val="19"/>
-          <w:szCs w:val="19"/>
-          <w:lang w:val="en-US"/>
-        </w:rPr>
-        <w:t>set_exponent</w:t>
-      </w:r>
-      <w:proofErr w:type="spellEnd"/>
-      <w:r>
-        <w:rPr>
-          <w:rFonts w:ascii="Cascadia Mono" w:hAnsi="Cascadia Mono" w:cs="Cascadia Mono"/>
-          <w:color w:val="000000"/>
-          <w:sz w:val="19"/>
-          <w:szCs w:val="19"/>
-          <w:lang w:val="en-US"/>
-        </w:rPr>
-        <w:t>(</w:t>
-      </w:r>
-      <w:r>
-        <w:rPr>
-          <w:rFonts w:ascii="Cascadia Mono" w:hAnsi="Cascadia Mono" w:cs="Cascadia Mono"/>
-          <w:color w:val="000000"/>
-          <w:sz w:val="19"/>
-          <w:szCs w:val="19"/>
-          <w:lang w:val="en-US"/>
-        </w:rPr>
-        <w:t xml:space="preserve">), </w:t>
-      </w:r>
-      <w:r>
-        <w:rPr>
-          <w:rFonts w:ascii="Cascadia Mono" w:hAnsi="Cascadia Mono" w:cs="Cascadia Mono"/>
-          <w:color w:val="008080"/>
-          <w:sz w:val="19"/>
-          <w:szCs w:val="19"/>
-          <w:lang w:val="en-US"/>
-        </w:rPr>
-        <w:t>operator ==</w:t>
-      </w:r>
-      <w:r>
-        <w:rPr>
-          <w:rFonts w:ascii="Cascadia Mono" w:hAnsi="Cascadia Mono" w:cs="Cascadia Mono"/>
-          <w:color w:val="008080"/>
-          <w:sz w:val="19"/>
-          <w:szCs w:val="19"/>
-          <w:lang w:val="en-US"/>
-        </w:rPr>
-        <w:t xml:space="preserve">(), </w:t>
-      </w:r>
-      <w:r>
-        <w:rPr>
-          <w:rFonts w:ascii="Cascadia Mono" w:hAnsi="Cascadia Mono" w:cs="Cascadia Mono"/>
-          <w:color w:val="008080"/>
-          <w:sz w:val="19"/>
-          <w:szCs w:val="19"/>
-          <w:lang w:val="en-US"/>
-        </w:rPr>
-        <w:t>operator !=</w:t>
-      </w:r>
-      <w:r>
-        <w:rPr>
-          <w:rFonts w:ascii="Cascadia Mono" w:hAnsi="Cascadia Mono" w:cs="Cascadia Mono"/>
-          <w:color w:val="008080"/>
-          <w:sz w:val="19"/>
-          <w:szCs w:val="19"/>
-          <w:lang w:val="en-US"/>
-        </w:rPr>
-        <w:t xml:space="preserve">(), </w:t>
-      </w:r>
-      <w:r>
-        <w:rPr>
-          <w:rFonts w:ascii="Cascadia Mono" w:hAnsi="Cascadia Mono" w:cs="Cascadia Mono"/>
-          <w:color w:val="008080"/>
-          <w:sz w:val="19"/>
-          <w:szCs w:val="19"/>
-          <w:lang w:val="en-US"/>
-        </w:rPr>
-        <w:t>operator &gt;</w:t>
-      </w:r>
-      <w:r>
-        <w:rPr>
-          <w:rFonts w:ascii="Cascadia Mono" w:hAnsi="Cascadia Mono" w:cs="Cascadia Mono"/>
-          <w:color w:val="008080"/>
-          <w:sz w:val="19"/>
-          <w:szCs w:val="19"/>
-          <w:lang w:val="en-US"/>
-        </w:rPr>
-        <w:t xml:space="preserve">(), </w:t>
-      </w:r>
-      <w:r>
-        <w:rPr>
-          <w:rFonts w:ascii="Cascadia Mono" w:hAnsi="Cascadia Mono" w:cs="Cascadia Mono"/>
-          <w:color w:val="008080"/>
-          <w:sz w:val="19"/>
-          <w:szCs w:val="19"/>
-          <w:lang w:val="en-US"/>
-        </w:rPr>
-        <w:t>operator &lt;</w:t>
-      </w:r>
-      <w:r>
-        <w:rPr>
-          <w:rFonts w:ascii="Cascadia Mono" w:hAnsi="Cascadia Mono" w:cs="Cascadia Mono"/>
-          <w:color w:val="008080"/>
-          <w:sz w:val="19"/>
-          <w:szCs w:val="19"/>
-          <w:lang w:val="en-US"/>
-        </w:rPr>
-        <w:t xml:space="preserve">(), </w:t>
-      </w:r>
-      <w:r>
-        <w:rPr>
-          <w:rFonts w:ascii="Cascadia Mono" w:hAnsi="Cascadia Mono" w:cs="Cascadia Mono"/>
-          <w:color w:val="008080"/>
-          <w:sz w:val="19"/>
-          <w:szCs w:val="19"/>
-          <w:lang w:val="en-US"/>
-        </w:rPr>
-        <w:t>operator +</w:t>
-      </w:r>
-      <w:r>
-        <w:rPr>
-          <w:rFonts w:ascii="Cascadia Mono" w:hAnsi="Cascadia Mono" w:cs="Cascadia Mono"/>
-          <w:color w:val="008080"/>
-          <w:sz w:val="19"/>
-          <w:szCs w:val="19"/>
-          <w:lang w:val="en-US"/>
-        </w:rPr>
-        <w:t xml:space="preserve">(), and </w:t>
-      </w:r>
-      <w:r>
-        <w:rPr>
-          <w:rFonts w:ascii="Cascadia Mono" w:hAnsi="Cascadia Mono" w:cs="Cascadia Mono"/>
-          <w:color w:val="008080"/>
-          <w:sz w:val="19"/>
-          <w:szCs w:val="19"/>
-          <w:lang w:val="en-US"/>
-        </w:rPr>
-        <w:t>operator =</w:t>
-      </w:r>
-      <w:r>
-        <w:rPr>
-          <w:rFonts w:ascii="Cascadia Mono" w:hAnsi="Cascadia Mono" w:cs="Cascadia Mono"/>
-          <w:color w:val="008080"/>
-          <w:sz w:val="19"/>
-          <w:szCs w:val="19"/>
-          <w:lang w:val="en-US"/>
-        </w:rPr>
-        <w:t>()</w:t>
+        <w:t>operator ==(), operator !=(), operator &gt;(), operator &lt;(), operator +(), and operator =()</w:t>
       </w:r>
       <w:r>
         <w:rPr>
@@ -2553,7 +3892,7 @@
         <mc:AlternateContent>
           <mc:Choice Requires="wpg">
             <w:drawing>
-              <wp:anchor distT="0" distB="0" distL="0" distR="0" simplePos="0" relativeHeight="251663360" behindDoc="0" locked="0" layoutInCell="1" hidden="0" allowOverlap="1" wp14:anchorId="2CDA96FD" wp14:editId="58DF25BA">
+              <wp:anchor distT="0" distB="0" distL="0" distR="0" simplePos="0" relativeHeight="251664384" behindDoc="0" locked="0" layoutInCell="1" hidden="0" allowOverlap="1" wp14:anchorId="0EDDF327" wp14:editId="73C5E2D3">
                 <wp:simplePos x="0" y="0"/>
                 <wp:positionH relativeFrom="column">
                   <wp:posOffset>-666749</wp:posOffset>
@@ -2658,7 +3997,7 @@
           </mc:Choice>
           <mc:Fallback>
             <w:pict>
-              <v:group w14:anchorId="2CDA96FD" id="Group 5" o:spid="_x0000_s1041" style="position:absolute;left:0;text-align:left;margin-left:-52.5pt;margin-top:11.25pt;width:35.25pt;height:35.25pt;z-index:251663360;mso-wrap-distance-left:0;mso-wrap-distance-right:0" coordorigin="26357,22135" coordsize="5007,4996" o:gfxdata="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">
+              <v:group w14:anchorId="0EDDF327" id="Group 5" o:spid="_x0000_s1041" style="position:absolute;left:0;text-align:left;margin-left:-52.5pt;margin-top:11.25pt;width:35.25pt;height:35.25pt;z-index:251664384;mso-wrap-distance-left:0;mso-wrap-distance-right:0" coordorigin="26357,22135" coordsize="5007,4996" o:gfxdata="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">
                 <v:shape id="Partial Circle 1441864922" o:spid="_x0000_s1042" style="position:absolute;left:26357;top:17138;width:9993;height:9993;rotation:-90;visibility:visible;mso-wrap-style:square;v-text-anchor:middle" coordsize="999300,999300" o:spt="100" o:gfxdata="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" adj="-11796480,,5400" path="m1,500691c-275,367996,52244,240640,145976,146712,239708,52784,366954,,499650,r,499650l1,500691xe" fillcolor="#0b6374" stroked="f">
                   <v:stroke joinstyle="miter"/>
                   <v:formulas/>
@@ -2715,6 +4054,78 @@
     </w:p>
     <w:p>
       <w:pPr>
+        <w:pStyle w:val="ListParagraph"/>
+        <w:numPr>
+          <w:ilvl w:val="0"/>
+          <w:numId w:val="2"/>
+        </w:numPr>
+        <w:spacing w:after="200"/>
+        <w:ind w:right="-41"/>
+      </w:pPr>
+      <w:r>
+        <w:t xml:space="preserve">The code came out to be ~500 lines long in the “Polynomial.cpp” file, which I feel could </w:t>
+      </w:r>
+      <w:proofErr w:type="gramStart"/>
+      <w:r>
+        <w:t>definitely be</w:t>
+      </w:r>
+      <w:proofErr w:type="gramEnd"/>
+      <w:r>
+        <w:t xml:space="preserve"> reduced. As a result, the total size of the project came out to be 753MB, so if space was a concern, then this is what we would have to focus on. </w:t>
+      </w:r>
+    </w:p>
+    <w:p>
+      <w:pPr>
+        <w:pStyle w:val="ListParagraph"/>
+        <w:numPr>
+          <w:ilvl w:val="0"/>
+          <w:numId w:val="2"/>
+        </w:numPr>
+        <w:spacing w:after="200"/>
+        <w:ind w:right="-41"/>
+      </w:pPr>
+      <w:r>
+        <w:t>As shown in test_case_2, we could make the overloaded &lt;&lt; operator show “</w:t>
+      </w:r>
+      <w:r>
+        <w:rPr>
+          <w:color w:val="7F7F7F" w:themeColor="text1" w:themeTint="80"/>
+        </w:rPr>
+        <w:t>-x^7</w:t>
+      </w:r>
+      <w:r>
+        <w:t>” instead of “</w:t>
+      </w:r>
+      <w:r>
+        <w:rPr>
+          <w:color w:val="7F7F7F" w:themeColor="text1" w:themeTint="80"/>
+        </w:rPr>
+        <w:t>-1x^7</w:t>
+      </w:r>
+      <w:r>
+        <w:t>”. Same goes with “</w:t>
+      </w:r>
+      <w:r>
+        <w:rPr>
+          <w:color w:val="7F7F7F" w:themeColor="text1" w:themeTint="80"/>
+        </w:rPr>
+        <w:t>-8x</w:t>
+      </w:r>
+      <w:r>
+        <w:t>” and “</w:t>
+      </w:r>
+      <w:r>
+        <w:rPr>
+          <w:color w:val="7F7F7F" w:themeColor="text1" w:themeTint="80"/>
+        </w:rPr>
+        <w:t>-8x^1</w:t>
+      </w:r>
+      <w:r>
+        <w:t>”, even though they mean the same thing.</w:t>
+      </w:r>
+    </w:p>
+    <w:p>
+      <w:pPr>
         <w:spacing w:after="200"/>
         <w:ind w:right="-41"/>
       </w:pPr>
@@ -2755,6 +4166,7 @@
         <w:ind w:left="0"/>
       </w:pPr>
     </w:p>
+    <w:p/>
     <w:sectPr>
       <w:headerReference w:type="default" r:id="rId7"/>
       <w:footerReference w:type="default" r:id="rId8"/>
@@ -2953,8 +4365,97 @@
       </w:pPr>
     </w:lvl>
   </w:abstractNum>
+  <w:abstractNum w:abstractNumId="1" w15:restartNumberingAfterBreak="0">
+    <w:nsid w:val="7EEB63A5"/>
+    <w:multiLevelType w:val="hybridMultilevel"/>
+    <w:tmpl w:val="F5464616"/>
+    <w:lvl w:ilvl="0" w:tplc="0409000F">
+      <w:start w:val="1"/>
+      <w:numFmt w:val="decimal"/>
+      <w:lvlText w:val="%1."/>
+      <w:lvlJc w:val="left"/>
+      <w:pPr>
+        <w:ind w:left="737" w:hanging="360"/>
+      </w:pPr>
+    </w:lvl>
+    <w:lvl w:ilvl="1" w:tplc="04090019">
+      <w:start w:val="1"/>
+      <w:numFmt w:val="lowerLetter"/>
+      <w:lvlText w:val="%2."/>
+      <w:lvlJc w:val="left"/>
+      <w:pPr>
+        <w:ind w:left="1457" w:hanging="360"/>
+      </w:pPr>
+    </w:lvl>
+    <w:lvl w:ilvl="2" w:tplc="0409001B" w:tentative="1">
+      <w:start w:val="1"/>
+      <w:numFmt w:val="lowerRoman"/>
+      <w:lvlText w:val="%3."/>
+      <w:lvlJc w:val="right"/>
+      <w:pPr>
+        <w:ind w:left="2177" w:hanging="180"/>
+      </w:pPr>
+    </w:lvl>
+    <w:lvl w:ilvl="3" w:tplc="0409000F" w:tentative="1">
+      <w:start w:val="1"/>
+      <w:numFmt w:val="decimal"/>
+      <w:lvlText w:val="%4."/>
+      <w:lvlJc w:val="left"/>
+      <w:pPr>
+        <w:ind w:left="2897" w:hanging="360"/>
+      </w:pPr>
+    </w:lvl>
+    <w:lvl w:ilvl="4" w:tplc="04090019" w:tentative="1">
+      <w:start w:val="1"/>
+      <w:numFmt w:val="lowerLetter"/>
+      <w:lvlText w:val="%5."/>
+      <w:lvlJc w:val="left"/>
+      <w:pPr>
+        <w:ind w:left="3617" w:hanging="360"/>
+      </w:pPr>
+    </w:lvl>
+    <w:lvl w:ilvl="5" w:tplc="0409001B" w:tentative="1">
+      <w:start w:val="1"/>
+      <w:numFmt w:val="lowerRoman"/>
+      <w:lvlText w:val="%6."/>
+      <w:lvlJc w:val="right"/>
+      <w:pPr>
+        <w:ind w:left="4337" w:hanging="180"/>
+      </w:pPr>
+    </w:lvl>
+    <w:lvl w:ilvl="6" w:tplc="0409000F" w:tentative="1">
+      <w:start w:val="1"/>
+      <w:numFmt w:val="decimal"/>
+      <w:lvlText w:val="%7."/>
+      <w:lvlJc w:val="left"/>
+      <w:pPr>
+        <w:ind w:left="5057" w:hanging="360"/>
+      </w:pPr>
+    </w:lvl>
+    <w:lvl w:ilvl="7" w:tplc="04090019" w:tentative="1">
+      <w:start w:val="1"/>
+      <w:numFmt w:val="lowerLetter"/>
+      <w:lvlText w:val="%8."/>
+      <w:lvlJc w:val="left"/>
+      <w:pPr>
+        <w:ind w:left="5777" w:hanging="360"/>
+      </w:pPr>
+    </w:lvl>
+    <w:lvl w:ilvl="8" w:tplc="0409001B" w:tentative="1">
+      <w:start w:val="1"/>
+      <w:numFmt w:val="lowerRoman"/>
+      <w:lvlText w:val="%9."/>
+      <w:lvlJc w:val="right"/>
+      <w:pPr>
+        <w:ind w:left="6497" w:hanging="180"/>
+      </w:pPr>
+    </w:lvl>
+  </w:abstractNum>
   <w:num w:numId="1" w16cid:durableId="2027704860">
     <w:abstractNumId w:val="0"/>
+  </w:num>
+  <w:num w:numId="2" w16cid:durableId="1897274249">
+    <w:abstractNumId w:val="1"/>
   </w:num>
 </w:numbering>
 </file>

</xml_diff>

<commit_message>
Finished the UML Diagram and added it to the Project Report
Finished the UML Diagram and added it to the Project Report
</commit_message>
<xml_diff>
--- a/Team 1 Project 1B Report.docx
+++ b/Team 1 Project 1B Report.docx
@@ -716,35 +716,54 @@
     <w:p>
       <w:pPr>
         <w:spacing w:after="200"/>
-        <w:ind w:right="-41"/>
-      </w:pPr>
-    </w:p>
-    <w:p>
-      <w:pPr>
-        <w:spacing w:after="200"/>
-        <w:ind w:right="-41"/>
-        <w:rPr>
-          <w:color w:val="262626" w:themeColor="text1" w:themeTint="D9"/>
-        </w:rPr>
-      </w:pPr>
-      <w:r>
-        <w:rPr>
-          <w:color w:val="262626" w:themeColor="text1" w:themeTint="D9"/>
-        </w:rPr>
-        <w:t xml:space="preserve">[Draw a </w:t>
-      </w:r>
-      <w:r>
-        <w:rPr>
-          <w:b/>
-          <w:color w:val="262626" w:themeColor="text1" w:themeTint="D9"/>
-        </w:rPr>
-        <w:t>UML class diagram</w:t>
-      </w:r>
-      <w:r>
-        <w:rPr>
-          <w:color w:val="262626" w:themeColor="text1" w:themeTint="D9"/>
-        </w:rPr>
-        <w:t xml:space="preserve"> for your system (please study UML by yourself). Clearly show the logic relationship among all classes in the diagram. For example, class Movie_List is an aggregation of class Movie, which is a derived class of Media.t]</w:t>
+        <w:ind w:left="0" w:right="-41"/>
+        <w:jc w:val="center"/>
+      </w:pPr>
+      <w:r>
+        <w:rPr>
+          <w:noProof/>
+        </w:rPr>
+        <w:drawing>
+          <wp:inline distT="0" distB="0" distL="0" distR="0" wp14:anchorId="44A82161" wp14:editId="33285575">
+            <wp:extent cx="2953346" cy="6941489"/>
+            <wp:effectExtent l="0" t="0" r="0" b="0"/>
+            <wp:docPr id="1808458942" name="Picture 1" descr="UML Diagram"/>
+            <wp:cNvGraphicFramePr>
+              <a:graphicFrameLocks xmlns:a="http://schemas.openxmlformats.org/drawingml/2006/main" noChangeAspect="1"/>
+            </wp:cNvGraphicFramePr>
+            <a:graphic xmlns:a="http://schemas.openxmlformats.org/drawingml/2006/main">
+              <a:graphicData uri="http://schemas.openxmlformats.org/drawingml/2006/picture">
+                <pic:pic xmlns:pic="http://schemas.openxmlformats.org/drawingml/2006/picture">
+                  <pic:nvPicPr>
+                    <pic:cNvPr id="1808458942" name="Picture 1" descr="UML Diagram"/>
+                    <pic:cNvPicPr/>
+                  </pic:nvPicPr>
+                  <pic:blipFill>
+                    <a:blip r:embed="rId7">
+                      <a:extLst>
+                        <a:ext uri="{28A0092B-C50C-407E-A947-70E740481C1C}">
+                          <a14:useLocalDpi xmlns:a14="http://schemas.microsoft.com/office/drawing/2010/main" val="0"/>
+                        </a:ext>
+                      </a:extLst>
+                    </a:blip>
+                    <a:stretch>
+                      <a:fillRect/>
+                    </a:stretch>
+                  </pic:blipFill>
+                  <pic:spPr>
+                    <a:xfrm>
+                      <a:off x="0" y="0"/>
+                      <a:ext cx="2988219" cy="7023454"/>
+                    </a:xfrm>
+                    <a:prstGeom prst="rect">
+                      <a:avLst/>
+                    </a:prstGeom>
+                  </pic:spPr>
+                </pic:pic>
+              </a:graphicData>
+            </a:graphic>
+          </wp:inline>
+        </w:drawing>
       </w:r>
     </w:p>
     <w:p>
@@ -752,93 +771,6 @@
         <w:spacing w:after="200"/>
         <w:ind w:left="0" w:right="-41"/>
       </w:pPr>
-    </w:p>
-    <w:p>
-      <w:pPr>
-        <w:spacing w:after="200"/>
-        <w:ind w:right="-41"/>
-      </w:pPr>
-    </w:p>
-    <w:p>
-      <w:pPr>
-        <w:spacing w:after="200"/>
-        <w:ind w:right="-41"/>
-      </w:pPr>
-    </w:p>
-    <w:p>
-      <w:pPr>
-        <w:spacing w:after="200"/>
-        <w:ind w:right="-41"/>
-      </w:pPr>
-    </w:p>
-    <w:p>
-      <w:pPr>
-        <w:spacing w:after="200"/>
-        <w:ind w:right="-41"/>
-      </w:pPr>
-    </w:p>
-    <w:p>
-      <w:pPr>
-        <w:spacing w:after="200"/>
-        <w:ind w:right="-41"/>
-      </w:pPr>
-    </w:p>
-    <w:p>
-      <w:pPr>
-        <w:spacing w:after="200"/>
-        <w:ind w:right="-41"/>
-      </w:pPr>
-    </w:p>
-    <w:p>
-      <w:pPr>
-        <w:spacing w:after="200"/>
-        <w:ind w:right="-41"/>
-      </w:pPr>
-    </w:p>
-    <w:p>
-      <w:pPr>
-        <w:spacing w:after="200"/>
-        <w:ind w:right="-41"/>
-      </w:pPr>
-    </w:p>
-    <w:p>
-      <w:pPr>
-        <w:spacing w:after="200"/>
-        <w:ind w:right="-41"/>
-      </w:pPr>
-    </w:p>
-    <w:p>
-      <w:pPr>
-        <w:spacing w:after="200"/>
-        <w:ind w:right="-41"/>
-      </w:pPr>
-    </w:p>
-    <w:p>
-      <w:pPr>
-        <w:spacing w:after="200"/>
-        <w:ind w:right="-41"/>
-      </w:pPr>
-    </w:p>
-    <w:p>
-      <w:pPr>
-        <w:spacing w:after="200"/>
-        <w:ind w:right="-41"/>
-      </w:pPr>
-    </w:p>
-    <w:p>
-      <w:pPr>
-        <w:spacing w:after="200"/>
-        <w:ind w:right="-41"/>
-      </w:pPr>
-    </w:p>
-    <w:p>
-      <w:pPr>
-        <w:spacing w:after="200"/>
-        <w:ind w:right="-41"/>
-      </w:pPr>
-      <w:r>
-        <w:br w:type="page"/>
-      </w:r>
     </w:p>
     <w:p>
       <w:pPr>
@@ -2902,6 +2834,14 @@
         </w:rPr>
         <w:t xml:space="preserve">functions. Helped write Project report. </w:t>
       </w:r>
+      <w:r>
+        <w:rPr>
+          <w:rFonts w:cs="Cascadia Mono"/>
+          <w:color w:val="262626" w:themeColor="text1" w:themeTint="D9"/>
+          <w:lang w:val="en-US"/>
+        </w:rPr>
+        <w:t>Created most of the UML Diagram.</w:t>
+      </w:r>
     </w:p>
     <w:p>
       <w:pPr>
@@ -3131,6 +3071,12 @@
           <w:color w:val="262626" w:themeColor="text1" w:themeTint="D9"/>
         </w:rPr>
         <w:t xml:space="preserve"> Helped finish the Main.cpp file.</w:t>
+      </w:r>
+      <w:r>
+        <w:rPr>
+          <w:color w:val="262626" w:themeColor="text1" w:themeTint="D9"/>
+        </w:rPr>
+        <w:t xml:space="preserve"> Helped finish the UML Diagram.</w:t>
       </w:r>
     </w:p>
     <w:p>
@@ -3534,10 +3480,10 @@
     </w:p>
     <w:p/>
     <w:sectPr>
-      <w:headerReference w:type="default" r:id="rId7"/>
-      <w:footerReference w:type="default" r:id="rId8"/>
-      <w:headerReference w:type="first" r:id="rId9"/>
-      <w:footerReference w:type="first" r:id="rId10"/>
+      <w:headerReference w:type="default" r:id="rId8"/>
+      <w:footerReference w:type="default" r:id="rId9"/>
+      <w:headerReference w:type="first" r:id="rId10"/>
+      <w:footerReference w:type="first" r:id="rId11"/>
       <w:pgSz w:w="12240" w:h="15840"/>
       <w:pgMar w:top="1440" w:right="1872" w:bottom="1440" w:left="1872" w:header="0" w:footer="720" w:gutter="0"/>
       <w:pgNumType w:start="1"/>

</xml_diff>

<commit_message>
Updated the Project Report with the final UML Diagram
Updated the Project Report with the final UML Diagram
</commit_message>
<xml_diff>
--- a/Team 1 Project 1B Report.docx
+++ b/Team 1 Project 1B Report.docx
@@ -266,8 +266,13 @@
         <w:ind w:right="0"/>
       </w:pPr>
       <w:r>
-        <w:t>James Demeritt</w:t>
-      </w:r>
+        <w:t xml:space="preserve">James </w:t>
+      </w:r>
+      <w:proofErr w:type="spellStart"/>
+      <w:r>
+        <w:t>Demeritt</w:t>
+      </w:r>
+      <w:proofErr w:type="spellEnd"/>
     </w:p>
     <w:p>
       <w:pPr>
@@ -505,7 +510,49 @@
         <w:rPr>
           <w:color w:val="262626" w:themeColor="text1" w:themeTint="D9"/>
         </w:rPr>
-        <w:t xml:space="preserve">The system is designed by creating a class Polynomial with a child class Term, which has two variables (int coefficient and int exponent). The Polynomial class has a term_list variable, which has a type of list&lt;Term&gt;. All functions inside the Polynomial class and Term child class are declared in the “Polynomial.h” file, and are initialized inside of the “Polynomial.cpp” file. </w:t>
+        <w:t xml:space="preserve">The system is designed by creating a class Polynomial with a child class Term, which has two variables (int coefficient and int exponent). The Polynomial class has a </w:t>
+      </w:r>
+      <w:proofErr w:type="spellStart"/>
+      <w:r>
+        <w:rPr>
+          <w:color w:val="262626" w:themeColor="text1" w:themeTint="D9"/>
+        </w:rPr>
+        <w:t>term_list</w:t>
+      </w:r>
+      <w:proofErr w:type="spellEnd"/>
+      <w:r>
+        <w:rPr>
+          <w:color w:val="262626" w:themeColor="text1" w:themeTint="D9"/>
+        </w:rPr>
+        <w:t xml:space="preserve"> variable, which has a type of list&lt;Term&gt;. All functions inside the Polynomial class and Term child class are declared in the “</w:t>
+      </w:r>
+      <w:proofErr w:type="spellStart"/>
+      <w:r>
+        <w:rPr>
+          <w:color w:val="262626" w:themeColor="text1" w:themeTint="D9"/>
+        </w:rPr>
+        <w:t>Polynomial.h</w:t>
+      </w:r>
+      <w:proofErr w:type="spellEnd"/>
+      <w:r>
+        <w:rPr>
+          <w:color w:val="262626" w:themeColor="text1" w:themeTint="D9"/>
+        </w:rPr>
+        <w:t xml:space="preserve">” </w:t>
+      </w:r>
+      <w:proofErr w:type="gramStart"/>
+      <w:r>
+        <w:rPr>
+          <w:color w:val="262626" w:themeColor="text1" w:themeTint="D9"/>
+        </w:rPr>
+        <w:t>file, and</w:t>
+      </w:r>
+      <w:proofErr w:type="gramEnd"/>
+      <w:r>
+        <w:rPr>
+          <w:color w:val="262626" w:themeColor="text1" w:themeTint="D9"/>
+        </w:rPr>
+        <w:t xml:space="preserve"> are initialized inside of the “Polynomial.cpp” file. </w:t>
       </w:r>
     </w:p>
     <w:p>
@@ -519,7 +566,105 @@
         <w:rPr>
           <w:color w:val="262626" w:themeColor="text1" w:themeTint="D9"/>
         </w:rPr>
-        <w:t xml:space="preserve">Inside the “Main.cpp” file, three Polynomial objects are created. The first two Polynomial objects take in a string, first_p and second_p, which are then used to instantiate the term_list variable of both the first and second Polynomial objects through the set_polynomial_from_string() function. After this, the third Polynomial object is instantiated through the overloaded “+” operator, which adds two Polynomial objects, which can be shown as “first + second;”. Once the first and second Polynomial object have been added together, the third polynomial storing the result will be sorted through the .sort() function, and then will be combined with the .combine() function. After this, the third polynomial is output into console using the overloaded “&lt;&lt;” operator. </w:t>
+        <w:t xml:space="preserve">Inside the “Main.cpp” file, three Polynomial objects are created. The first two Polynomial objects take in a string, </w:t>
+      </w:r>
+      <w:proofErr w:type="spellStart"/>
+      <w:r>
+        <w:rPr>
+          <w:color w:val="262626" w:themeColor="text1" w:themeTint="D9"/>
+        </w:rPr>
+        <w:t>first_p</w:t>
+      </w:r>
+      <w:proofErr w:type="spellEnd"/>
+      <w:r>
+        <w:rPr>
+          <w:color w:val="262626" w:themeColor="text1" w:themeTint="D9"/>
+        </w:rPr>
+        <w:t xml:space="preserve"> and </w:t>
+      </w:r>
+      <w:proofErr w:type="spellStart"/>
+      <w:r>
+        <w:rPr>
+          <w:color w:val="262626" w:themeColor="text1" w:themeTint="D9"/>
+        </w:rPr>
+        <w:t>second_p</w:t>
+      </w:r>
+      <w:proofErr w:type="spellEnd"/>
+      <w:r>
+        <w:rPr>
+          <w:color w:val="262626" w:themeColor="text1" w:themeTint="D9"/>
+        </w:rPr>
+        <w:t xml:space="preserve">, which are then used to instantiate the </w:t>
+      </w:r>
+      <w:proofErr w:type="spellStart"/>
+      <w:r>
+        <w:rPr>
+          <w:color w:val="262626" w:themeColor="text1" w:themeTint="D9"/>
+        </w:rPr>
+        <w:t>term_list</w:t>
+      </w:r>
+      <w:proofErr w:type="spellEnd"/>
+      <w:r>
+        <w:rPr>
+          <w:color w:val="262626" w:themeColor="text1" w:themeTint="D9"/>
+        </w:rPr>
+        <w:t xml:space="preserve"> variable of both the first and second Polynomial objects through the </w:t>
+      </w:r>
+      <w:proofErr w:type="spellStart"/>
+      <w:r>
+        <w:rPr>
+          <w:color w:val="262626" w:themeColor="text1" w:themeTint="D9"/>
+        </w:rPr>
+        <w:t>set_polynomial_from_</w:t>
+      </w:r>
+      <w:proofErr w:type="gramStart"/>
+      <w:r>
+        <w:rPr>
+          <w:color w:val="262626" w:themeColor="text1" w:themeTint="D9"/>
+        </w:rPr>
+        <w:t>string</w:t>
+      </w:r>
+      <w:proofErr w:type="spellEnd"/>
+      <w:r>
+        <w:rPr>
+          <w:color w:val="262626" w:themeColor="text1" w:themeTint="D9"/>
+        </w:rPr>
+        <w:t>(</w:t>
+      </w:r>
+      <w:proofErr w:type="gramEnd"/>
+      <w:r>
+        <w:rPr>
+          <w:color w:val="262626" w:themeColor="text1" w:themeTint="D9"/>
+        </w:rPr>
+        <w:t xml:space="preserve">) function. After this, the third Polynomial object is instantiated through the overloaded “+” operator, which adds two Polynomial objects, which can be shown as “first + </w:t>
+      </w:r>
+      <w:proofErr w:type="gramStart"/>
+      <w:r>
+        <w:rPr>
+          <w:color w:val="262626" w:themeColor="text1" w:themeTint="D9"/>
+        </w:rPr>
+        <w:t>second;</w:t>
+      </w:r>
+      <w:proofErr w:type="gramEnd"/>
+      <w:r>
+        <w:rPr>
+          <w:color w:val="262626" w:themeColor="text1" w:themeTint="D9"/>
+        </w:rPr>
+        <w:t xml:space="preserve">”. Once the first and second Polynomial object have been added together, the third polynomial storing the result will be sorted through </w:t>
+      </w:r>
+      <w:proofErr w:type="gramStart"/>
+      <w:r>
+        <w:rPr>
+          <w:color w:val="262626" w:themeColor="text1" w:themeTint="D9"/>
+        </w:rPr>
+        <w:t>the .sort</w:t>
+      </w:r>
+      <w:proofErr w:type="gramEnd"/>
+      <w:r>
+        <w:rPr>
+          <w:color w:val="262626" w:themeColor="text1" w:themeTint="D9"/>
+        </w:rPr>
+        <w:t xml:space="preserve">() function, and then will be combined with the .combine() function. After this, the third polynomial is output into console using the overloaded “&lt;&lt;” operator. </w:t>
       </w:r>
     </w:p>
     <w:p>
@@ -533,7 +678,77 @@
         <w:rPr>
           <w:color w:val="262626" w:themeColor="text1" w:themeTint="D9"/>
         </w:rPr>
-        <w:t>Two data structures were implemented in the system; the doubly-linked list data structure and the iterator data structure. The doubly-linked list data structure is used inside the polynomial class to store all Terms of the polynomial. Once all of the Terms have been stored inside of term_list, then the iterator data structure is used to iterate through the doubly-linked list to grab each Term inside of term_list. This allows us to access the coefficient and the exponent of each Term.</w:t>
+        <w:t xml:space="preserve">Two data structures were implemented in the </w:t>
+      </w:r>
+      <w:proofErr w:type="gramStart"/>
+      <w:r>
+        <w:rPr>
+          <w:color w:val="262626" w:themeColor="text1" w:themeTint="D9"/>
+        </w:rPr>
+        <w:t>system;</w:t>
+      </w:r>
+      <w:proofErr w:type="gramEnd"/>
+      <w:r>
+        <w:rPr>
+          <w:color w:val="262626" w:themeColor="text1" w:themeTint="D9"/>
+        </w:rPr>
+        <w:t xml:space="preserve"> the doubly-linked list data structure and the iterator data structure. The </w:t>
+      </w:r>
+      <w:proofErr w:type="gramStart"/>
+      <w:r>
+        <w:rPr>
+          <w:color w:val="262626" w:themeColor="text1" w:themeTint="D9"/>
+        </w:rPr>
+        <w:t>doubly-linked</w:t>
+      </w:r>
+      <w:proofErr w:type="gramEnd"/>
+      <w:r>
+        <w:rPr>
+          <w:color w:val="262626" w:themeColor="text1" w:themeTint="D9"/>
+        </w:rPr>
+        <w:t xml:space="preserve"> list data structure is used inside the polynomial class to store all Terms of the polynomial. Once all of the Terms have been stored inside of </w:t>
+      </w:r>
+      <w:proofErr w:type="spellStart"/>
+      <w:r>
+        <w:rPr>
+          <w:color w:val="262626" w:themeColor="text1" w:themeTint="D9"/>
+        </w:rPr>
+        <w:t>term_list</w:t>
+      </w:r>
+      <w:proofErr w:type="spellEnd"/>
+      <w:r>
+        <w:rPr>
+          <w:color w:val="262626" w:themeColor="text1" w:themeTint="D9"/>
+        </w:rPr>
+        <w:t xml:space="preserve">, then the iterator data structure is used to iterate through the </w:t>
+      </w:r>
+      <w:proofErr w:type="gramStart"/>
+      <w:r>
+        <w:rPr>
+          <w:color w:val="262626" w:themeColor="text1" w:themeTint="D9"/>
+        </w:rPr>
+        <w:t>doubly-linked</w:t>
+      </w:r>
+      <w:proofErr w:type="gramEnd"/>
+      <w:r>
+        <w:rPr>
+          <w:color w:val="262626" w:themeColor="text1" w:themeTint="D9"/>
+        </w:rPr>
+        <w:t xml:space="preserve"> list to grab each Term inside of </w:t>
+      </w:r>
+      <w:proofErr w:type="spellStart"/>
+      <w:r>
+        <w:rPr>
+          <w:color w:val="262626" w:themeColor="text1" w:themeTint="D9"/>
+        </w:rPr>
+        <w:t>term_list</w:t>
+      </w:r>
+      <w:proofErr w:type="spellEnd"/>
+      <w:r>
+        <w:rPr>
+          <w:color w:val="262626" w:themeColor="text1" w:themeTint="D9"/>
+        </w:rPr>
+        <w:t>. This allows us to access the coefficient and the exponent of each Term.</w:t>
       </w:r>
     </w:p>
     <w:p>
@@ -724,10 +939,10 @@
           <w:noProof/>
         </w:rPr>
         <w:drawing>
-          <wp:inline distT="0" distB="0" distL="0" distR="0" wp14:anchorId="44A82161" wp14:editId="33285575">
-            <wp:extent cx="2953346" cy="6941489"/>
-            <wp:effectExtent l="0" t="0" r="0" b="0"/>
-            <wp:docPr id="1808458942" name="Picture 1" descr="UML Diagram"/>
+          <wp:inline distT="0" distB="0" distL="0" distR="0" wp14:anchorId="44A82161" wp14:editId="174A9127">
+            <wp:extent cx="2988219" cy="6563718"/>
+            <wp:effectExtent l="0" t="0" r="3175" b="0"/>
+            <wp:docPr id="1808458942" name="Picture 1"/>
             <wp:cNvGraphicFramePr>
               <a:graphicFrameLocks xmlns:a="http://schemas.openxmlformats.org/drawingml/2006/main" noChangeAspect="1"/>
             </wp:cNvGraphicFramePr>
@@ -735,7 +950,7 @@
               <a:graphicData uri="http://schemas.openxmlformats.org/drawingml/2006/picture">
                 <pic:pic xmlns:pic="http://schemas.openxmlformats.org/drawingml/2006/picture">
                   <pic:nvPicPr>
-                    <pic:cNvPr id="1808458942" name="Picture 1" descr="UML Diagram"/>
+                    <pic:cNvPr id="1808458942" name="Picture 1"/>
                     <pic:cNvPicPr/>
                   </pic:nvPicPr>
                   <pic:blipFill>
@@ -753,7 +968,7 @@
                   <pic:spPr>
                     <a:xfrm>
                       <a:off x="0" y="0"/>
-                      <a:ext cx="2988219" cy="7023454"/>
+                      <a:ext cx="2988219" cy="6563718"/>
                     </a:xfrm>
                     <a:prstGeom prst="rect">
                       <a:avLst/>
@@ -986,40 +1201,9 @@
           <w:szCs w:val="19"/>
           <w:lang w:val="en-US"/>
         </w:rPr>
-        <w:t>This test case is going to test the Polynomial class's .sort() function.</w:t>
-      </w:r>
-    </w:p>
-    <w:p>
-      <w:pPr>
-        <w:autoSpaceDE w:val="0"/>
-        <w:autoSpaceDN w:val="0"/>
-        <w:adjustRightInd w:val="0"/>
-        <w:spacing w:before="0" w:line="240" w:lineRule="auto"/>
-        <w:ind w:left="0" w:right="0"/>
-        <w:rPr>
-          <w:rFonts w:ascii="Cascadia Mono" w:hAnsi="Cascadia Mono" w:cs="Cascadia Mono"/>
-          <w:color w:val="000000"/>
-          <w:sz w:val="19"/>
-          <w:szCs w:val="19"/>
-          <w:lang w:val="en-US"/>
-        </w:rPr>
-      </w:pPr>
-    </w:p>
-    <w:p>
-      <w:pPr>
-        <w:autoSpaceDE w:val="0"/>
-        <w:autoSpaceDN w:val="0"/>
-        <w:adjustRightInd w:val="0"/>
-        <w:spacing w:before="0" w:line="240" w:lineRule="auto"/>
-        <w:ind w:left="0" w:right="0"/>
-        <w:rPr>
-          <w:rFonts w:ascii="Cascadia Mono" w:hAnsi="Cascadia Mono" w:cs="Cascadia Mono"/>
-          <w:color w:val="000000"/>
-          <w:sz w:val="19"/>
-          <w:szCs w:val="19"/>
-          <w:lang w:val="en-US"/>
-        </w:rPr>
-      </w:pPr>
+        <w:t xml:space="preserve">This test case is going to test the Polynomial </w:t>
+      </w:r>
+      <w:proofErr w:type="gramStart"/>
       <w:r>
         <w:rPr>
           <w:rFonts w:ascii="Cascadia Mono" w:hAnsi="Cascadia Mono" w:cs="Cascadia Mono"/>
@@ -1028,6 +1212,59 @@
           <w:szCs w:val="19"/>
           <w:lang w:val="en-US"/>
         </w:rPr>
+        <w:t>class's .sort</w:t>
+      </w:r>
+      <w:proofErr w:type="gramEnd"/>
+      <w:r>
+        <w:rPr>
+          <w:rFonts w:ascii="Cascadia Mono" w:hAnsi="Cascadia Mono" w:cs="Cascadia Mono"/>
+          <w:color w:val="008000"/>
+          <w:sz w:val="19"/>
+          <w:szCs w:val="19"/>
+          <w:lang w:val="en-US"/>
+        </w:rPr>
+        <w:t>() function.</w:t>
+      </w:r>
+    </w:p>
+    <w:p>
+      <w:pPr>
+        <w:autoSpaceDE w:val="0"/>
+        <w:autoSpaceDN w:val="0"/>
+        <w:adjustRightInd w:val="0"/>
+        <w:spacing w:before="0" w:line="240" w:lineRule="auto"/>
+        <w:ind w:left="0" w:right="0"/>
+        <w:rPr>
+          <w:rFonts w:ascii="Cascadia Mono" w:hAnsi="Cascadia Mono" w:cs="Cascadia Mono"/>
+          <w:color w:val="000000"/>
+          <w:sz w:val="19"/>
+          <w:szCs w:val="19"/>
+          <w:lang w:val="en-US"/>
+        </w:rPr>
+      </w:pPr>
+    </w:p>
+    <w:p>
+      <w:pPr>
+        <w:autoSpaceDE w:val="0"/>
+        <w:autoSpaceDN w:val="0"/>
+        <w:adjustRightInd w:val="0"/>
+        <w:spacing w:before="0" w:line="240" w:lineRule="auto"/>
+        <w:ind w:left="0" w:right="0"/>
+        <w:rPr>
+          <w:rFonts w:ascii="Cascadia Mono" w:hAnsi="Cascadia Mono" w:cs="Cascadia Mono"/>
+          <w:color w:val="000000"/>
+          <w:sz w:val="19"/>
+          <w:szCs w:val="19"/>
+          <w:lang w:val="en-US"/>
+        </w:rPr>
+      </w:pPr>
+      <w:r>
+        <w:rPr>
+          <w:rFonts w:ascii="Cascadia Mono" w:hAnsi="Cascadia Mono" w:cs="Cascadia Mono"/>
+          <w:color w:val="008000"/>
+          <w:sz w:val="19"/>
+          <w:szCs w:val="19"/>
+          <w:lang w:val="en-US"/>
+        </w:rPr>
         <w:t>for s_1, we would expect it to become sorted from:</w:t>
       </w:r>
     </w:p>
@@ -1196,40 +1433,9 @@
           <w:szCs w:val="19"/>
           <w:lang w:val="en-US"/>
         </w:rPr>
-        <w:t>The constant values (5 and -10) might swap places, since we are sorting exclusivly by the term's exponents.</w:t>
-      </w:r>
-    </w:p>
-    <w:p>
-      <w:pPr>
-        <w:autoSpaceDE w:val="0"/>
-        <w:autoSpaceDN w:val="0"/>
-        <w:adjustRightInd w:val="0"/>
-        <w:spacing w:before="0" w:line="240" w:lineRule="auto"/>
-        <w:ind w:left="0" w:right="0"/>
-        <w:rPr>
-          <w:rFonts w:ascii="Cascadia Mono" w:hAnsi="Cascadia Mono" w:cs="Cascadia Mono"/>
-          <w:color w:val="000000"/>
-          <w:sz w:val="19"/>
-          <w:szCs w:val="19"/>
-          <w:lang w:val="en-US"/>
-        </w:rPr>
-      </w:pPr>
-    </w:p>
-    <w:p>
-      <w:pPr>
-        <w:autoSpaceDE w:val="0"/>
-        <w:autoSpaceDN w:val="0"/>
-        <w:adjustRightInd w:val="0"/>
-        <w:spacing w:before="0" w:line="240" w:lineRule="auto"/>
-        <w:ind w:left="0" w:right="0"/>
-        <w:rPr>
-          <w:rFonts w:ascii="Cascadia Mono" w:hAnsi="Cascadia Mono" w:cs="Cascadia Mono"/>
-          <w:color w:val="000000"/>
-          <w:sz w:val="19"/>
-          <w:szCs w:val="19"/>
-          <w:lang w:val="en-US"/>
-        </w:rPr>
-      </w:pPr>
+        <w:t xml:space="preserve">The constant values (5 and -10) might swap </w:t>
+      </w:r>
+      <w:proofErr w:type="gramStart"/>
       <w:r>
         <w:rPr>
           <w:rFonts w:ascii="Cascadia Mono" w:hAnsi="Cascadia Mono" w:cs="Cascadia Mono"/>
@@ -1238,6 +1444,81 @@
           <w:szCs w:val="19"/>
           <w:lang w:val="en-US"/>
         </w:rPr>
+        <w:t>places, since</w:t>
+      </w:r>
+      <w:proofErr w:type="gramEnd"/>
+      <w:r>
+        <w:rPr>
+          <w:rFonts w:ascii="Cascadia Mono" w:hAnsi="Cascadia Mono" w:cs="Cascadia Mono"/>
+          <w:color w:val="008000"/>
+          <w:sz w:val="19"/>
+          <w:szCs w:val="19"/>
+          <w:lang w:val="en-US"/>
+        </w:rPr>
+        <w:t xml:space="preserve"> we are sorting </w:t>
+      </w:r>
+      <w:proofErr w:type="spellStart"/>
+      <w:r>
+        <w:rPr>
+          <w:rFonts w:ascii="Cascadia Mono" w:hAnsi="Cascadia Mono" w:cs="Cascadia Mono"/>
+          <w:color w:val="008000"/>
+          <w:sz w:val="19"/>
+          <w:szCs w:val="19"/>
+          <w:lang w:val="en-US"/>
+        </w:rPr>
+        <w:t>exclusivly</w:t>
+      </w:r>
+      <w:proofErr w:type="spellEnd"/>
+      <w:r>
+        <w:rPr>
+          <w:rFonts w:ascii="Cascadia Mono" w:hAnsi="Cascadia Mono" w:cs="Cascadia Mono"/>
+          <w:color w:val="008000"/>
+          <w:sz w:val="19"/>
+          <w:szCs w:val="19"/>
+          <w:lang w:val="en-US"/>
+        </w:rPr>
+        <w:t xml:space="preserve"> by the term's exponents.</w:t>
+      </w:r>
+    </w:p>
+    <w:p>
+      <w:pPr>
+        <w:autoSpaceDE w:val="0"/>
+        <w:autoSpaceDN w:val="0"/>
+        <w:adjustRightInd w:val="0"/>
+        <w:spacing w:before="0" w:line="240" w:lineRule="auto"/>
+        <w:ind w:left="0" w:right="0"/>
+        <w:rPr>
+          <w:rFonts w:ascii="Cascadia Mono" w:hAnsi="Cascadia Mono" w:cs="Cascadia Mono"/>
+          <w:color w:val="000000"/>
+          <w:sz w:val="19"/>
+          <w:szCs w:val="19"/>
+          <w:lang w:val="en-US"/>
+        </w:rPr>
+      </w:pPr>
+    </w:p>
+    <w:p>
+      <w:pPr>
+        <w:autoSpaceDE w:val="0"/>
+        <w:autoSpaceDN w:val="0"/>
+        <w:adjustRightInd w:val="0"/>
+        <w:spacing w:before="0" w:line="240" w:lineRule="auto"/>
+        <w:ind w:left="0" w:right="0"/>
+        <w:rPr>
+          <w:rFonts w:ascii="Cascadia Mono" w:hAnsi="Cascadia Mono" w:cs="Cascadia Mono"/>
+          <w:color w:val="000000"/>
+          <w:sz w:val="19"/>
+          <w:szCs w:val="19"/>
+          <w:lang w:val="en-US"/>
+        </w:rPr>
+      </w:pPr>
+      <w:r>
+        <w:rPr>
+          <w:rFonts w:ascii="Cascadia Mono" w:hAnsi="Cascadia Mono" w:cs="Cascadia Mono"/>
+          <w:color w:val="008000"/>
+          <w:sz w:val="19"/>
+          <w:szCs w:val="19"/>
+          <w:lang w:val="en-US"/>
+        </w:rPr>
         <w:t>I will run the program and see what we get...</w:t>
       </w:r>
     </w:p>
@@ -2329,40 +2610,9 @@
           <w:szCs w:val="19"/>
           <w:lang w:val="en-US"/>
         </w:rPr>
-        <w:t>Notice how it should get rid of the "+0x-0x^-91". Let's see what we actually get.</w:t>
-      </w:r>
-    </w:p>
-    <w:p>
-      <w:pPr>
-        <w:autoSpaceDE w:val="0"/>
-        <w:autoSpaceDN w:val="0"/>
-        <w:adjustRightInd w:val="0"/>
-        <w:spacing w:before="0" w:line="240" w:lineRule="auto"/>
-        <w:ind w:left="0" w:right="0"/>
-        <w:rPr>
-          <w:rFonts w:ascii="Cascadia Mono" w:hAnsi="Cascadia Mono" w:cs="Cascadia Mono"/>
-          <w:color w:val="000000"/>
-          <w:sz w:val="19"/>
-          <w:szCs w:val="19"/>
-          <w:lang w:val="en-US"/>
-        </w:rPr>
-      </w:pPr>
-    </w:p>
-    <w:p>
-      <w:pPr>
-        <w:autoSpaceDE w:val="0"/>
-        <w:autoSpaceDN w:val="0"/>
-        <w:adjustRightInd w:val="0"/>
-        <w:spacing w:before="0" w:line="240" w:lineRule="auto"/>
-        <w:ind w:left="0" w:right="0"/>
-        <w:rPr>
-          <w:rFonts w:ascii="Cascadia Mono" w:hAnsi="Cascadia Mono" w:cs="Cascadia Mono"/>
-          <w:color w:val="000000"/>
-          <w:sz w:val="19"/>
-          <w:szCs w:val="19"/>
-          <w:lang w:val="en-US"/>
-        </w:rPr>
-      </w:pPr>
+        <w:t xml:space="preserve">Notice how it should get rid of the "+0x-0x^-91". Let's see what we </w:t>
+      </w:r>
+      <w:proofErr w:type="gramStart"/>
       <w:r>
         <w:rPr>
           <w:rFonts w:ascii="Cascadia Mono" w:hAnsi="Cascadia Mono" w:cs="Cascadia Mono"/>
@@ -2371,6 +2621,59 @@
           <w:szCs w:val="19"/>
           <w:lang w:val="en-US"/>
         </w:rPr>
+        <w:t>actually get</w:t>
+      </w:r>
+      <w:proofErr w:type="gramEnd"/>
+      <w:r>
+        <w:rPr>
+          <w:rFonts w:ascii="Cascadia Mono" w:hAnsi="Cascadia Mono" w:cs="Cascadia Mono"/>
+          <w:color w:val="008000"/>
+          <w:sz w:val="19"/>
+          <w:szCs w:val="19"/>
+          <w:lang w:val="en-US"/>
+        </w:rPr>
+        <w:t>.</w:t>
+      </w:r>
+    </w:p>
+    <w:p>
+      <w:pPr>
+        <w:autoSpaceDE w:val="0"/>
+        <w:autoSpaceDN w:val="0"/>
+        <w:adjustRightInd w:val="0"/>
+        <w:spacing w:before="0" w:line="240" w:lineRule="auto"/>
+        <w:ind w:left="0" w:right="0"/>
+        <w:rPr>
+          <w:rFonts w:ascii="Cascadia Mono" w:hAnsi="Cascadia Mono" w:cs="Cascadia Mono"/>
+          <w:color w:val="000000"/>
+          <w:sz w:val="19"/>
+          <w:szCs w:val="19"/>
+          <w:lang w:val="en-US"/>
+        </w:rPr>
+      </w:pPr>
+    </w:p>
+    <w:p>
+      <w:pPr>
+        <w:autoSpaceDE w:val="0"/>
+        <w:autoSpaceDN w:val="0"/>
+        <w:adjustRightInd w:val="0"/>
+        <w:spacing w:before="0" w:line="240" w:lineRule="auto"/>
+        <w:ind w:left="0" w:right="0"/>
+        <w:rPr>
+          <w:rFonts w:ascii="Cascadia Mono" w:hAnsi="Cascadia Mono" w:cs="Cascadia Mono"/>
+          <w:color w:val="000000"/>
+          <w:sz w:val="19"/>
+          <w:szCs w:val="19"/>
+          <w:lang w:val="en-US"/>
+        </w:rPr>
+      </w:pPr>
+      <w:r>
+        <w:rPr>
+          <w:rFonts w:ascii="Cascadia Mono" w:hAnsi="Cascadia Mono" w:cs="Cascadia Mono"/>
+          <w:color w:val="008000"/>
+          <w:sz w:val="19"/>
+          <w:szCs w:val="19"/>
+          <w:lang w:val="en-US"/>
+        </w:rPr>
         <w:t>"Printing result: -83x^12-1x^7+45x^2-8x^1+30"</w:t>
       </w:r>
     </w:p>
@@ -2413,7 +2716,29 @@
           <w:szCs w:val="19"/>
           <w:lang w:val="en-US"/>
         </w:rPr>
-        <w:t xml:space="preserve">Looking at the actual result and comparing with the expected result, we can see a few key differences. </w:t>
+        <w:t xml:space="preserve">Looking at the actual result and </w:t>
+      </w:r>
+      <w:proofErr w:type="gramStart"/>
+      <w:r>
+        <w:rPr>
+          <w:rFonts w:ascii="Cascadia Mono" w:hAnsi="Cascadia Mono" w:cs="Cascadia Mono"/>
+          <w:color w:val="008000"/>
+          <w:sz w:val="19"/>
+          <w:szCs w:val="19"/>
+          <w:lang w:val="en-US"/>
+        </w:rPr>
+        <w:t>comparing</w:t>
+      </w:r>
+      <w:proofErr w:type="gramEnd"/>
+      <w:r>
+        <w:rPr>
+          <w:rFonts w:ascii="Cascadia Mono" w:hAnsi="Cascadia Mono" w:cs="Cascadia Mono"/>
+          <w:color w:val="008000"/>
+          <w:sz w:val="19"/>
+          <w:szCs w:val="19"/>
+          <w:lang w:val="en-US"/>
+        </w:rPr>
+        <w:t xml:space="preserve"> with the expected result, we can see a few key differences. </w:t>
       </w:r>
     </w:p>
     <w:p>
@@ -2702,15 +3027,71 @@
         </w:rPr>
         <w:t xml:space="preserve">, declared </w:t>
       </w:r>
-      <w:r>
-        <w:rPr>
-          <w:rFonts w:ascii="Cascadia Mono" w:hAnsi="Cascadia Mono" w:cs="Cascadia Mono"/>
-          <w:color w:val="000000"/>
-          <w:sz w:val="19"/>
-          <w:szCs w:val="19"/>
-          <w:lang w:val="en-US"/>
-        </w:rPr>
-        <w:t>set_polynomial_from_string(), output_term_list(), sort(),</w:t>
+      <w:proofErr w:type="spellStart"/>
+      <w:r>
+        <w:rPr>
+          <w:rFonts w:ascii="Cascadia Mono" w:hAnsi="Cascadia Mono" w:cs="Cascadia Mono"/>
+          <w:color w:val="000000"/>
+          <w:sz w:val="19"/>
+          <w:szCs w:val="19"/>
+          <w:lang w:val="en-US"/>
+        </w:rPr>
+        <w:t>set_polynomial_from_</w:t>
+      </w:r>
+      <w:proofErr w:type="gramStart"/>
+      <w:r>
+        <w:rPr>
+          <w:rFonts w:ascii="Cascadia Mono" w:hAnsi="Cascadia Mono" w:cs="Cascadia Mono"/>
+          <w:color w:val="000000"/>
+          <w:sz w:val="19"/>
+          <w:szCs w:val="19"/>
+          <w:lang w:val="en-US"/>
+        </w:rPr>
+        <w:t>string</w:t>
+      </w:r>
+      <w:proofErr w:type="spellEnd"/>
+      <w:r>
+        <w:rPr>
+          <w:rFonts w:ascii="Cascadia Mono" w:hAnsi="Cascadia Mono" w:cs="Cascadia Mono"/>
+          <w:color w:val="000000"/>
+          <w:sz w:val="19"/>
+          <w:szCs w:val="19"/>
+          <w:lang w:val="en-US"/>
+        </w:rPr>
+        <w:t>(</w:t>
+      </w:r>
+      <w:proofErr w:type="gramEnd"/>
+      <w:r>
+        <w:rPr>
+          <w:rFonts w:ascii="Cascadia Mono" w:hAnsi="Cascadia Mono" w:cs="Cascadia Mono"/>
+          <w:color w:val="000000"/>
+          <w:sz w:val="19"/>
+          <w:szCs w:val="19"/>
+          <w:lang w:val="en-US"/>
+        </w:rPr>
+        <w:t xml:space="preserve">), </w:t>
+      </w:r>
+      <w:proofErr w:type="spellStart"/>
+      <w:r>
+        <w:rPr>
+          <w:rFonts w:ascii="Cascadia Mono" w:hAnsi="Cascadia Mono" w:cs="Cascadia Mono"/>
+          <w:color w:val="000000"/>
+          <w:sz w:val="19"/>
+          <w:szCs w:val="19"/>
+          <w:lang w:val="en-US"/>
+        </w:rPr>
+        <w:t>output_term_list</w:t>
+      </w:r>
+      <w:proofErr w:type="spellEnd"/>
+      <w:r>
+        <w:rPr>
+          <w:rFonts w:ascii="Cascadia Mono" w:hAnsi="Cascadia Mono" w:cs="Cascadia Mono"/>
+          <w:color w:val="000000"/>
+          <w:sz w:val="19"/>
+          <w:szCs w:val="19"/>
+          <w:lang w:val="en-US"/>
+        </w:rPr>
+        <w:t>(), sort(),</w:t>
       </w:r>
       <w:r>
         <w:rPr>
@@ -2778,15 +3159,71 @@
         </w:rPr>
         <w:t xml:space="preserve">functions. Initialized </w:t>
       </w:r>
-      <w:r>
-        <w:rPr>
-          <w:rFonts w:ascii="Cascadia Mono" w:hAnsi="Cascadia Mono" w:cs="Cascadia Mono"/>
-          <w:color w:val="000000"/>
-          <w:sz w:val="19"/>
-          <w:szCs w:val="19"/>
-          <w:lang w:val="en-US"/>
-        </w:rPr>
-        <w:t xml:space="preserve">set_polynomial_from_string(), output_term_list(), </w:t>
+      <w:proofErr w:type="spellStart"/>
+      <w:r>
+        <w:rPr>
+          <w:rFonts w:ascii="Cascadia Mono" w:hAnsi="Cascadia Mono" w:cs="Cascadia Mono"/>
+          <w:color w:val="000000"/>
+          <w:sz w:val="19"/>
+          <w:szCs w:val="19"/>
+          <w:lang w:val="en-US"/>
+        </w:rPr>
+        <w:t>set_polynomial_from_</w:t>
+      </w:r>
+      <w:proofErr w:type="gramStart"/>
+      <w:r>
+        <w:rPr>
+          <w:rFonts w:ascii="Cascadia Mono" w:hAnsi="Cascadia Mono" w:cs="Cascadia Mono"/>
+          <w:color w:val="000000"/>
+          <w:sz w:val="19"/>
+          <w:szCs w:val="19"/>
+          <w:lang w:val="en-US"/>
+        </w:rPr>
+        <w:t>string</w:t>
+      </w:r>
+      <w:proofErr w:type="spellEnd"/>
+      <w:r>
+        <w:rPr>
+          <w:rFonts w:ascii="Cascadia Mono" w:hAnsi="Cascadia Mono" w:cs="Cascadia Mono"/>
+          <w:color w:val="000000"/>
+          <w:sz w:val="19"/>
+          <w:szCs w:val="19"/>
+          <w:lang w:val="en-US"/>
+        </w:rPr>
+        <w:t>(</w:t>
+      </w:r>
+      <w:proofErr w:type="gramEnd"/>
+      <w:r>
+        <w:rPr>
+          <w:rFonts w:ascii="Cascadia Mono" w:hAnsi="Cascadia Mono" w:cs="Cascadia Mono"/>
+          <w:color w:val="000000"/>
+          <w:sz w:val="19"/>
+          <w:szCs w:val="19"/>
+          <w:lang w:val="en-US"/>
+        </w:rPr>
+        <w:t xml:space="preserve">), </w:t>
+      </w:r>
+      <w:proofErr w:type="spellStart"/>
+      <w:r>
+        <w:rPr>
+          <w:rFonts w:ascii="Cascadia Mono" w:hAnsi="Cascadia Mono" w:cs="Cascadia Mono"/>
+          <w:color w:val="000000"/>
+          <w:sz w:val="19"/>
+          <w:szCs w:val="19"/>
+          <w:lang w:val="en-US"/>
+        </w:rPr>
+        <w:t>output_term_list</w:t>
+      </w:r>
+      <w:proofErr w:type="spellEnd"/>
+      <w:r>
+        <w:rPr>
+          <w:rFonts w:ascii="Cascadia Mono" w:hAnsi="Cascadia Mono" w:cs="Cascadia Mono"/>
+          <w:color w:val="000000"/>
+          <w:sz w:val="19"/>
+          <w:szCs w:val="19"/>
+          <w:lang w:val="en-US"/>
+        </w:rPr>
+        <w:t xml:space="preserve">(), </w:t>
       </w:r>
       <w:r>
         <w:rPr>
@@ -2880,7 +3317,21 @@
         <w:rPr>
           <w:color w:val="262626" w:themeColor="text1" w:themeTint="D9"/>
         </w:rPr>
-        <w:t xml:space="preserve">Created “Polynomial.h”, “Polynomial.cpp”, and “test_case_1.cpp” files. </w:t>
+        <w:t>Created “</w:t>
+      </w:r>
+      <w:proofErr w:type="spellStart"/>
+      <w:r>
+        <w:rPr>
+          <w:color w:val="262626" w:themeColor="text1" w:themeTint="D9"/>
+        </w:rPr>
+        <w:t>Polynomial.h</w:t>
+      </w:r>
+      <w:proofErr w:type="spellEnd"/>
+      <w:r>
+        <w:rPr>
+          <w:color w:val="262626" w:themeColor="text1" w:themeTint="D9"/>
+        </w:rPr>
+        <w:t xml:space="preserve">”, “Polynomial.cpp”, and “test_case_1.cpp” files. </w:t>
       </w:r>
       <w:r>
         <w:rPr>
@@ -2892,17 +3343,43 @@
         <w:rPr>
           <w:color w:val="262626" w:themeColor="text1" w:themeTint="D9"/>
         </w:rPr>
-        <w:t xml:space="preserve">Declared the Polynomial and Term classes inside “Polynomial.h” file, Initialized </w:t>
-      </w:r>
-      <w:r>
-        <w:rPr>
-          <w:rFonts w:ascii="Cascadia Mono" w:hAnsi="Cascadia Mono" w:cs="Cascadia Mono"/>
-          <w:color w:val="000000"/>
-          <w:sz w:val="19"/>
-          <w:szCs w:val="19"/>
-          <w:lang w:val="en-US"/>
-        </w:rPr>
-        <w:t>sort()</w:t>
+        <w:t>Declared the Polynomial and Term classes inside “</w:t>
+      </w:r>
+      <w:proofErr w:type="spellStart"/>
+      <w:r>
+        <w:rPr>
+          <w:color w:val="262626" w:themeColor="text1" w:themeTint="D9"/>
+        </w:rPr>
+        <w:t>Polynomial.h</w:t>
+      </w:r>
+      <w:proofErr w:type="spellEnd"/>
+      <w:r>
+        <w:rPr>
+          <w:color w:val="262626" w:themeColor="text1" w:themeTint="D9"/>
+        </w:rPr>
+        <w:t xml:space="preserve">” file, Initialized </w:t>
+      </w:r>
+      <w:proofErr w:type="gramStart"/>
+      <w:r>
+        <w:rPr>
+          <w:rFonts w:ascii="Cascadia Mono" w:hAnsi="Cascadia Mono" w:cs="Cascadia Mono"/>
+          <w:color w:val="000000"/>
+          <w:sz w:val="19"/>
+          <w:szCs w:val="19"/>
+          <w:lang w:val="en-US"/>
+        </w:rPr>
+        <w:t>sort(</w:t>
+      </w:r>
+      <w:proofErr w:type="gramEnd"/>
+      <w:r>
+        <w:rPr>
+          <w:rFonts w:ascii="Cascadia Mono" w:hAnsi="Cascadia Mono" w:cs="Cascadia Mono"/>
+          <w:color w:val="000000"/>
+          <w:sz w:val="19"/>
+          <w:szCs w:val="19"/>
+          <w:lang w:val="en-US"/>
+        </w:rPr>
+        <w:t>)</w:t>
       </w:r>
       <w:r>
         <w:rPr>
@@ -2942,15 +3419,27 @@
         </w:rPr>
         <w:t xml:space="preserve">, and </w:t>
       </w:r>
-      <w:r>
-        <w:rPr>
-          <w:rFonts w:ascii="Cascadia Mono" w:hAnsi="Cascadia Mono" w:cs="Cascadia Mono"/>
-          <w:color w:val="000000"/>
-          <w:sz w:val="19"/>
-          <w:szCs w:val="19"/>
-          <w:lang w:val="en-US"/>
-        </w:rPr>
-        <w:t>get_polynomial()</w:t>
+      <w:proofErr w:type="spellStart"/>
+      <w:r>
+        <w:rPr>
+          <w:rFonts w:ascii="Cascadia Mono" w:hAnsi="Cascadia Mono" w:cs="Cascadia Mono"/>
+          <w:color w:val="000000"/>
+          <w:sz w:val="19"/>
+          <w:szCs w:val="19"/>
+          <w:lang w:val="en-US"/>
+        </w:rPr>
+        <w:t>get_polynomial</w:t>
+      </w:r>
+      <w:proofErr w:type="spellEnd"/>
+      <w:r>
+        <w:rPr>
+          <w:rFonts w:ascii="Cascadia Mono" w:hAnsi="Cascadia Mono" w:cs="Cascadia Mono"/>
+          <w:color w:val="000000"/>
+          <w:sz w:val="19"/>
+          <w:szCs w:val="19"/>
+          <w:lang w:val="en-US"/>
+        </w:rPr>
+        <w:t>()</w:t>
       </w:r>
       <w:r>
         <w:rPr>
@@ -2958,15 +3447,49 @@
         </w:rPr>
         <w:t xml:space="preserve"> functions in the Polynomial public section. Redefined the </w:t>
       </w:r>
-      <w:r>
-        <w:rPr>
-          <w:rFonts w:ascii="Cascadia Mono" w:hAnsi="Cascadia Mono" w:cs="Cascadia Mono"/>
-          <w:color w:val="000000"/>
-          <w:sz w:val="19"/>
-          <w:szCs w:val="19"/>
-          <w:lang w:val="en-US"/>
-        </w:rPr>
-        <w:t>set_polynomial_from_string()</w:t>
+      <w:proofErr w:type="spellStart"/>
+      <w:r>
+        <w:rPr>
+          <w:rFonts w:ascii="Cascadia Mono" w:hAnsi="Cascadia Mono" w:cs="Cascadia Mono"/>
+          <w:color w:val="000000"/>
+          <w:sz w:val="19"/>
+          <w:szCs w:val="19"/>
+          <w:lang w:val="en-US"/>
+        </w:rPr>
+        <w:t>set_polynomial_from_</w:t>
+      </w:r>
+      <w:proofErr w:type="gramStart"/>
+      <w:r>
+        <w:rPr>
+          <w:rFonts w:ascii="Cascadia Mono" w:hAnsi="Cascadia Mono" w:cs="Cascadia Mono"/>
+          <w:color w:val="000000"/>
+          <w:sz w:val="19"/>
+          <w:szCs w:val="19"/>
+          <w:lang w:val="en-US"/>
+        </w:rPr>
+        <w:t>string</w:t>
+      </w:r>
+      <w:proofErr w:type="spellEnd"/>
+      <w:r>
+        <w:rPr>
+          <w:rFonts w:ascii="Cascadia Mono" w:hAnsi="Cascadia Mono" w:cs="Cascadia Mono"/>
+          <w:color w:val="000000"/>
+          <w:sz w:val="19"/>
+          <w:szCs w:val="19"/>
+          <w:lang w:val="en-US"/>
+        </w:rPr>
+        <w:t>(</w:t>
+      </w:r>
+      <w:proofErr w:type="gramEnd"/>
+      <w:r>
+        <w:rPr>
+          <w:rFonts w:ascii="Cascadia Mono" w:hAnsi="Cascadia Mono" w:cs="Cascadia Mono"/>
+          <w:color w:val="000000"/>
+          <w:sz w:val="19"/>
+          <w:szCs w:val="19"/>
+          <w:lang w:val="en-US"/>
+        </w:rPr>
+        <w:t>)</w:t>
       </w:r>
       <w:r>
         <w:rPr>
@@ -3008,15 +3531,93 @@
         </w:rPr>
         <w:t xml:space="preserve">Declared and initialized the variables for the Term class and </w:t>
       </w:r>
-      <w:r>
-        <w:rPr>
-          <w:rFonts w:ascii="Cascadia Mono" w:hAnsi="Cascadia Mono" w:cs="Cascadia Mono"/>
-          <w:color w:val="000000"/>
-          <w:sz w:val="19"/>
-          <w:szCs w:val="19"/>
-          <w:lang w:val="en-US"/>
-        </w:rPr>
-        <w:t xml:space="preserve">get_coefficent(), get_exponent(), set_coefficent(), </w:t>
+      <w:proofErr w:type="spellStart"/>
+      <w:r>
+        <w:rPr>
+          <w:rFonts w:ascii="Cascadia Mono" w:hAnsi="Cascadia Mono" w:cs="Cascadia Mono"/>
+          <w:color w:val="000000"/>
+          <w:sz w:val="19"/>
+          <w:szCs w:val="19"/>
+          <w:lang w:val="en-US"/>
+        </w:rPr>
+        <w:t>get_</w:t>
+      </w:r>
+      <w:proofErr w:type="gramStart"/>
+      <w:r>
+        <w:rPr>
+          <w:rFonts w:ascii="Cascadia Mono" w:hAnsi="Cascadia Mono" w:cs="Cascadia Mono"/>
+          <w:color w:val="000000"/>
+          <w:sz w:val="19"/>
+          <w:szCs w:val="19"/>
+          <w:lang w:val="en-US"/>
+        </w:rPr>
+        <w:t>coefficent</w:t>
+      </w:r>
+      <w:proofErr w:type="spellEnd"/>
+      <w:r>
+        <w:rPr>
+          <w:rFonts w:ascii="Cascadia Mono" w:hAnsi="Cascadia Mono" w:cs="Cascadia Mono"/>
+          <w:color w:val="000000"/>
+          <w:sz w:val="19"/>
+          <w:szCs w:val="19"/>
+          <w:lang w:val="en-US"/>
+        </w:rPr>
+        <w:t>(</w:t>
+      </w:r>
+      <w:proofErr w:type="gramEnd"/>
+      <w:r>
+        <w:rPr>
+          <w:rFonts w:ascii="Cascadia Mono" w:hAnsi="Cascadia Mono" w:cs="Cascadia Mono"/>
+          <w:color w:val="000000"/>
+          <w:sz w:val="19"/>
+          <w:szCs w:val="19"/>
+          <w:lang w:val="en-US"/>
+        </w:rPr>
+        <w:t xml:space="preserve">), </w:t>
+      </w:r>
+      <w:proofErr w:type="spellStart"/>
+      <w:r>
+        <w:rPr>
+          <w:rFonts w:ascii="Cascadia Mono" w:hAnsi="Cascadia Mono" w:cs="Cascadia Mono"/>
+          <w:color w:val="000000"/>
+          <w:sz w:val="19"/>
+          <w:szCs w:val="19"/>
+          <w:lang w:val="en-US"/>
+        </w:rPr>
+        <w:t>get_exponent</w:t>
+      </w:r>
+      <w:proofErr w:type="spellEnd"/>
+      <w:r>
+        <w:rPr>
+          <w:rFonts w:ascii="Cascadia Mono" w:hAnsi="Cascadia Mono" w:cs="Cascadia Mono"/>
+          <w:color w:val="000000"/>
+          <w:sz w:val="19"/>
+          <w:szCs w:val="19"/>
+          <w:lang w:val="en-US"/>
+        </w:rPr>
+        <w:t xml:space="preserve">(), </w:t>
+      </w:r>
+      <w:proofErr w:type="spellStart"/>
+      <w:r>
+        <w:rPr>
+          <w:rFonts w:ascii="Cascadia Mono" w:hAnsi="Cascadia Mono" w:cs="Cascadia Mono"/>
+          <w:color w:val="000000"/>
+          <w:sz w:val="19"/>
+          <w:szCs w:val="19"/>
+          <w:lang w:val="en-US"/>
+        </w:rPr>
+        <w:t>set_coefficent</w:t>
+      </w:r>
+      <w:proofErr w:type="spellEnd"/>
+      <w:r>
+        <w:rPr>
+          <w:rFonts w:ascii="Cascadia Mono" w:hAnsi="Cascadia Mono" w:cs="Cascadia Mono"/>
+          <w:color w:val="000000"/>
+          <w:sz w:val="19"/>
+          <w:szCs w:val="19"/>
+          <w:lang w:val="en-US"/>
+        </w:rPr>
+        <w:t xml:space="preserve">(), </w:t>
       </w:r>
       <w:r>
         <w:rPr>
@@ -3024,15 +3625,27 @@
         </w:rPr>
         <w:t xml:space="preserve">and </w:t>
       </w:r>
-      <w:r>
-        <w:rPr>
-          <w:rFonts w:ascii="Cascadia Mono" w:hAnsi="Cascadia Mono" w:cs="Cascadia Mono"/>
-          <w:color w:val="000000"/>
-          <w:sz w:val="19"/>
-          <w:szCs w:val="19"/>
-          <w:lang w:val="en-US"/>
-        </w:rPr>
-        <w:t xml:space="preserve">set_exponent(), </w:t>
+      <w:proofErr w:type="spellStart"/>
+      <w:r>
+        <w:rPr>
+          <w:rFonts w:ascii="Cascadia Mono" w:hAnsi="Cascadia Mono" w:cs="Cascadia Mono"/>
+          <w:color w:val="000000"/>
+          <w:sz w:val="19"/>
+          <w:szCs w:val="19"/>
+          <w:lang w:val="en-US"/>
+        </w:rPr>
+        <w:t>set_exponent</w:t>
+      </w:r>
+      <w:proofErr w:type="spellEnd"/>
+      <w:r>
+        <w:rPr>
+          <w:rFonts w:ascii="Cascadia Mono" w:hAnsi="Cascadia Mono" w:cs="Cascadia Mono"/>
+          <w:color w:val="000000"/>
+          <w:sz w:val="19"/>
+          <w:szCs w:val="19"/>
+          <w:lang w:val="en-US"/>
+        </w:rPr>
+        <w:t xml:space="preserve">(), </w:t>
       </w:r>
       <w:r>
         <w:rPr>
@@ -3341,7 +3954,15 @@
         <w:ind w:right="-41"/>
       </w:pPr>
       <w:r>
-        <w:t xml:space="preserve">The code came out to be ~500 lines long in the “Polynomial.cpp” file, which I feel could definitely be reduced. As a result, the total size of the project came out to be 753MB, so if space was a concern, then this is what we would have to focus on. </w:t>
+        <w:t xml:space="preserve">The code came out to be ~500 lines long in the “Polynomial.cpp” file, which I feel could </w:t>
+      </w:r>
+      <w:proofErr w:type="gramStart"/>
+      <w:r>
+        <w:t>definitely be</w:t>
+      </w:r>
+      <w:proofErr w:type="gramEnd"/>
+      <w:r>
+        <w:t xml:space="preserve"> reduced. As a result, the total size of the project came out to be 753MB, so if space was a concern, then this is what we would have to focus on. </w:t>
       </w:r>
     </w:p>
     <w:p>
@@ -3404,8 +4025,37 @@
         <w:spacing w:after="200"/>
         <w:ind w:right="-41"/>
       </w:pPr>
-      <w:r>
-        <w:t>The .sort() function for the Polynomial class could be improved. Currently, we are using the std::list&lt;T&gt; .sort() and .reverse() functions for its implementation. We need the .reverse() function because the standard .sort() sorts by least to greatest (Term-wise) and we needed it to be greatest to least. We would need to write our own sorting algorithm for this so we wouldn’t have to reverse the sorted list.</w:t>
+      <w:proofErr w:type="gramStart"/>
+      <w:r>
+        <w:t>The .sort</w:t>
+      </w:r>
+      <w:proofErr w:type="gramEnd"/>
+      <w:r>
+        <w:t xml:space="preserve">() function for the Polynomial class could be improved. Currently, we are using the </w:t>
+      </w:r>
+      <w:proofErr w:type="gramStart"/>
+      <w:r>
+        <w:t>std::</w:t>
+      </w:r>
+      <w:proofErr w:type="gramEnd"/>
+      <w:r>
+        <w:t xml:space="preserve">list&lt;T&gt; .sort() and .reverse() functions for its implementation. We need </w:t>
+      </w:r>
+      <w:proofErr w:type="gramStart"/>
+      <w:r>
+        <w:t>the .reverse</w:t>
+      </w:r>
+      <w:proofErr w:type="gramEnd"/>
+      <w:r>
+        <w:t xml:space="preserve">() function because the standard .sort() sorts by </w:t>
+      </w:r>
+      <w:proofErr w:type="spellStart"/>
+      <w:r>
+        <w:t>least</w:t>
+      </w:r>
+      <w:proofErr w:type="spellEnd"/>
+      <w:r>
+        <w:t xml:space="preserve"> to greatest (Term-wise) and we needed it to be greatest to least. We would need to write our own sorting algorithm for this so we wouldn’t have to reverse the sorted list.</w:t>
       </w:r>
     </w:p>
     <w:p>

</xml_diff>